<commit_message>
se agrego opcion del tope de haber maximo
</commit_message>
<xml_diff>
--- a/datos/escritos_liquidacion/plantilla_liquidacion_ampliacion.docx
+++ b/datos/escritos_liquidacion/plantilla_liquidacion_ampliacion.docx
@@ -68,8 +68,13 @@
       <w:r>
         <w:t xml:space="preserve">Belgrano </w:t>
       </w:r>
-      <w:r>
-        <w:t xml:space="preserve">Nº </w:t>
+      <w:proofErr w:type="spellStart"/>
+      <w:r>
+        <w:t>Nº</w:t>
+      </w:r>
+      <w:proofErr w:type="spellEnd"/>
+      <w:r>
+        <w:t xml:space="preserve"> </w:t>
       </w:r>
       <w:r>
         <w:t>1188</w:t>
@@ -118,6 +123,7 @@
         </w:rPr>
         <w:t xml:space="preserve">c/ ANSES s/ REAJUSTES VARIOS” </w:t>
       </w:r>
+      <w:proofErr w:type="spellStart"/>
       <w:r>
         <w:rPr>
           <w:b/>
@@ -125,8 +131,17 @@
         </w:rPr>
         <w:t>Expte</w:t>
       </w:r>
-      <w:r>
-        <w:t xml:space="preserve">. Nº </w:t>
+      <w:proofErr w:type="spellEnd"/>
+      <w:r>
+        <w:t xml:space="preserve">. </w:t>
+      </w:r>
+      <w:proofErr w:type="spellStart"/>
+      <w:r>
+        <w:t>Nº</w:t>
+      </w:r>
+      <w:proofErr w:type="spellEnd"/>
+      <w:r>
+        <w:t xml:space="preserve"> </w:t>
       </w:r>
       <w:r>
         <w:t>{{</w:t>
@@ -221,11 +236,21 @@
         <w:t xml:space="preserve">Solicito se corra traslado de esta liquidación a la demandada por el plazo de 5 días en el domicilio constituido y bajo apercibimiento de lo dispuesto por el art. 504 del C.P.C.C. </w:t>
       </w:r>
       <w:r>
-        <w:t xml:space="preserve">{% if </w:t>
-      </w:r>
+        <w:t xml:space="preserve">{% </w:t>
+      </w:r>
+      <w:proofErr w:type="spellStart"/>
+      <w:r>
+        <w:t>if</w:t>
+      </w:r>
+      <w:proofErr w:type="spellEnd"/>
+      <w:r>
+        <w:t xml:space="preserve"> </w:t>
+      </w:r>
+      <w:proofErr w:type="spellStart"/>
       <w:r>
         <w:t>Honorarios_No</w:t>
       </w:r>
+      <w:proofErr w:type="spellEnd"/>
       <w:r>
         <w:t xml:space="preserve"> %}</w:t>
       </w:r>
@@ -243,10 +268,26 @@
         <w:jc w:val="both"/>
       </w:pPr>
       <w:r>
-        <w:t>Intime a la demandada a reajustar el haber bajo apercibimiento de aplicar astreintes ejemplificativas.</w:t>
-      </w:r>
-      <w:r>
-        <w:t>{% endif %}</w:t>
+        <w:t xml:space="preserve">Intime a la demandada a reajustar el haber bajo apercibimiento de aplicar astreintes </w:t>
+      </w:r>
+      <w:proofErr w:type="gramStart"/>
+      <w:r>
+        <w:t>ejemplificativas.</w:t>
+      </w:r>
+      <w:r>
+        <w:t>{</w:t>
+      </w:r>
+      <w:proofErr w:type="gramEnd"/>
+      <w:r>
+        <w:t xml:space="preserve">% </w:t>
+      </w:r>
+      <w:proofErr w:type="spellStart"/>
+      <w:r>
+        <w:t>endif</w:t>
+      </w:r>
+      <w:proofErr w:type="spellEnd"/>
+      <w:r>
+        <w:t xml:space="preserve"> %}</w:t>
       </w:r>
     </w:p>
     <w:p>
@@ -310,13 +351,45 @@
         <w:t xml:space="preserve"> </w:t>
       </w:r>
       <w:r>
-        <w:t>(pasivo comunicado 14290 BCRA) atento al periodo inflacionario que vivimos y la demora del juzgado producto del incumplimiento sistemática de Anses en cumplir INTEGRALMENTE la manda judicial.</w:t>
+        <w:t xml:space="preserve">(pasivo comunicado 14290 BCRA) atento al periodo inflacionario que vivimos y la demora del juzgado producto del incumplimiento sistemática de </w:t>
+      </w:r>
+      <w:proofErr w:type="spellStart"/>
+      <w:r>
+        <w:t>Anses</w:t>
+      </w:r>
+      <w:proofErr w:type="spellEnd"/>
+      <w:r>
+        <w:t xml:space="preserve"> en cumplir INTEGRALMENTE la manda judicial.</w:t>
       </w:r>
       <w:r>
         <w:t xml:space="preserve"> </w:t>
       </w:r>
       <w:r>
-        <w:t>{% if ley_27609_Si or ley_27541_Si or ley_27426_Si %}</w:t>
+        <w:t xml:space="preserve">{% </w:t>
+      </w:r>
+      <w:proofErr w:type="spellStart"/>
+      <w:r>
+        <w:t>if</w:t>
+      </w:r>
+      <w:proofErr w:type="spellEnd"/>
+      <w:r>
+        <w:t xml:space="preserve"> ley_27609_Si </w:t>
+      </w:r>
+      <w:proofErr w:type="spellStart"/>
+      <w:r>
+        <w:t>or</w:t>
+      </w:r>
+      <w:proofErr w:type="spellEnd"/>
+      <w:r>
+        <w:t xml:space="preserve"> ley_27541_Si </w:t>
+      </w:r>
+      <w:proofErr w:type="spellStart"/>
+      <w:r>
+        <w:t>or</w:t>
+      </w:r>
+      <w:proofErr w:type="spellEnd"/>
+      <w:r>
+        <w:t xml:space="preserve"> ley_27426_Si %}</w:t>
       </w:r>
     </w:p>
     <w:p>
@@ -332,7 +405,71 @@
         <w:jc w:val="both"/>
       </w:pPr>
       <w:r>
-        <w:t>Dejo planteada la inconstitucionalidad de la {% if ley_27609_Si %} ley 27.609 {% endif %}{% if ley_27541_Si %}, ley 27.541 {% endif %}{% if ley_27426_Si %}, ley 27.426 {% endif %}.{% endif %}</w:t>
+        <w:t xml:space="preserve">Dejo planteada la inconstitucionalidad de la {% </w:t>
+      </w:r>
+      <w:proofErr w:type="spellStart"/>
+      <w:r>
+        <w:t>if</w:t>
+      </w:r>
+      <w:proofErr w:type="spellEnd"/>
+      <w:r>
+        <w:t xml:space="preserve"> ley_27609_Si %} ley 27.609 {% </w:t>
+      </w:r>
+      <w:proofErr w:type="spellStart"/>
+      <w:r>
+        <w:t>endif</w:t>
+      </w:r>
+      <w:proofErr w:type="spellEnd"/>
+      <w:r>
+        <w:t xml:space="preserve"> </w:t>
+      </w:r>
+      <w:proofErr w:type="gramStart"/>
+      <w:r>
+        <w:t>%}{</w:t>
+      </w:r>
+      <w:proofErr w:type="gramEnd"/>
+      <w:r>
+        <w:t xml:space="preserve">% </w:t>
+      </w:r>
+      <w:proofErr w:type="spellStart"/>
+      <w:r>
+        <w:t>if</w:t>
+      </w:r>
+      <w:proofErr w:type="spellEnd"/>
+      <w:r>
+        <w:t xml:space="preserve"> ley_27541_Si %}, ley 27.541 {% </w:t>
+      </w:r>
+      <w:proofErr w:type="spellStart"/>
+      <w:r>
+        <w:t>endif</w:t>
+      </w:r>
+      <w:proofErr w:type="spellEnd"/>
+      <w:r>
+        <w:t xml:space="preserve"> %}{% </w:t>
+      </w:r>
+      <w:proofErr w:type="spellStart"/>
+      <w:r>
+        <w:t>if</w:t>
+      </w:r>
+      <w:proofErr w:type="spellEnd"/>
+      <w:r>
+        <w:t xml:space="preserve"> ley_27426_Si %}, ley 27.426 {% </w:t>
+      </w:r>
+      <w:proofErr w:type="spellStart"/>
+      <w:r>
+        <w:t>endif</w:t>
+      </w:r>
+      <w:proofErr w:type="spellEnd"/>
+      <w:r>
+        <w:t xml:space="preserve"> %}.{% </w:t>
+      </w:r>
+      <w:proofErr w:type="spellStart"/>
+      <w:r>
+        <w:t>endif</w:t>
+      </w:r>
+      <w:proofErr w:type="spellEnd"/>
+      <w:r>
+        <w:t xml:space="preserve"> %}</w:t>
       </w:r>
     </w:p>
     <w:p>
@@ -348,11 +485,21 @@
         <w:jc w:val="both"/>
       </w:pPr>
       <w:r>
-        <w:t xml:space="preserve">Solicito regule los honorarios profesionales por la labor desarrollada en esta etapa de la ejecución. {% if </w:t>
-      </w:r>
+        <w:t xml:space="preserve">Solicito regule los honorarios profesionales por la labor desarrollada en esta etapa de la ejecución. {% </w:t>
+      </w:r>
+      <w:proofErr w:type="spellStart"/>
+      <w:r>
+        <w:t>if</w:t>
+      </w:r>
+      <w:proofErr w:type="spellEnd"/>
+      <w:r>
+        <w:t xml:space="preserve"> </w:t>
+      </w:r>
+      <w:proofErr w:type="spellStart"/>
       <w:r>
         <w:t>Edad_Avanzada_Si</w:t>
       </w:r>
+      <w:proofErr w:type="spellEnd"/>
       <w:r>
         <w:t xml:space="preserve"> %}</w:t>
       </w:r>
@@ -370,7 +517,15 @@
         <w:jc w:val="both"/>
       </w:pPr>
       <w:r>
-        <w:t>Solicito prioridad de pago debido a la edad avanzada de mi mandante. {% endif %}</w:t>
+        <w:t xml:space="preserve">Solicito prioridad de pago debido a la edad avanzada de mi mandante. {% </w:t>
+      </w:r>
+      <w:proofErr w:type="spellStart"/>
+      <w:r>
+        <w:t>endif</w:t>
+      </w:r>
+      <w:proofErr w:type="spellEnd"/>
+      <w:r>
+        <w:t xml:space="preserve"> %}</w:t>
       </w:r>
     </w:p>
     <w:p>
@@ -419,12 +574,22 @@
       <w:r>
         <w:t xml:space="preserve">El </w:t>
       </w:r>
+      <w:proofErr w:type="gramStart"/>
       <w:r>
         <w:t>{{</w:t>
       </w:r>
       <w:r>
-        <w:t xml:space="preserve"> fecha_aprobacion_planilla</w:t>
-      </w:r>
+        <w:t xml:space="preserve"> </w:t>
+      </w:r>
+      <w:proofErr w:type="spellStart"/>
+      <w:r>
+        <w:t>fecha</w:t>
+      </w:r>
+      <w:proofErr w:type="gramEnd"/>
+      <w:r>
+        <w:t>_aprobacion_planilla</w:t>
+      </w:r>
+      <w:proofErr w:type="spellEnd"/>
       <w:r>
         <w:t xml:space="preserve"> </w:t>
       </w:r>
@@ -500,6 +665,7 @@
         </w:rPr>
         <w:t xml:space="preserve">a desde el </w:t>
       </w:r>
+      <w:proofErr w:type="gramStart"/>
       <w:r>
         <w:rPr>
           <w:bCs/>
@@ -513,9 +679,15 @@
         </w:rPr>
         <w:t xml:space="preserve"> </w:t>
       </w:r>
-      <w:r>
-        <w:t>Fecha_Inicial_de_Pago</w:t>
-      </w:r>
+      <w:proofErr w:type="spellStart"/>
+      <w:r>
+        <w:t>Fecha</w:t>
+      </w:r>
+      <w:proofErr w:type="gramEnd"/>
+      <w:r>
+        <w:t>_Inicial_de_Pago</w:t>
+      </w:r>
+      <w:proofErr w:type="spellEnd"/>
       <w:r>
         <w:rPr>
           <w:lang w:val="es-AR"/>
@@ -560,9 +732,11 @@
         </w:rPr>
         <w:t xml:space="preserve"> </w:t>
       </w:r>
+      <w:proofErr w:type="spellStart"/>
       <w:r>
         <w:t>Fecha_de_cierre_de_liquidación</w:t>
       </w:r>
+      <w:proofErr w:type="spellEnd"/>
       <w:r>
         <w:rPr>
           <w:bCs/>
@@ -615,7 +789,15 @@
         <w:t>Documenta</w:t>
       </w:r>
       <w:r>
-        <w:t>l: La planilla se confecciono en base a la información brindada por la Anses (PRPA más recibos) y las sentencias recaídas en autos:</w:t>
+        <w:t xml:space="preserve">l: La planilla se confecciono en base a la información brindada por la </w:t>
+      </w:r>
+      <w:proofErr w:type="spellStart"/>
+      <w:r>
+        <w:t>Anses</w:t>
+      </w:r>
+      <w:proofErr w:type="spellEnd"/>
+      <w:r>
+        <w:t xml:space="preserve"> (PRPA más recibos) y las sentencias recaídas en autos:</w:t>
       </w:r>
     </w:p>
     <w:p>
@@ -628,11 +810,21 @@
         <w:jc w:val="both"/>
       </w:pPr>
       <w:r>
-        <w:t>Sentencia de 1 ra instancia de fecha: {{</w:t>
-      </w:r>
+        <w:t xml:space="preserve">Sentencia de 1 </w:t>
+      </w:r>
+      <w:proofErr w:type="spellStart"/>
+      <w:r>
+        <w:t>ra</w:t>
+      </w:r>
+      <w:proofErr w:type="spellEnd"/>
+      <w:r>
+        <w:t xml:space="preserve"> instancia de fecha: {{</w:t>
+      </w:r>
+      <w:proofErr w:type="spellStart"/>
       <w:r>
         <w:t>Fecha_Sentencia_Primera</w:t>
       </w:r>
+      <w:proofErr w:type="spellEnd"/>
       <w:r>
         <w:t>}}</w:t>
       </w:r>
@@ -647,7 +839,15 @@
         <w:jc w:val="both"/>
       </w:pPr>
       <w:r>
-        <w:t xml:space="preserve">{% if </w:t>
+        <w:t xml:space="preserve">{% </w:t>
+      </w:r>
+      <w:proofErr w:type="spellStart"/>
+      <w:r>
+        <w:t>if</w:t>
+      </w:r>
+      <w:proofErr w:type="spellEnd"/>
+      <w:r>
+        <w:t xml:space="preserve"> </w:t>
       </w:r>
       <w:r>
         <w:t>Sentencia_2da_Si</w:t>
@@ -666,7 +866,15 @@
         <w:jc w:val="both"/>
       </w:pPr>
       <w:r>
-        <w:t>Sentencia de 2 da instancia,  {{</w:t>
+        <w:t xml:space="preserve">Sentencia de 2 da </w:t>
+      </w:r>
+      <w:proofErr w:type="gramStart"/>
+      <w:r>
+        <w:t>instancia,  {</w:t>
+      </w:r>
+      <w:proofErr w:type="gramEnd"/>
+      <w:r>
+        <w:t>{</w:t>
       </w:r>
       <w:r>
         <w:t>Sala</w:t>
@@ -674,11 +882,21 @@
       <w:r>
         <w:t>}}, de fecha: {{</w:t>
       </w:r>
+      <w:proofErr w:type="spellStart"/>
       <w:r>
         <w:t>Sentencia_de_Segunda</w:t>
       </w:r>
-      <w:r>
-        <w:t>}}{% endif %}</w:t>
+      <w:proofErr w:type="spellEnd"/>
+      <w:r>
+        <w:t xml:space="preserve">}}{% </w:t>
+      </w:r>
+      <w:proofErr w:type="spellStart"/>
+      <w:r>
+        <w:t>endif</w:t>
+      </w:r>
+      <w:proofErr w:type="spellEnd"/>
+      <w:r>
+        <w:t xml:space="preserve"> %}</w:t>
       </w:r>
     </w:p>
     <w:p>
@@ -691,11 +909,24 @@
         <w:jc w:val="both"/>
       </w:pPr>
       <w:r>
-        <w:t>Aprobación de liquidación al {{</w:t>
-      </w:r>
-      <w:r>
-        <w:t xml:space="preserve"> fecha_aprobacion_planilla</w:t>
-      </w:r>
+        <w:t xml:space="preserve">Aprobación de liquidación al </w:t>
+      </w:r>
+      <w:proofErr w:type="gramStart"/>
+      <w:r>
+        <w:t>{{</w:t>
+      </w:r>
+      <w:r>
+        <w:t xml:space="preserve"> </w:t>
+      </w:r>
+      <w:proofErr w:type="spellStart"/>
+      <w:r>
+        <w:t>fecha</w:t>
+      </w:r>
+      <w:proofErr w:type="gramEnd"/>
+      <w:r>
+        <w:t>_aprobacion_planilla</w:t>
+      </w:r>
+      <w:proofErr w:type="spellEnd"/>
       <w:r>
         <w:t xml:space="preserve"> }}.</w:t>
       </w:r>
@@ -765,7 +996,23 @@
         </w:rPr>
       </w:pPr>
       <w:r>
-        <w:t xml:space="preserve">Que vengo por la presente a promover ejecución de sentencia por las diferencias e intereses de los haberes no redeterminados por la ANSeS adeudados por el período comprendido entre </w:t>
+        <w:t xml:space="preserve">Que vengo por la presente a promover ejecución de sentencia por las diferencias e intereses de los haberes no </w:t>
+      </w:r>
+      <w:proofErr w:type="spellStart"/>
+      <w:r>
+        <w:t>redeterminados</w:t>
+      </w:r>
+      <w:proofErr w:type="spellEnd"/>
+      <w:r>
+        <w:t xml:space="preserve"> por la </w:t>
+      </w:r>
+      <w:proofErr w:type="spellStart"/>
+      <w:r>
+        <w:t>ANSeS</w:t>
+      </w:r>
+      <w:proofErr w:type="spellEnd"/>
+      <w:r>
+        <w:t xml:space="preserve"> adeudados por el período comprendido entre </w:t>
       </w:r>
       <w:r>
         <w:rPr>
@@ -774,6 +1021,7 @@
         </w:rPr>
         <w:t>{{</w:t>
       </w:r>
+      <w:proofErr w:type="spellStart"/>
       <w:r>
         <w:rPr>
           <w:b/>
@@ -781,6 +1029,7 @@
         </w:rPr>
         <w:t>Fecha_Inicial_de_Pago</w:t>
       </w:r>
+      <w:proofErr w:type="spellEnd"/>
       <w:r>
         <w:rPr>
           <w:b/>
@@ -788,6 +1037,7 @@
         </w:rPr>
         <w:t>}} al {{</w:t>
       </w:r>
+      <w:proofErr w:type="spellStart"/>
       <w:r>
         <w:rPr>
           <w:b/>
@@ -795,6 +1045,7 @@
         </w:rPr>
         <w:t>Fecha_de_cierre_de_liquidación</w:t>
       </w:r>
+      <w:proofErr w:type="spellEnd"/>
       <w:r>
         <w:rPr>
           <w:b/>
@@ -803,11 +1054,21 @@
         <w:t xml:space="preserve">}} </w:t>
       </w:r>
       <w:r>
-        <w:t xml:space="preserve">{% if </w:t>
-      </w:r>
+        <w:t xml:space="preserve">{% </w:t>
+      </w:r>
+      <w:proofErr w:type="spellStart"/>
+      <w:r>
+        <w:t>if</w:t>
+      </w:r>
+      <w:proofErr w:type="spellEnd"/>
+      <w:r>
+        <w:t xml:space="preserve"> </w:t>
+      </w:r>
+      <w:proofErr w:type="spellStart"/>
       <w:r>
         <w:t>Pension_Si</w:t>
       </w:r>
+      <w:proofErr w:type="spellEnd"/>
       <w:r>
         <w:t xml:space="preserve"> %}</w:t>
       </w:r>
@@ -827,9 +1088,11 @@
       <w:r>
         <w:t>{{cliente}} fallece en fecha {{</w:t>
       </w:r>
+      <w:proofErr w:type="spellStart"/>
       <w:r>
         <w:t>fecha_fallecimiento</w:t>
       </w:r>
+      <w:proofErr w:type="spellEnd"/>
       <w:r>
         <w:t>}}, siendo su {{</w:t>
       </w:r>
@@ -839,17 +1102,29 @@
       <w:r>
         <w:t>}}, {{</w:t>
       </w:r>
+      <w:proofErr w:type="spellStart"/>
       <w:r>
         <w:t>nombre_receptor</w:t>
       </w:r>
+      <w:proofErr w:type="spellEnd"/>
       <w:r>
         <w:t>}}, quien percibe actualmente la pensión, por un porcentaje del {{</w:t>
       </w:r>
+      <w:proofErr w:type="spellStart"/>
       <w:r>
         <w:t>Porcentaje_Pension</w:t>
       </w:r>
-      <w:r>
-        <w:t>}}. {% endif %}</w:t>
+      <w:proofErr w:type="spellEnd"/>
+      <w:r>
+        <w:t xml:space="preserve">}}. {% </w:t>
+      </w:r>
+      <w:proofErr w:type="spellStart"/>
+      <w:r>
+        <w:t>endif</w:t>
+      </w:r>
+      <w:proofErr w:type="spellEnd"/>
+      <w:r>
+        <w:t xml:space="preserve"> %}</w:t>
       </w:r>
     </w:p>
     <w:p>
@@ -872,12 +1147,14 @@
         </w:rPr>
         <w:t xml:space="preserve">Percibido: </w:t>
       </w:r>
+      <w:proofErr w:type="gramStart"/>
       <w:r>
         <w:t>{{</w:t>
       </w:r>
       <w:r>
         <w:t xml:space="preserve"> Percibido</w:t>
       </w:r>
+      <w:proofErr w:type="gramEnd"/>
       <w:r>
         <w:t xml:space="preserve"> }}</w:t>
       </w:r>
@@ -912,6 +1189,7 @@
       <w:r>
         <w:t xml:space="preserve"> </w:t>
       </w:r>
+      <w:proofErr w:type="gramStart"/>
       <w:r>
         <w:rPr>
           <w:lang w:val="es-AR"/>
@@ -924,18 +1202,35 @@
         </w:rPr>
         <w:t>Reclamado</w:t>
       </w:r>
+      <w:proofErr w:type="gramEnd"/>
       <w:r>
         <w:rPr>
           <w:lang w:val="es-AR"/>
         </w:rPr>
-        <w:t xml:space="preserve"> }} {% if </w:t>
-      </w:r>
+        <w:t xml:space="preserve"> }} {% </w:t>
+      </w:r>
+      <w:proofErr w:type="spellStart"/>
       <w:r>
         <w:rPr>
           <w:lang w:val="es-AR"/>
         </w:rPr>
+        <w:t>if</w:t>
+      </w:r>
+      <w:proofErr w:type="spellEnd"/>
+      <w:r>
+        <w:rPr>
+          <w:lang w:val="es-AR"/>
+        </w:rPr>
+        <w:t xml:space="preserve"> </w:t>
+      </w:r>
+      <w:proofErr w:type="spellStart"/>
+      <w:r>
+        <w:rPr>
+          <w:lang w:val="es-AR"/>
+        </w:rPr>
         <w:t>RH_Si</w:t>
       </w:r>
+      <w:proofErr w:type="spellEnd"/>
       <w:r>
         <w:rPr>
           <w:lang w:val="es-AR"/>
@@ -980,35 +1275,61 @@
         </w:rPr>
         <w:t>Percibió desde el {{</w:t>
       </w:r>
+      <w:proofErr w:type="spellStart"/>
       <w:r>
         <w:rPr>
           <w:lang w:val="es-AR"/>
         </w:rPr>
         <w:t>primer_fecha_RH</w:t>
       </w:r>
+      <w:proofErr w:type="spellEnd"/>
       <w:r>
         <w:rPr>
           <w:lang w:val="es-AR"/>
         </w:rPr>
-        <w:t>}} al {{</w:t>
+        <w:t xml:space="preserve">}} al </w:t>
+      </w:r>
+      <w:proofErr w:type="gramStart"/>
+      <w:r>
+        <w:rPr>
+          <w:lang w:val="es-AR"/>
+        </w:rPr>
+        <w:t>{{</w:t>
       </w:r>
       <w:r>
         <w:t xml:space="preserve"> </w:t>
       </w:r>
+      <w:proofErr w:type="spellStart"/>
       <w:r>
         <w:rPr>
           <w:lang w:val="es-AR"/>
         </w:rPr>
-        <w:t>ultima_fecha_RH</w:t>
-      </w:r>
+        <w:t>ultima</w:t>
+      </w:r>
+      <w:proofErr w:type="gramEnd"/>
       <w:r>
         <w:rPr>
           <w:lang w:val="es-AR"/>
         </w:rPr>
+        <w:t>_fecha_RH</w:t>
+      </w:r>
+      <w:proofErr w:type="spellEnd"/>
+      <w:r>
+        <w:rPr>
+          <w:lang w:val="es-AR"/>
+        </w:rPr>
         <w:t>}}, la cual se consideró para la conformación del percibido.</w:t>
       </w:r>
       <w:r>
-        <w:t xml:space="preserve"> {% else %}</w:t>
+        <w:t xml:space="preserve"> {% </w:t>
+      </w:r>
+      <w:proofErr w:type="spellStart"/>
+      <w:r>
+        <w:t>else</w:t>
+      </w:r>
+      <w:proofErr w:type="spellEnd"/>
+      <w:r>
+        <w:t xml:space="preserve"> %}</w:t>
       </w:r>
     </w:p>
     <w:p>
@@ -1056,14 +1377,44 @@
         <w:rPr>
           <w:lang w:val="es-AR"/>
         </w:rPr>
-        <w:t xml:space="preserve">Percibió. {% endif %} {% if </w:t>
-      </w:r>
+        <w:t xml:space="preserve">Percibió. {% </w:t>
+      </w:r>
+      <w:proofErr w:type="spellStart"/>
       <w:r>
         <w:rPr>
           <w:lang w:val="es-AR"/>
         </w:rPr>
+        <w:t>endif</w:t>
+      </w:r>
+      <w:proofErr w:type="spellEnd"/>
+      <w:r>
+        <w:rPr>
+          <w:lang w:val="es-AR"/>
+        </w:rPr>
+        <w:t xml:space="preserve"> %} {% </w:t>
+      </w:r>
+      <w:proofErr w:type="spellStart"/>
+      <w:r>
+        <w:rPr>
+          <w:lang w:val="es-AR"/>
+        </w:rPr>
+        <w:t>if</w:t>
+      </w:r>
+      <w:proofErr w:type="spellEnd"/>
+      <w:r>
+        <w:rPr>
+          <w:lang w:val="es-AR"/>
+        </w:rPr>
+        <w:t xml:space="preserve"> </w:t>
+      </w:r>
+      <w:proofErr w:type="spellStart"/>
+      <w:r>
+        <w:rPr>
+          <w:lang w:val="es-AR"/>
+        </w:rPr>
         <w:t>AC_Si</w:t>
       </w:r>
+      <w:proofErr w:type="spellEnd"/>
       <w:r>
         <w:rPr>
           <w:lang w:val="es-AR"/>
@@ -1095,37 +1446,75 @@
         <w:rPr>
           <w:lang w:val="es-AR"/>
         </w:rPr>
-        <w:t>Percibió la asignación desde {{</w:t>
+        <w:t xml:space="preserve">Percibió la asignación desde </w:t>
+      </w:r>
+      <w:proofErr w:type="gramStart"/>
+      <w:r>
+        <w:rPr>
+          <w:lang w:val="es-AR"/>
+        </w:rPr>
+        <w:t>{{</w:t>
       </w:r>
       <w:r>
         <w:t xml:space="preserve"> </w:t>
       </w:r>
+      <w:proofErr w:type="spellStart"/>
       <w:r>
         <w:rPr>
           <w:lang w:val="es-AR"/>
         </w:rPr>
-        <w:t xml:space="preserve">primer_fecha_AC </w:t>
-      </w:r>
+        <w:t>primer</w:t>
+      </w:r>
+      <w:proofErr w:type="gramEnd"/>
       <w:r>
         <w:rPr>
           <w:lang w:val="es-AR"/>
         </w:rPr>
+        <w:t>_fecha_AC</w:t>
+      </w:r>
+      <w:proofErr w:type="spellEnd"/>
+      <w:r>
+        <w:rPr>
+          <w:lang w:val="es-AR"/>
+        </w:rPr>
+        <w:t xml:space="preserve"> </w:t>
+      </w:r>
+      <w:r>
+        <w:rPr>
+          <w:lang w:val="es-AR"/>
+        </w:rPr>
         <w:t>}} al {{</w:t>
       </w:r>
       <w:r>
         <w:t xml:space="preserve"> </w:t>
       </w:r>
+      <w:proofErr w:type="spellStart"/>
       <w:r>
         <w:rPr>
           <w:lang w:val="es-AR"/>
         </w:rPr>
         <w:t>ultima_fecha_AC</w:t>
       </w:r>
+      <w:proofErr w:type="spellEnd"/>
       <w:r>
         <w:rPr>
           <w:lang w:val="es-AR"/>
         </w:rPr>
-        <w:t xml:space="preserve">}} y la misma fue considerada para la conformación del percibido. {% else %} </w:t>
+        <w:t xml:space="preserve">}} y la misma fue considerada para la conformación del percibido. {% </w:t>
+      </w:r>
+      <w:proofErr w:type="spellStart"/>
+      <w:r>
+        <w:rPr>
+          <w:lang w:val="es-AR"/>
+        </w:rPr>
+        <w:t>else</w:t>
+      </w:r>
+      <w:proofErr w:type="spellEnd"/>
+      <w:r>
+        <w:rPr>
+          <w:lang w:val="es-AR"/>
+        </w:rPr>
+        <w:t xml:space="preserve"> %} </w:t>
       </w:r>
     </w:p>
     <w:p>
@@ -1162,14 +1551,58 @@
         <w:rPr>
           <w:lang w:val="es-AR"/>
         </w:rPr>
-        <w:t xml:space="preserve">Percibió. {% endif %}{% if </w:t>
-      </w:r>
+        <w:t xml:space="preserve">Percibió. {% </w:t>
+      </w:r>
+      <w:proofErr w:type="spellStart"/>
       <w:r>
         <w:rPr>
           <w:lang w:val="es-AR"/>
         </w:rPr>
+        <w:t>endif</w:t>
+      </w:r>
+      <w:proofErr w:type="spellEnd"/>
+      <w:r>
+        <w:rPr>
+          <w:lang w:val="es-AR"/>
+        </w:rPr>
+        <w:t xml:space="preserve"> </w:t>
+      </w:r>
+      <w:proofErr w:type="gramStart"/>
+      <w:r>
+        <w:rPr>
+          <w:lang w:val="es-AR"/>
+        </w:rPr>
+        <w:t>%}{</w:t>
+      </w:r>
+      <w:proofErr w:type="gramEnd"/>
+      <w:r>
+        <w:rPr>
+          <w:lang w:val="es-AR"/>
+        </w:rPr>
+        <w:t xml:space="preserve">% </w:t>
+      </w:r>
+      <w:proofErr w:type="spellStart"/>
+      <w:r>
+        <w:rPr>
+          <w:lang w:val="es-AR"/>
+        </w:rPr>
+        <w:t>if</w:t>
+      </w:r>
+      <w:proofErr w:type="spellEnd"/>
+      <w:r>
+        <w:rPr>
+          <w:lang w:val="es-AR"/>
+        </w:rPr>
+        <w:t xml:space="preserve"> </w:t>
+      </w:r>
+      <w:proofErr w:type="spellStart"/>
+      <w:r>
+        <w:rPr>
+          <w:lang w:val="es-AR"/>
+        </w:rPr>
         <w:t>SP_Si</w:t>
       </w:r>
+      <w:proofErr w:type="spellEnd"/>
       <w:r>
         <w:rPr>
           <w:lang w:val="es-AR"/>
@@ -1201,7 +1634,15 @@
         <w:t>Suplemento dinerario</w:t>
       </w:r>
       <w:r>
-        <w:t>: Percibió suplemento dinerario creado por el art 125 bis Ley 24.241 (s/texto Ley 27.426, Art. 5°) hasta alcanzar el 82% del SMVM. {% else %}</w:t>
+        <w:t xml:space="preserve">: Percibió suplemento dinerario creado por el art 125 bis Ley 24.241 (s/texto Ley 27.426, Art. 5°) hasta alcanzar el 82% del SMVM. {% </w:t>
+      </w:r>
+      <w:proofErr w:type="spellStart"/>
+      <w:r>
+        <w:t>else</w:t>
+      </w:r>
+      <w:proofErr w:type="spellEnd"/>
+      <w:r>
+        <w:t xml:space="preserve"> %}</w:t>
       </w:r>
     </w:p>
     <w:p>
@@ -1228,7 +1669,15 @@
         <w:t>Suplemento dinerario</w:t>
       </w:r>
       <w:r>
-        <w:t>: No Percibió suplemento dinerario supera el 82% del SMVM. {% endif %}</w:t>
+        <w:t xml:space="preserve">: No Percibió suplemento dinerario supera el 82% del SMVM. {% </w:t>
+      </w:r>
+      <w:proofErr w:type="spellStart"/>
+      <w:r>
+        <w:t>endif</w:t>
+      </w:r>
+      <w:proofErr w:type="spellEnd"/>
+      <w:r>
+        <w:t xml:space="preserve"> %}</w:t>
       </w:r>
     </w:p>
     <w:p>
@@ -1370,12 +1819,22 @@
       <w:r>
         <w:t xml:space="preserve">se calcularon hasta el </w:t>
       </w:r>
+      <w:proofErr w:type="gramStart"/>
       <w:r>
         <w:t>{{</w:t>
       </w:r>
       <w:r>
-        <w:t xml:space="preserve"> Fecha_de_cierre_de_intereses</w:t>
-      </w:r>
+        <w:t xml:space="preserve"> </w:t>
+      </w:r>
+      <w:proofErr w:type="spellStart"/>
+      <w:r>
+        <w:t>Fecha</w:t>
+      </w:r>
+      <w:proofErr w:type="gramEnd"/>
+      <w:r>
+        <w:t>_de_cierre_de_intereses</w:t>
+      </w:r>
+      <w:proofErr w:type="spellEnd"/>
       <w:r>
         <w:t>}} aplicando para ello la Tasa</w:t>
       </w:r>
@@ -1386,7 +1845,23 @@
         <w:t xml:space="preserve">. </w:t>
       </w:r>
       <w:r>
-        <w:t>{% if Segunda_Liquidacion_Si %}</w:t>
+        <w:t xml:space="preserve">{% </w:t>
+      </w:r>
+      <w:proofErr w:type="spellStart"/>
+      <w:r>
+        <w:t>if</w:t>
+      </w:r>
+      <w:proofErr w:type="spellEnd"/>
+      <w:r>
+        <w:t xml:space="preserve"> </w:t>
+      </w:r>
+      <w:proofErr w:type="spellStart"/>
+      <w:r>
+        <w:t>Segunda_Liquidacion_Si</w:t>
+      </w:r>
+      <w:proofErr w:type="spellEnd"/>
+      <w:r>
+        <w:t xml:space="preserve"> %}</w:t>
       </w:r>
     </w:p>
     <w:p>
@@ -1402,7 +1877,23 @@
           <w:b/>
           <w:bCs/>
         </w:rPr>
-        <w:t>Opción 1 {% endif %}</w:t>
+        <w:t xml:space="preserve">Opción 1 {% </w:t>
+      </w:r>
+      <w:proofErr w:type="spellStart"/>
+      <w:r>
+        <w:rPr>
+          <w:b/>
+          <w:bCs/>
+        </w:rPr>
+        <w:t>endif</w:t>
+      </w:r>
+      <w:proofErr w:type="spellEnd"/>
+      <w:r>
+        <w:rPr>
+          <w:b/>
+          <w:bCs/>
+        </w:rPr>
+        <w:t xml:space="preserve"> %}</w:t>
       </w:r>
     </w:p>
     <w:p>
@@ -1453,7 +1944,15 @@
         <w:t>Haber de Alta Reclamado</w:t>
       </w:r>
       <w:r>
-        <w:t xml:space="preserve"> al {{Fecha_de_cierre_de_liquidación}}</w:t>
+        <w:t xml:space="preserve"> al {{</w:t>
+      </w:r>
+      <w:proofErr w:type="spellStart"/>
+      <w:r>
+        <w:t>Fecha_de_cierre_de_liquidación</w:t>
+      </w:r>
+      <w:proofErr w:type="spellEnd"/>
+      <w:r>
+        <w:t>}}</w:t>
       </w:r>
       <w:r>
         <w:rPr>
@@ -1463,13 +1962,37 @@
         <w:t xml:space="preserve"> </w:t>
       </w:r>
       <w:r>
-        <w:t>asciende a {{Haber_de_Alta}}.</w:t>
+        <w:t>asciende a {{</w:t>
+      </w:r>
+      <w:proofErr w:type="spellStart"/>
+      <w:r>
+        <w:t>Haber_de_Alta</w:t>
+      </w:r>
+      <w:proofErr w:type="spellEnd"/>
+      <w:r>
+        <w:t>}}.</w:t>
       </w:r>
       <w:r>
         <w:t xml:space="preserve"> </w:t>
       </w:r>
       <w:r>
-        <w:t>{% if pagos_Si %}</w:t>
+        <w:t xml:space="preserve">{% </w:t>
+      </w:r>
+      <w:proofErr w:type="spellStart"/>
+      <w:r>
+        <w:t>if</w:t>
+      </w:r>
+      <w:proofErr w:type="spellEnd"/>
+      <w:r>
+        <w:t xml:space="preserve"> </w:t>
+      </w:r>
+      <w:proofErr w:type="spellStart"/>
+      <w:r>
+        <w:t>pagos_Si</w:t>
+      </w:r>
+      <w:proofErr w:type="spellEnd"/>
+      <w:r>
+        <w:t xml:space="preserve"> %}</w:t>
       </w:r>
     </w:p>
     <w:p>
@@ -1493,7 +2016,23 @@
         <w:t xml:space="preserve">Pagos descontados: </w:t>
       </w:r>
       <w:r>
-        <w:t>{{parrafo_descuentos}} {% endif %}</w:t>
+        <w:t>{{</w:t>
+      </w:r>
+      <w:proofErr w:type="spellStart"/>
+      <w:r>
+        <w:t>parrafo_descuentos</w:t>
+      </w:r>
+      <w:proofErr w:type="spellEnd"/>
+      <w:r>
+        <w:t xml:space="preserve">}} {% </w:t>
+      </w:r>
+      <w:proofErr w:type="spellStart"/>
+      <w:r>
+        <w:t>endif</w:t>
+      </w:r>
+      <w:proofErr w:type="spellEnd"/>
+      <w:r>
+        <w:t xml:space="preserve"> %}</w:t>
       </w:r>
     </w:p>
     <w:p>
@@ -1517,7 +2056,23 @@
         <w:t>Retroactivo</w:t>
       </w:r>
       <w:r>
-        <w:t xml:space="preserve"> exigible al {{Fecha_de_cierre_de_intereses}} determinado por el periodo {{Fecha_Inicial_de_Pago}}</w:t>
+        <w:t xml:space="preserve"> exigible al {{</w:t>
+      </w:r>
+      <w:proofErr w:type="spellStart"/>
+      <w:r>
+        <w:t>Fecha_de_cierre_de_intereses</w:t>
+      </w:r>
+      <w:proofErr w:type="spellEnd"/>
+      <w:r>
+        <w:t>}} determinado por el periodo {{</w:t>
+      </w:r>
+      <w:proofErr w:type="spellStart"/>
+      <w:r>
+        <w:t>Fecha_Inicial_de_Pago</w:t>
+      </w:r>
+      <w:proofErr w:type="spellEnd"/>
+      <w:r>
+        <w:t>}}</w:t>
       </w:r>
       <w:r>
         <w:rPr>
@@ -1527,7 +2082,15 @@
         <w:t xml:space="preserve"> </w:t>
       </w:r>
       <w:r>
-        <w:t>al {{Fecha_de_cierre_de_liquidación}} en concepto de Capital resulta en ${{Capital}} concepto de Intereses a $ {{Intereses}}.</w:t>
+        <w:t>al {{</w:t>
+      </w:r>
+      <w:proofErr w:type="spellStart"/>
+      <w:r>
+        <w:t>Fecha_de_cierre_de_liquidación</w:t>
+      </w:r>
+      <w:proofErr w:type="spellEnd"/>
+      <w:r>
+        <w:t>}} en concepto de Capital resulta en ${{Capital}} concepto de Intereses a $ {{Intereses}}.</w:t>
       </w:r>
     </w:p>
     <w:p>
@@ -1581,7 +2144,23 @@
           <w:b/>
           <w:bCs/>
         </w:rPr>
-        <w:t>{{total_liquidacion}}</w:t>
+        <w:t>{{</w:t>
+      </w:r>
+      <w:proofErr w:type="spellStart"/>
+      <w:r>
+        <w:rPr>
+          <w:b/>
+          <w:bCs/>
+        </w:rPr>
+        <w:t>total_liquidacion</w:t>
+      </w:r>
+      <w:proofErr w:type="spellEnd"/>
+      <w:r>
+        <w:rPr>
+          <w:b/>
+          <w:bCs/>
+        </w:rPr>
+        <w:t>}}</w:t>
       </w:r>
     </w:p>
     <w:p>
@@ -1593,11 +2172,21 @@
         <w:jc w:val="both"/>
       </w:pPr>
       <w:r>
-        <w:t xml:space="preserve">{% if </w:t>
-      </w:r>
+        <w:t xml:space="preserve">{% </w:t>
+      </w:r>
+      <w:proofErr w:type="spellStart"/>
+      <w:r>
+        <w:t>if</w:t>
+      </w:r>
+      <w:proofErr w:type="spellEnd"/>
+      <w:r>
+        <w:t xml:space="preserve"> </w:t>
+      </w:r>
+      <w:proofErr w:type="spellStart"/>
       <w:r>
         <w:t>Segunda_Liquidacion_Si</w:t>
       </w:r>
+      <w:proofErr w:type="spellEnd"/>
       <w:r>
         <w:t xml:space="preserve"> %}</w:t>
       </w:r>
@@ -1645,11 +2234,24 @@
         </w:rPr>
         <w:t xml:space="preserve">Movilidad: </w:t>
       </w:r>
+      <w:proofErr w:type="gramStart"/>
       <w:r>
         <w:t>{{</w:t>
       </w:r>
       <w:r>
-        <w:t xml:space="preserve"> Movilidad_Segunda_Liquidacion </w:t>
+        <w:t xml:space="preserve"> </w:t>
+      </w:r>
+      <w:proofErr w:type="spellStart"/>
+      <w:r>
+        <w:t>Movilidad</w:t>
+      </w:r>
+      <w:proofErr w:type="gramEnd"/>
+      <w:r>
+        <w:t>_Segunda_Liquidacion</w:t>
+      </w:r>
+      <w:proofErr w:type="spellEnd"/>
+      <w:r>
+        <w:t xml:space="preserve"> </w:t>
       </w:r>
       <w:r>
         <w:t>}}</w:t>
@@ -1676,7 +2278,15 @@
         <w:t>Haber de Alta Reclamado</w:t>
       </w:r>
       <w:r>
-        <w:t xml:space="preserve"> al {{Fecha_de_cierre_de_liquidación}}</w:t>
+        <w:t xml:space="preserve"> al {{</w:t>
+      </w:r>
+      <w:proofErr w:type="spellStart"/>
+      <w:r>
+        <w:t>Fecha_de_cierre_de_liquidación</w:t>
+      </w:r>
+      <w:proofErr w:type="spellEnd"/>
+      <w:r>
+        <w:t>}}</w:t>
       </w:r>
       <w:r>
         <w:rPr>
@@ -1686,10 +2296,26 @@
         <w:t xml:space="preserve"> </w:t>
       </w:r>
       <w:r>
-        <w:t>asciende a {{</w:t>
-      </w:r>
-      <w:r>
-        <w:t xml:space="preserve"> Haber_de_Alta_Segunda_Liquidacion </w:t>
+        <w:t xml:space="preserve">asciende a </w:t>
+      </w:r>
+      <w:proofErr w:type="gramStart"/>
+      <w:r>
+        <w:t>{{</w:t>
+      </w:r>
+      <w:r>
+        <w:t xml:space="preserve"> </w:t>
+      </w:r>
+      <w:proofErr w:type="spellStart"/>
+      <w:r>
+        <w:t>Haber</w:t>
+      </w:r>
+      <w:proofErr w:type="gramEnd"/>
+      <w:r>
+        <w:t>_de_Alta_Segunda_Liquidacion</w:t>
+      </w:r>
+      <w:proofErr w:type="spellEnd"/>
+      <w:r>
+        <w:t xml:space="preserve"> </w:t>
       </w:r>
       <w:r>
         <w:t>}</w:t>
@@ -1701,7 +2327,23 @@
         <w:t xml:space="preserve"> </w:t>
       </w:r>
       <w:r>
-        <w:t>{% if pagos_Si %}</w:t>
+        <w:t xml:space="preserve">{% </w:t>
+      </w:r>
+      <w:proofErr w:type="spellStart"/>
+      <w:r>
+        <w:t>if</w:t>
+      </w:r>
+      <w:proofErr w:type="spellEnd"/>
+      <w:r>
+        <w:t xml:space="preserve"> </w:t>
+      </w:r>
+      <w:proofErr w:type="spellStart"/>
+      <w:r>
+        <w:t>pagos_Si</w:t>
+      </w:r>
+      <w:proofErr w:type="spellEnd"/>
+      <w:r>
+        <w:t xml:space="preserve"> %}</w:t>
       </w:r>
     </w:p>
     <w:p>
@@ -1725,7 +2367,23 @@
         <w:t xml:space="preserve">Pagos descontados: </w:t>
       </w:r>
       <w:r>
-        <w:t>{{parrafo_descuentos}} {% endif %}</w:t>
+        <w:t>{{</w:t>
+      </w:r>
+      <w:proofErr w:type="spellStart"/>
+      <w:r>
+        <w:t>parrafo_descuentos</w:t>
+      </w:r>
+      <w:proofErr w:type="spellEnd"/>
+      <w:r>
+        <w:t xml:space="preserve">}} {% </w:t>
+      </w:r>
+      <w:proofErr w:type="spellStart"/>
+      <w:r>
+        <w:t>endif</w:t>
+      </w:r>
+      <w:proofErr w:type="spellEnd"/>
+      <w:r>
+        <w:t xml:space="preserve"> %}</w:t>
       </w:r>
     </w:p>
     <w:p>
@@ -1749,7 +2407,23 @@
         <w:t>Retroactivo</w:t>
       </w:r>
       <w:r>
-        <w:t xml:space="preserve"> exigible al {{Fecha_de_cierre_de_intereses}} determinado por el periodo {{Fecha_Inicial_de_Pago}}</w:t>
+        <w:t xml:space="preserve"> exigible al {{</w:t>
+      </w:r>
+      <w:proofErr w:type="spellStart"/>
+      <w:r>
+        <w:t>Fecha_de_cierre_de_intereses</w:t>
+      </w:r>
+      <w:proofErr w:type="spellEnd"/>
+      <w:r>
+        <w:t>}} determinado por el periodo {{</w:t>
+      </w:r>
+      <w:proofErr w:type="spellStart"/>
+      <w:r>
+        <w:t>Fecha_Inicial_de_Pago</w:t>
+      </w:r>
+      <w:proofErr w:type="spellEnd"/>
+      <w:r>
+        <w:t>}}</w:t>
       </w:r>
       <w:r>
         <w:rPr>
@@ -1759,16 +2433,48 @@
         <w:t xml:space="preserve"> </w:t>
       </w:r>
       <w:r>
-        <w:t>al {{Fecha_de_cierre_de_liquidación}} en concepto de Capital resulta en ${{</w:t>
-      </w:r>
-      <w:r>
-        <w:t xml:space="preserve"> Capital_Segunda_Liquidacion </w:t>
+        <w:t>al {{</w:t>
+      </w:r>
+      <w:proofErr w:type="spellStart"/>
+      <w:r>
+        <w:t>Fecha_de_cierre_de_liquidación</w:t>
+      </w:r>
+      <w:proofErr w:type="spellEnd"/>
+      <w:r>
+        <w:t>}} en concepto de Capital resulta en $</w:t>
+      </w:r>
+      <w:proofErr w:type="gramStart"/>
+      <w:r>
+        <w:t>{{</w:t>
+      </w:r>
+      <w:r>
+        <w:t xml:space="preserve"> </w:t>
+      </w:r>
+      <w:proofErr w:type="spellStart"/>
+      <w:r>
+        <w:t>Capital</w:t>
+      </w:r>
+      <w:proofErr w:type="gramEnd"/>
+      <w:r>
+        <w:t>_Segunda_Liquidacion</w:t>
+      </w:r>
+      <w:proofErr w:type="spellEnd"/>
+      <w:r>
+        <w:t xml:space="preserve"> </w:t>
       </w:r>
       <w:r>
         <w:t>}} concepto de Intereses a $ {{</w:t>
       </w:r>
       <w:r>
-        <w:t xml:space="preserve"> Intereses_Segunda_Liquidacion </w:t>
+        <w:t xml:space="preserve"> </w:t>
+      </w:r>
+      <w:proofErr w:type="spellStart"/>
+      <w:r>
+        <w:t>Intereses_Segunda_Liquidacion</w:t>
+      </w:r>
+      <w:proofErr w:type="spellEnd"/>
+      <w:r>
+        <w:t xml:space="preserve"> </w:t>
       </w:r>
       <w:r>
         <w:t>}}.</w:t>
@@ -1823,6 +2529,7 @@
       <w:r>
         <w:t xml:space="preserve"> </w:t>
       </w:r>
+      <w:proofErr w:type="gramStart"/>
       <w:r>
         <w:rPr>
           <w:b/>
@@ -1833,12 +2540,29 @@
       <w:r>
         <w:t xml:space="preserve"> </w:t>
       </w:r>
-      <w:r>
-        <w:rPr>
-          <w:b/>
-          <w:bCs/>
-        </w:rPr>
-        <w:t xml:space="preserve">Total_Segunda_Liquidacion </w:t>
+      <w:proofErr w:type="spellStart"/>
+      <w:r>
+        <w:rPr>
+          <w:b/>
+          <w:bCs/>
+        </w:rPr>
+        <w:t>Total</w:t>
+      </w:r>
+      <w:proofErr w:type="gramEnd"/>
+      <w:r>
+        <w:rPr>
+          <w:b/>
+          <w:bCs/>
+        </w:rPr>
+        <w:t>_Segunda_Liquidacion</w:t>
+      </w:r>
+      <w:proofErr w:type="spellEnd"/>
+      <w:r>
+        <w:rPr>
+          <w:b/>
+          <w:bCs/>
+        </w:rPr>
+        <w:t xml:space="preserve"> </w:t>
       </w:r>
       <w:r>
         <w:rPr>
@@ -1857,7 +2581,15 @@
         <w:jc w:val="both"/>
       </w:pPr>
       <w:r>
-        <w:t>{% endif %}</w:t>
+        <w:t xml:space="preserve">{% </w:t>
+      </w:r>
+      <w:proofErr w:type="spellStart"/>
+      <w:r>
+        <w:t>endif</w:t>
+      </w:r>
+      <w:proofErr w:type="spellEnd"/>
+      <w:r>
+        <w:t xml:space="preserve"> %}</w:t>
       </w:r>
     </w:p>
     <w:p>
@@ -1869,11 +2601,29 @@
         <w:jc w:val="both"/>
       </w:pPr>
       <w:r>
-        <w:t xml:space="preserve">{% if IPC_Liquidacion_Si and </w:t>
-      </w:r>
+        <w:t xml:space="preserve">{% </w:t>
+      </w:r>
+      <w:proofErr w:type="spellStart"/>
+      <w:r>
+        <w:t>if</w:t>
+      </w:r>
+      <w:proofErr w:type="spellEnd"/>
+      <w:r>
+        <w:t xml:space="preserve"> </w:t>
+      </w:r>
+      <w:proofErr w:type="spellStart"/>
+      <w:r>
+        <w:t>IPC_Liquidacion_Si</w:t>
+      </w:r>
+      <w:proofErr w:type="spellEnd"/>
+      <w:r>
+        <w:t xml:space="preserve"> and </w:t>
+      </w:r>
+      <w:proofErr w:type="spellStart"/>
       <w:r>
         <w:t>Segunda_Liquidacion_Si</w:t>
       </w:r>
+      <w:proofErr w:type="spellEnd"/>
       <w:r>
         <w:t xml:space="preserve"> %}</w:t>
       </w:r>
@@ -1952,7 +2702,21 @@
         <w:rPr>
           <w:color w:val="000000"/>
         </w:rPr>
-        <w:t xml:space="preserve">s: {% endif %} </w:t>
+        <w:t xml:space="preserve">s: {% </w:t>
+      </w:r>
+      <w:proofErr w:type="spellStart"/>
+      <w:r>
+        <w:rPr>
+          <w:color w:val="000000"/>
+        </w:rPr>
+        <w:t>endif</w:t>
+      </w:r>
+      <w:proofErr w:type="spellEnd"/>
+      <w:r>
+        <w:rPr>
+          <w:color w:val="000000"/>
+        </w:rPr>
+        <w:t xml:space="preserve"> %} </w:t>
       </w:r>
       <w:r>
         <w:rPr>
@@ -1960,81 +2724,203 @@
           <w:color w:val="000000"/>
           <w:u w:val="single"/>
         </w:rPr>
-        <w:t xml:space="preserve">{% if IPC_Liquidacion_Si and not Segunda_Liquidacion_Si %} </w:t>
-      </w:r>
-    </w:p>
-    <w:p>
-      <w:pPr>
-        <w:autoSpaceDE w:val="0"/>
-        <w:autoSpaceDN w:val="0"/>
-        <w:adjustRightInd w:val="0"/>
-        <w:spacing w:line="276" w:lineRule="auto"/>
-        <w:jc w:val="both"/>
-        <w:rPr>
-          <w:color w:val="000000"/>
-        </w:rPr>
-      </w:pPr>
-      <w:r>
-        <w:rPr>
-          <w:b/>
+        <w:t xml:space="preserve">{% </w:t>
+      </w:r>
+      <w:proofErr w:type="spellStart"/>
+      <w:r>
+        <w:rPr>
+          <w:bCs/>
           <w:color w:val="000000"/>
           <w:u w:val="single"/>
         </w:rPr>
-        <w:t>Se adjunta</w:t>
-      </w:r>
-      <w:r>
-        <w:rPr>
-          <w:b/>
+        <w:t>if</w:t>
+      </w:r>
+      <w:proofErr w:type="spellEnd"/>
+      <w:r>
+        <w:rPr>
+          <w:bCs/>
           <w:color w:val="000000"/>
           <w:u w:val="single"/>
         </w:rPr>
-        <w:t xml:space="preserve"> una segunda liquidación</w:t>
-      </w:r>
-      <w:r>
-        <w:rPr>
-          <w:b/>
-          <w:color w:val="000000"/>
-        </w:rPr>
-        <w:t xml:space="preserve">, </w:t>
-      </w:r>
-      <w:r>
-        <w:rPr>
-          <w:color w:val="000000"/>
-        </w:rPr>
-        <w:t>a</w:t>
-      </w:r>
-      <w:r>
-        <w:rPr>
-          <w:color w:val="000000"/>
-        </w:rPr>
-        <w:t>plicando los siguiente</w:t>
-      </w:r>
-      <w:r>
-        <w:rPr>
-          <w:color w:val="000000"/>
-        </w:rPr>
-        <w:t>s</w:t>
-      </w:r>
-      <w:r>
-        <w:rPr>
-          <w:color w:val="000000"/>
-        </w:rPr>
-        <w:t xml:space="preserve"> guarismo</w:t>
-      </w:r>
-      <w:r>
-        <w:rPr>
-          <w:color w:val="000000"/>
-        </w:rPr>
-        <w:t xml:space="preserve">s: {%  endif %} </w:t>
-      </w:r>
+        <w:t xml:space="preserve"> </w:t>
+      </w:r>
+      <w:proofErr w:type="spellStart"/>
       <w:r>
         <w:rPr>
           <w:bCs/>
           <w:color w:val="000000"/>
           <w:u w:val="single"/>
         </w:rPr>
-        <w:t>{% if IPC_Liquidacion_Si</w:t>
-      </w:r>
+        <w:t>IPC_Liquidacion_Si</w:t>
+      </w:r>
+      <w:proofErr w:type="spellEnd"/>
+      <w:r>
+        <w:rPr>
+          <w:bCs/>
+          <w:color w:val="000000"/>
+          <w:u w:val="single"/>
+        </w:rPr>
+        <w:t xml:space="preserve"> and </w:t>
+      </w:r>
+      <w:proofErr w:type="spellStart"/>
+      <w:r>
+        <w:rPr>
+          <w:bCs/>
+          <w:color w:val="000000"/>
+          <w:u w:val="single"/>
+        </w:rPr>
+        <w:t>not</w:t>
+      </w:r>
+      <w:proofErr w:type="spellEnd"/>
+      <w:r>
+        <w:rPr>
+          <w:bCs/>
+          <w:color w:val="000000"/>
+          <w:u w:val="single"/>
+        </w:rPr>
+        <w:t xml:space="preserve"> </w:t>
+      </w:r>
+      <w:proofErr w:type="spellStart"/>
+      <w:r>
+        <w:rPr>
+          <w:bCs/>
+          <w:color w:val="000000"/>
+          <w:u w:val="single"/>
+        </w:rPr>
+        <w:t>Segunda_Liquidacion_Si</w:t>
+      </w:r>
+      <w:proofErr w:type="spellEnd"/>
+      <w:r>
+        <w:rPr>
+          <w:bCs/>
+          <w:color w:val="000000"/>
+          <w:u w:val="single"/>
+        </w:rPr>
+        <w:t xml:space="preserve"> %} </w:t>
+      </w:r>
+    </w:p>
+    <w:p>
+      <w:pPr>
+        <w:autoSpaceDE w:val="0"/>
+        <w:autoSpaceDN w:val="0"/>
+        <w:adjustRightInd w:val="0"/>
+        <w:spacing w:line="276" w:lineRule="auto"/>
+        <w:jc w:val="both"/>
+        <w:rPr>
+          <w:color w:val="000000"/>
+        </w:rPr>
+      </w:pPr>
+      <w:r>
+        <w:rPr>
+          <w:b/>
+          <w:color w:val="000000"/>
+          <w:u w:val="single"/>
+        </w:rPr>
+        <w:t>Se adjunta</w:t>
+      </w:r>
+      <w:r>
+        <w:rPr>
+          <w:b/>
+          <w:color w:val="000000"/>
+          <w:u w:val="single"/>
+        </w:rPr>
+        <w:t xml:space="preserve"> una segunda liquidación</w:t>
+      </w:r>
+      <w:r>
+        <w:rPr>
+          <w:b/>
+          <w:color w:val="000000"/>
+        </w:rPr>
+        <w:t xml:space="preserve">, </w:t>
+      </w:r>
+      <w:r>
+        <w:rPr>
+          <w:color w:val="000000"/>
+        </w:rPr>
+        <w:t>a</w:t>
+      </w:r>
+      <w:r>
+        <w:rPr>
+          <w:color w:val="000000"/>
+        </w:rPr>
+        <w:t>plicando los siguiente</w:t>
+      </w:r>
+      <w:r>
+        <w:rPr>
+          <w:color w:val="000000"/>
+        </w:rPr>
+        <w:t>s</w:t>
+      </w:r>
+      <w:r>
+        <w:rPr>
+          <w:color w:val="000000"/>
+        </w:rPr>
+        <w:t xml:space="preserve"> guarismo</w:t>
+      </w:r>
+      <w:r>
+        <w:rPr>
+          <w:color w:val="000000"/>
+        </w:rPr>
+        <w:t>s: {</w:t>
+      </w:r>
+      <w:proofErr w:type="gramStart"/>
+      <w:r>
+        <w:rPr>
+          <w:color w:val="000000"/>
+        </w:rPr>
+        <w:t xml:space="preserve">%  </w:t>
+      </w:r>
+      <w:proofErr w:type="spellStart"/>
+      <w:r>
+        <w:rPr>
+          <w:color w:val="000000"/>
+        </w:rPr>
+        <w:t>endif</w:t>
+      </w:r>
+      <w:proofErr w:type="spellEnd"/>
+      <w:proofErr w:type="gramEnd"/>
+      <w:r>
+        <w:rPr>
+          <w:color w:val="000000"/>
+        </w:rPr>
+        <w:t xml:space="preserve"> %} </w:t>
+      </w:r>
+      <w:r>
+        <w:rPr>
+          <w:bCs/>
+          <w:color w:val="000000"/>
+          <w:u w:val="single"/>
+        </w:rPr>
+        <w:t xml:space="preserve">{% </w:t>
+      </w:r>
+      <w:proofErr w:type="spellStart"/>
+      <w:r>
+        <w:rPr>
+          <w:bCs/>
+          <w:color w:val="000000"/>
+          <w:u w:val="single"/>
+        </w:rPr>
+        <w:t>if</w:t>
+      </w:r>
+      <w:proofErr w:type="spellEnd"/>
+      <w:r>
+        <w:rPr>
+          <w:bCs/>
+          <w:color w:val="000000"/>
+          <w:u w:val="single"/>
+        </w:rPr>
+        <w:t xml:space="preserve"> </w:t>
+      </w:r>
+      <w:proofErr w:type="spellStart"/>
+      <w:r>
+        <w:rPr>
+          <w:bCs/>
+          <w:color w:val="000000"/>
+          <w:u w:val="single"/>
+        </w:rPr>
+        <w:t>IPC_Liquidacion_Si</w:t>
+      </w:r>
+      <w:proofErr w:type="spellEnd"/>
       <w:r>
         <w:rPr>
           <w:bCs/>
@@ -2067,11 +2953,24 @@
         <w:t>Movilidad</w:t>
       </w:r>
       <w:r>
-        <w:t>: se aplica {{</w:t>
-      </w:r>
-      <w:r>
-        <w:t xml:space="preserve"> Movilidad_Primera_Liquidacion_IPC</w:t>
-      </w:r>
+        <w:t xml:space="preserve">: se aplica </w:t>
+      </w:r>
+      <w:proofErr w:type="gramStart"/>
+      <w:r>
+        <w:t>{{</w:t>
+      </w:r>
+      <w:r>
+        <w:t xml:space="preserve"> </w:t>
+      </w:r>
+      <w:proofErr w:type="spellStart"/>
+      <w:r>
+        <w:t>Movilidad</w:t>
+      </w:r>
+      <w:proofErr w:type="gramEnd"/>
+      <w:r>
+        <w:t>_Primera_Liquidacion_IPC</w:t>
+      </w:r>
+      <w:proofErr w:type="spellEnd"/>
       <w:r>
         <w:t xml:space="preserve"> }}</w:t>
       </w:r>
@@ -2104,9 +3003,11 @@
       <w:r>
         <w:t>{{</w:t>
       </w:r>
+      <w:proofErr w:type="spellStart"/>
       <w:r>
         <w:t>Fecha_de_cierre_de_intereses</w:t>
       </w:r>
+      <w:proofErr w:type="spellEnd"/>
       <w:r>
         <w:t xml:space="preserve">}} </w:t>
       </w:r>
@@ -2123,7 +3024,15 @@
         <w:t xml:space="preserve"> </w:t>
       </w:r>
       <w:r>
-        <w:t>{{Fecha_Inicial_de_Pago}}</w:t>
+        <w:t>{{</w:t>
+      </w:r>
+      <w:proofErr w:type="spellStart"/>
+      <w:r>
+        <w:t>Fecha_Inicial_de_Pago</w:t>
+      </w:r>
+      <w:proofErr w:type="spellEnd"/>
+      <w:r>
+        <w:t>}}</w:t>
       </w:r>
       <w:r>
         <w:t xml:space="preserve"> </w:t>
@@ -2132,7 +3041,15 @@
         <w:t xml:space="preserve">al </w:t>
       </w:r>
       <w:r>
-        <w:t>{{Fecha_de_cierre_de_liquidación}}</w:t>
+        <w:t>{{</w:t>
+      </w:r>
+      <w:proofErr w:type="spellStart"/>
+      <w:r>
+        <w:t>Fecha_de_cierre_de_liquidación</w:t>
+      </w:r>
+      <w:proofErr w:type="spellEnd"/>
+      <w:r>
+        <w:t>}}</w:t>
       </w:r>
       <w:r>
         <w:t xml:space="preserve"> en concepto de Capital resulta en $</w:t>
@@ -2140,9 +3057,11 @@
       <w:r>
         <w:t xml:space="preserve"> {{</w:t>
       </w:r>
+      <w:proofErr w:type="spellStart"/>
       <w:r>
         <w:t>Capital_Primera_Liquidacion_IPC</w:t>
       </w:r>
+      <w:proofErr w:type="spellEnd"/>
       <w:r>
         <w:t xml:space="preserve">}} </w:t>
       </w:r>
@@ -2152,15 +3071,19 @@
       <w:r>
         <w:t xml:space="preserve"> {{</w:t>
       </w:r>
+      <w:proofErr w:type="spellStart"/>
       <w:r>
         <w:t>Intereses_Primera_Liquidacion_IPC</w:t>
       </w:r>
+      <w:proofErr w:type="spellEnd"/>
       <w:r>
         <w:t>}} totalizando una deuda dotal de ${{</w:t>
       </w:r>
+      <w:proofErr w:type="spellStart"/>
       <w:r>
         <w:t>Total_Primera_Liquidacion_IPC</w:t>
       </w:r>
+      <w:proofErr w:type="spellEnd"/>
       <w:r>
         <w:t>}}.</w:t>
       </w:r>
@@ -2231,9 +3154,11 @@
             <w:r>
               <w:t>{{</w:t>
             </w:r>
+            <w:proofErr w:type="spellStart"/>
             <w:r>
               <w:t>Haber_de_Alta_Primera_Liquidacion_IPC</w:t>
             </w:r>
+            <w:proofErr w:type="spellEnd"/>
             <w:r>
               <w:t>}}</w:t>
             </w:r>
@@ -2276,9 +3201,11 @@
             <w:r>
               <w:t>{{</w:t>
             </w:r>
+            <w:proofErr w:type="spellStart"/>
             <w:r>
               <w:t>Haber_de_Alta</w:t>
             </w:r>
+            <w:proofErr w:type="spellEnd"/>
             <w:r>
               <w:t>}}</w:t>
             </w:r>
@@ -2301,9 +3228,11 @@
               <w:adjustRightInd w:val="0"/>
               <w:jc w:val="both"/>
             </w:pPr>
+            <w:proofErr w:type="spellStart"/>
             <w:r>
               <w:t>Dif</w:t>
             </w:r>
+            <w:proofErr w:type="spellEnd"/>
           </w:p>
         </w:tc>
         <w:tc>
@@ -2369,9 +3298,11 @@
             <w:r>
               <w:t>Porcentaje</w:t>
             </w:r>
+            <w:proofErr w:type="gramStart"/>
             <w:r>
               <w:t>}}%</w:t>
             </w:r>
+            <w:proofErr w:type="gramEnd"/>
           </w:p>
         </w:tc>
       </w:tr>
@@ -2412,11 +3343,29 @@
         <w:jc w:val="both"/>
       </w:pPr>
       <w:r>
-        <w:t xml:space="preserve">{% if IPC_Liquidacion_Si and </w:t>
-      </w:r>
+        <w:t xml:space="preserve">{% </w:t>
+      </w:r>
+      <w:proofErr w:type="spellStart"/>
+      <w:r>
+        <w:t>if</w:t>
+      </w:r>
+      <w:proofErr w:type="spellEnd"/>
+      <w:r>
+        <w:t xml:space="preserve"> </w:t>
+      </w:r>
+      <w:proofErr w:type="spellStart"/>
+      <w:r>
+        <w:t>IPC_Liquidacion_Si</w:t>
+      </w:r>
+      <w:proofErr w:type="spellEnd"/>
+      <w:r>
+        <w:t xml:space="preserve"> and </w:t>
+      </w:r>
+      <w:proofErr w:type="spellStart"/>
       <w:r>
         <w:t>Segunda_Liquidacion_Si</w:t>
       </w:r>
+      <w:proofErr w:type="spellEnd"/>
       <w:r>
         <w:t xml:space="preserve"> %}</w:t>
       </w:r>
@@ -2444,14 +3393,24 @@
         <w:t>Movilidad</w:t>
       </w:r>
       <w:r>
-        <w:t>: se aplica {{</w:t>
+        <w:t xml:space="preserve">: se aplica </w:t>
+      </w:r>
+      <w:proofErr w:type="gramStart"/>
+      <w:r>
+        <w:t>{{</w:t>
       </w:r>
       <w:r>
         <w:t xml:space="preserve"> </w:t>
       </w:r>
-      <w:r>
-        <w:t>Movilidad_Segunda_Liquidacion_IPC</w:t>
-      </w:r>
+      <w:proofErr w:type="spellStart"/>
+      <w:r>
+        <w:t>Movilidad</w:t>
+      </w:r>
+      <w:proofErr w:type="gramEnd"/>
+      <w:r>
+        <w:t>_Segunda_Liquidacion_IPC</w:t>
+      </w:r>
+      <w:proofErr w:type="spellEnd"/>
       <w:r>
         <w:t xml:space="preserve"> }}</w:t>
       </w:r>
@@ -2484,9 +3443,11 @@
       <w:r>
         <w:t>{{</w:t>
       </w:r>
+      <w:proofErr w:type="spellStart"/>
       <w:r>
         <w:t>Fecha_de_cierre_de_intereses</w:t>
       </w:r>
+      <w:proofErr w:type="spellEnd"/>
       <w:r>
         <w:t xml:space="preserve">}} </w:t>
       </w:r>
@@ -2503,7 +3464,15 @@
         <w:t xml:space="preserve"> </w:t>
       </w:r>
       <w:r>
-        <w:t>{{Fecha_Inicial_de_Pago}}</w:t>
+        <w:t>{{</w:t>
+      </w:r>
+      <w:proofErr w:type="spellStart"/>
+      <w:r>
+        <w:t>Fecha_Inicial_de_Pago</w:t>
+      </w:r>
+      <w:proofErr w:type="spellEnd"/>
+      <w:r>
+        <w:t>}}</w:t>
       </w:r>
       <w:r>
         <w:t xml:space="preserve"> </w:t>
@@ -2512,35 +3481,66 @@
         <w:t xml:space="preserve">al </w:t>
       </w:r>
       <w:r>
-        <w:t>{{Fecha_de_cierre_de_liquidación}}</w:t>
+        <w:t>{{</w:t>
+      </w:r>
+      <w:proofErr w:type="spellStart"/>
+      <w:r>
+        <w:t>Fecha_de_cierre_de_liquidación</w:t>
+      </w:r>
+      <w:proofErr w:type="spellEnd"/>
+      <w:r>
+        <w:t>}}</w:t>
       </w:r>
       <w:r>
         <w:t xml:space="preserve"> en concepto de Capital resulta en $</w:t>
       </w:r>
       <w:r>
+        <w:t xml:space="preserve"> </w:t>
+      </w:r>
+      <w:proofErr w:type="gramStart"/>
+      <w:r>
+        <w:t>{{</w:t>
+      </w:r>
+      <w:r>
+        <w:t xml:space="preserve"> </w:t>
+      </w:r>
+      <w:proofErr w:type="spellStart"/>
+      <w:r>
+        <w:t>Capital</w:t>
+      </w:r>
+      <w:proofErr w:type="gramEnd"/>
+      <w:r>
+        <w:t>_Segunda_Liquidacion_IPC</w:t>
+      </w:r>
+      <w:proofErr w:type="spellEnd"/>
+      <w:r>
+        <w:t xml:space="preserve">}} </w:t>
+      </w:r>
+      <w:r>
+        <w:t>concepto de Intereses a $</w:t>
+      </w:r>
+      <w:r>
         <w:t xml:space="preserve"> {{</w:t>
       </w:r>
       <w:r>
-        <w:t xml:space="preserve"> Capital_Segunda_Liquidacion_IPC</w:t>
-      </w:r>
-      <w:r>
-        <w:t xml:space="preserve">}} </w:t>
-      </w:r>
-      <w:r>
-        <w:t>concepto de Intereses a $</w:t>
-      </w:r>
-      <w:r>
-        <w:t xml:space="preserve"> {{</w:t>
-      </w:r>
-      <w:r>
-        <w:t xml:space="preserve"> Intereses_Segunda_Liquidacion_IPC</w:t>
-      </w:r>
+        <w:t xml:space="preserve"> </w:t>
+      </w:r>
+      <w:proofErr w:type="spellStart"/>
+      <w:r>
+        <w:t>Intereses_Segunda_Liquidacion_IPC</w:t>
+      </w:r>
+      <w:proofErr w:type="spellEnd"/>
       <w:r>
         <w:t xml:space="preserve"> }} totalizando una deuda dotal de ${{</w:t>
       </w:r>
       <w:r>
-        <w:t xml:space="preserve"> Total_Segunda_Liquidacion_IPC</w:t>
-      </w:r>
+        <w:t xml:space="preserve"> </w:t>
+      </w:r>
+      <w:proofErr w:type="spellStart"/>
+      <w:r>
+        <w:t>Total_Segunda_Liquidacion_IPC</w:t>
+      </w:r>
+      <w:proofErr w:type="spellEnd"/>
       <w:r>
         <w:t xml:space="preserve"> }}.</w:t>
       </w:r>
@@ -2611,9 +3611,11 @@
             <w:r>
               <w:t>{{</w:t>
             </w:r>
+            <w:proofErr w:type="spellStart"/>
             <w:r>
               <w:t>Haber_de_Alta_Segunda_Liquidacion_IPC</w:t>
             </w:r>
+            <w:proofErr w:type="spellEnd"/>
             <w:r>
               <w:t>}}</w:t>
             </w:r>
@@ -2653,12 +3655,19 @@
               <w:adjustRightInd w:val="0"/>
               <w:jc w:val="both"/>
             </w:pPr>
+            <w:proofErr w:type="gramStart"/>
             <w:r>
               <w:t xml:space="preserve">{{ </w:t>
             </w:r>
+            <w:proofErr w:type="spellStart"/>
             <w:r>
-              <w:t>Haber_de_Alta_Segunda_Liquidacion</w:t>
+              <w:t>Haber</w:t>
             </w:r>
+            <w:proofErr w:type="gramEnd"/>
+            <w:r>
+              <w:t>_de_Alta_Segunda_Liquidacion</w:t>
+            </w:r>
+            <w:proofErr w:type="spellEnd"/>
             <w:r>
               <w:t xml:space="preserve"> }}</w:t>
             </w:r>
@@ -2681,9 +3690,11 @@
               <w:adjustRightInd w:val="0"/>
               <w:jc w:val="both"/>
             </w:pPr>
+            <w:proofErr w:type="spellStart"/>
             <w:r>
               <w:t>Dif</w:t>
             </w:r>
+            <w:proofErr w:type="spellEnd"/>
           </w:p>
         </w:tc>
         <w:tc>
@@ -2698,11 +3709,16 @@
               <w:adjustRightInd w:val="0"/>
               <w:jc w:val="both"/>
             </w:pPr>
+            <w:proofErr w:type="gramStart"/>
             <w:r>
               <w:t xml:space="preserve">{{ </w:t>
             </w:r>
             <w:r>
-              <w:t>Diferencias_2</w:t>
+              <w:t>Diferencias</w:t>
+            </w:r>
+            <w:proofErr w:type="gramEnd"/>
+            <w:r>
+              <w:t>_2</w:t>
             </w:r>
             <w:r>
               <w:t>}}</w:t>
@@ -2743,11 +3759,16 @@
               <w:adjustRightInd w:val="0"/>
               <w:jc w:val="both"/>
             </w:pPr>
+            <w:proofErr w:type="gramStart"/>
             <w:r>
               <w:t xml:space="preserve">{{ </w:t>
             </w:r>
             <w:r>
-              <w:t>Porcentaje_2</w:t>
+              <w:t>Porcentaje</w:t>
+            </w:r>
+            <w:proofErr w:type="gramEnd"/>
+            <w:r>
+              <w:t>_2</w:t>
             </w:r>
             <w:r>
               <w:t>}}%</w:t>
@@ -2799,7 +3820,21 @@
         <w:rPr>
           <w:color w:val="000000"/>
         </w:rPr>
-        <w:t xml:space="preserve">{% endif %} </w:t>
+        <w:t xml:space="preserve">{% </w:t>
+      </w:r>
+      <w:proofErr w:type="spellStart"/>
+      <w:r>
+        <w:rPr>
+          <w:color w:val="000000"/>
+        </w:rPr>
+        <w:t>endif</w:t>
+      </w:r>
+      <w:proofErr w:type="spellEnd"/>
+      <w:r>
+        <w:rPr>
+          <w:color w:val="000000"/>
+        </w:rPr>
+        <w:t xml:space="preserve"> %} </w:t>
       </w:r>
       <w:r>
         <w:rPr>
@@ -2807,65 +3842,79 @@
           <w:color w:val="000000"/>
           <w:u w:val="single"/>
         </w:rPr>
-        <w:t xml:space="preserve">{% if IPC_Liquidacion_Si and not Segunda_Liquidacion_Si %} </w:t>
-      </w:r>
-    </w:p>
-    <w:p>
-      <w:pPr>
-        <w:autoSpaceDE w:val="0"/>
-        <w:autoSpaceDN w:val="0"/>
-        <w:adjustRightInd w:val="0"/>
-        <w:ind w:firstLine="1134"/>
-        <w:jc w:val="both"/>
+        <w:t xml:space="preserve">{% </w:t>
+      </w:r>
+      <w:proofErr w:type="spellStart"/>
+      <w:r>
         <w:rPr>
           <w:bCs/>
           <w:color w:val="000000"/>
           <w:u w:val="single"/>
         </w:rPr>
-      </w:pPr>
-      <w:r>
-        <w:rPr>
-          <w:color w:val="000000"/>
-        </w:rPr>
-        <w:t>Como se puede apreciar al aplicar índices de movilidad distintos, o</w:t>
-      </w:r>
-      <w:r>
-        <w:rPr>
-          <w:color w:val="000000"/>
-        </w:rPr>
-        <w:t>btenemos una diferencia de un {{</w:t>
-      </w:r>
-      <w:r>
-        <w:rPr>
-          <w:color w:val="000000"/>
-        </w:rPr>
-        <w:t>Porcentaje</w:t>
-      </w:r>
-      <w:r>
-        <w:rPr>
-          <w:color w:val="000000"/>
-        </w:rPr>
-        <w:t>}}</w:t>
-      </w:r>
-      <w:r>
-        <w:rPr>
-          <w:color w:val="000000"/>
-        </w:rPr>
-        <w:t xml:space="preserve">% </w:t>
-      </w:r>
-      <w:r>
-        <w:rPr>
-          <w:color w:val="000000"/>
-        </w:rPr>
-        <w:t>entre un haber y el otro, por lo expuesto solicitamos a considerar aprobar los guarismos que resulten de un beneficio mayor para mi mandante, con el fin de obtener un monto de jubilación en donde el mismo sea más acorde en caso de haber seguido en actividad. {% endif %}</w:t>
-      </w:r>
+        <w:t>if</w:t>
+      </w:r>
+      <w:proofErr w:type="spellEnd"/>
       <w:r>
         <w:rPr>
           <w:bCs/>
           <w:color w:val="000000"/>
           <w:u w:val="single"/>
         </w:rPr>
-        <w:t xml:space="preserve">{% if IPC_Liquidacion_Si and Segunda_Liquidacion_Si %} </w:t>
+        <w:t xml:space="preserve"> </w:t>
+      </w:r>
+      <w:proofErr w:type="spellStart"/>
+      <w:r>
+        <w:rPr>
+          <w:bCs/>
+          <w:color w:val="000000"/>
+          <w:u w:val="single"/>
+        </w:rPr>
+        <w:t>IPC_Liquidacion_Si</w:t>
+      </w:r>
+      <w:proofErr w:type="spellEnd"/>
+      <w:r>
+        <w:rPr>
+          <w:bCs/>
+          <w:color w:val="000000"/>
+          <w:u w:val="single"/>
+        </w:rPr>
+        <w:t xml:space="preserve"> and </w:t>
+      </w:r>
+      <w:proofErr w:type="spellStart"/>
+      <w:r>
+        <w:rPr>
+          <w:bCs/>
+          <w:color w:val="000000"/>
+          <w:u w:val="single"/>
+        </w:rPr>
+        <w:t>not</w:t>
+      </w:r>
+      <w:proofErr w:type="spellEnd"/>
+      <w:r>
+        <w:rPr>
+          <w:bCs/>
+          <w:color w:val="000000"/>
+          <w:u w:val="single"/>
+        </w:rPr>
+        <w:t xml:space="preserve"> </w:t>
+      </w:r>
+      <w:proofErr w:type="spellStart"/>
+      <w:r>
+        <w:rPr>
+          <w:bCs/>
+          <w:color w:val="000000"/>
+          <w:u w:val="single"/>
+        </w:rPr>
+        <w:t>Segunda_Liquidacion_Si</w:t>
+      </w:r>
+      <w:proofErr w:type="spellEnd"/>
+      <w:r>
+        <w:rPr>
+          <w:bCs/>
+          <w:color w:val="000000"/>
+          <w:u w:val="single"/>
+        </w:rPr>
+        <w:t xml:space="preserve"> %} </w:t>
       </w:r>
     </w:p>
     <w:p>
@@ -2876,7 +3925,9 @@
         <w:ind w:firstLine="1134"/>
         <w:jc w:val="both"/>
         <w:rPr>
+          <w:bCs/>
           <w:color w:val="000000"/>
+          <w:u w:val="single"/>
         </w:rPr>
       </w:pPr>
       <w:r>
@@ -2889,6 +3940,154 @@
         <w:rPr>
           <w:color w:val="000000"/>
         </w:rPr>
+        <w:t>btenemos una diferencia de un {{</w:t>
+      </w:r>
+      <w:r>
+        <w:rPr>
+          <w:color w:val="000000"/>
+        </w:rPr>
+        <w:t>Porcentaje</w:t>
+      </w:r>
+      <w:proofErr w:type="gramStart"/>
+      <w:r>
+        <w:rPr>
+          <w:color w:val="000000"/>
+        </w:rPr>
+        <w:t>}}</w:t>
+      </w:r>
+      <w:r>
+        <w:rPr>
+          <w:color w:val="000000"/>
+        </w:rPr>
+        <w:t>%</w:t>
+      </w:r>
+      <w:proofErr w:type="gramEnd"/>
+      <w:r>
+        <w:rPr>
+          <w:color w:val="000000"/>
+        </w:rPr>
+        <w:t xml:space="preserve"> </w:t>
+      </w:r>
+      <w:r>
+        <w:rPr>
+          <w:color w:val="000000"/>
+        </w:rPr>
+        <w:t xml:space="preserve">entre un haber y el otro, por lo expuesto solicitamos a considerar aprobar los guarismos que resulten de un beneficio mayor para mi mandante, con el fin de obtener un monto de jubilación en donde el mismo sea más acorde en caso de haber seguido en actividad. {% </w:t>
+      </w:r>
+      <w:proofErr w:type="spellStart"/>
+      <w:r>
+        <w:rPr>
+          <w:color w:val="000000"/>
+        </w:rPr>
+        <w:t>endif</w:t>
+      </w:r>
+      <w:proofErr w:type="spellEnd"/>
+      <w:r>
+        <w:rPr>
+          <w:color w:val="000000"/>
+        </w:rPr>
+        <w:t xml:space="preserve"> </w:t>
+      </w:r>
+      <w:proofErr w:type="gramStart"/>
+      <w:r>
+        <w:rPr>
+          <w:color w:val="000000"/>
+        </w:rPr>
+        <w:t>%}</w:t>
+      </w:r>
+      <w:r>
+        <w:rPr>
+          <w:bCs/>
+          <w:color w:val="000000"/>
+          <w:u w:val="single"/>
+        </w:rPr>
+        <w:t>{</w:t>
+      </w:r>
+      <w:proofErr w:type="gramEnd"/>
+      <w:r>
+        <w:rPr>
+          <w:bCs/>
+          <w:color w:val="000000"/>
+          <w:u w:val="single"/>
+        </w:rPr>
+        <w:t xml:space="preserve">% </w:t>
+      </w:r>
+      <w:proofErr w:type="spellStart"/>
+      <w:r>
+        <w:rPr>
+          <w:bCs/>
+          <w:color w:val="000000"/>
+          <w:u w:val="single"/>
+        </w:rPr>
+        <w:t>if</w:t>
+      </w:r>
+      <w:proofErr w:type="spellEnd"/>
+      <w:r>
+        <w:rPr>
+          <w:bCs/>
+          <w:color w:val="000000"/>
+          <w:u w:val="single"/>
+        </w:rPr>
+        <w:t xml:space="preserve"> </w:t>
+      </w:r>
+      <w:proofErr w:type="spellStart"/>
+      <w:r>
+        <w:rPr>
+          <w:bCs/>
+          <w:color w:val="000000"/>
+          <w:u w:val="single"/>
+        </w:rPr>
+        <w:t>IPC_Liquidacion_Si</w:t>
+      </w:r>
+      <w:proofErr w:type="spellEnd"/>
+      <w:r>
+        <w:rPr>
+          <w:bCs/>
+          <w:color w:val="000000"/>
+          <w:u w:val="single"/>
+        </w:rPr>
+        <w:t xml:space="preserve"> and </w:t>
+      </w:r>
+      <w:proofErr w:type="spellStart"/>
+      <w:r>
+        <w:rPr>
+          <w:bCs/>
+          <w:color w:val="000000"/>
+          <w:u w:val="single"/>
+        </w:rPr>
+        <w:t>Segunda_Liquidacion_Si</w:t>
+      </w:r>
+      <w:proofErr w:type="spellEnd"/>
+      <w:r>
+        <w:rPr>
+          <w:bCs/>
+          <w:color w:val="000000"/>
+          <w:u w:val="single"/>
+        </w:rPr>
+        <w:t xml:space="preserve"> %} </w:t>
+      </w:r>
+    </w:p>
+    <w:p>
+      <w:pPr>
+        <w:autoSpaceDE w:val="0"/>
+        <w:autoSpaceDN w:val="0"/>
+        <w:adjustRightInd w:val="0"/>
+        <w:ind w:firstLine="1134"/>
+        <w:jc w:val="both"/>
+        <w:rPr>
+          <w:color w:val="000000"/>
+        </w:rPr>
+      </w:pPr>
+      <w:r>
+        <w:rPr>
+          <w:color w:val="000000"/>
+        </w:rPr>
+        <w:t>Como se puede apreciar al aplicar índices de movilidad distintos, o</w:t>
+      </w:r>
+      <w:r>
+        <w:rPr>
+          <w:color w:val="000000"/>
+        </w:rPr>
         <w:t>btenemos diferencias de {{</w:t>
       </w:r>
       <w:r>
@@ -2897,6 +4096,7 @@
         </w:rPr>
         <w:t>Porcentaje</w:t>
       </w:r>
+      <w:proofErr w:type="gramStart"/>
       <w:r>
         <w:rPr>
           <w:color w:val="000000"/>
@@ -2909,6 +4109,7 @@
         </w:rPr>
         <w:t>%</w:t>
       </w:r>
+      <w:proofErr w:type="gramEnd"/>
       <w:r>
         <w:rPr>
           <w:color w:val="000000"/>
@@ -2934,19 +4135,55 @@
         <w:rPr>
           <w:color w:val="000000"/>
         </w:rPr>
-        <w:t>entre un haber y el otro, por lo expuesto solicitamos a considerar aprobar los guarismos que resulten de un beneficio mayor para mi mandante, con el fin de obtener un monto de jubilación en donde el mismo sea más acorde en caso de haber seguido en actividad. {% endif %} {% endif %}</w:t>
-      </w:r>
+        <w:t xml:space="preserve">entre un haber y el otro, por lo expuesto solicitamos a considerar aprobar los guarismos que resulten de un beneficio mayor para mi mandante, con el fin de obtener un monto de jubilación en donde el mismo sea más acorde en caso de haber seguido en actividad. {% </w:t>
+      </w:r>
+      <w:proofErr w:type="spellStart"/>
       <w:r>
         <w:rPr>
           <w:color w:val="000000"/>
         </w:rPr>
+        <w:t>endif</w:t>
+      </w:r>
+      <w:proofErr w:type="spellEnd"/>
+      <w:r>
+        <w:rPr>
+          <w:color w:val="000000"/>
+        </w:rPr>
+        <w:t xml:space="preserve"> %} {% </w:t>
+      </w:r>
+      <w:proofErr w:type="spellStart"/>
+      <w:r>
+        <w:rPr>
+          <w:color w:val="000000"/>
+        </w:rPr>
+        <w:t>endif</w:t>
+      </w:r>
+      <w:proofErr w:type="spellEnd"/>
+      <w:r>
+        <w:rPr>
+          <w:color w:val="000000"/>
+        </w:rPr>
+        <w:t xml:space="preserve"> %}</w:t>
+      </w:r>
+      <w:r>
+        <w:rPr>
+          <w:color w:val="000000"/>
+        </w:rPr>
         <w:t xml:space="preserve"> {% </w:t>
       </w:r>
+      <w:proofErr w:type="spellStart"/>
       <w:r>
         <w:rPr>
           <w:color w:val="000000"/>
         </w:rPr>
-        <w:t xml:space="preserve">if </w:t>
+        <w:t>if</w:t>
+      </w:r>
+      <w:proofErr w:type="spellEnd"/>
+      <w:r>
+        <w:rPr>
+          <w:color w:val="000000"/>
+        </w:rPr>
+        <w:t xml:space="preserve"> </w:t>
       </w:r>
       <w:r>
         <w:t xml:space="preserve">ley_27609_Si </w:t>
@@ -3136,7 +4373,23 @@
           <w:rFonts w:eastAsia="Calibri"/>
           <w:lang w:eastAsia="es-MX"/>
         </w:rPr>
-        <w:t>” y “Cendan”</w:t>
+        <w:t>” y “</w:t>
+      </w:r>
+      <w:proofErr w:type="spellStart"/>
+      <w:r>
+        <w:rPr>
+          <w:rFonts w:eastAsia="Calibri"/>
+          <w:lang w:eastAsia="es-MX"/>
+        </w:rPr>
+        <w:t>Cendan</w:t>
+      </w:r>
+      <w:proofErr w:type="spellEnd"/>
+      <w:r>
+        <w:rPr>
+          <w:rFonts w:eastAsia="Calibri"/>
+          <w:lang w:eastAsia="es-MX"/>
+        </w:rPr>
+        <w:t>”</w:t>
       </w:r>
       <w:r>
         <w:rPr>
@@ -3269,7 +4522,39 @@
           <w:rFonts w:eastAsia="Calibri"/>
           <w:lang w:eastAsia="es-MX"/>
         </w:rPr>
-        <w:t xml:space="preserve">La normalización de los refuerzos, bonos y ayudas económicas, a fin de sanear la desvalorización de los haberes  , refuerza la insuficiencia de la formula de movilidad. </w:t>
+        <w:t xml:space="preserve">La normalización de los refuerzos, bonos y ayudas económicas, a fin de sanear la desvalorización de los </w:t>
+      </w:r>
+      <w:proofErr w:type="gramStart"/>
+      <w:r>
+        <w:rPr>
+          <w:rFonts w:eastAsia="Calibri"/>
+          <w:lang w:eastAsia="es-MX"/>
+        </w:rPr>
+        <w:t>haberes  ,</w:t>
+      </w:r>
+      <w:proofErr w:type="gramEnd"/>
+      <w:r>
+        <w:rPr>
+          <w:rFonts w:eastAsia="Calibri"/>
+          <w:lang w:eastAsia="es-MX"/>
+        </w:rPr>
+        <w:t xml:space="preserve"> refuerza la insuficiencia de la </w:t>
+      </w:r>
+      <w:proofErr w:type="spellStart"/>
+      <w:r>
+        <w:rPr>
+          <w:rFonts w:eastAsia="Calibri"/>
+          <w:lang w:eastAsia="es-MX"/>
+        </w:rPr>
+        <w:t>formula</w:t>
+      </w:r>
+      <w:proofErr w:type="spellEnd"/>
+      <w:r>
+        <w:rPr>
+          <w:rFonts w:eastAsia="Calibri"/>
+          <w:lang w:eastAsia="es-MX"/>
+        </w:rPr>
+        <w:t xml:space="preserve"> de movilidad. </w:t>
       </w:r>
     </w:p>
     <w:p>
@@ -3353,6 +4638,7 @@
         </w:rPr>
         <w:t xml:space="preserve"> </w:t>
       </w:r>
+      <w:proofErr w:type="gramStart"/>
       <w:r>
         <w:rPr>
           <w:rFonts w:eastAsia="Calibri"/>
@@ -3365,7 +4651,15 @@
           <w:rFonts w:eastAsia="Calibri"/>
           <w:lang w:eastAsia="es-MX"/>
         </w:rPr>
-        <w:t xml:space="preserve"> bonos de diciembre 2023 y enero 2024 tuvieron una incidencia del 55% en el haber mensual, acumulando una incidencia en el período del 210%, la cual surge de comparar cuánto representó el bono en cada haber mensual, sumando así los aumentos diferenciales acumulados. </w:t>
+        <w:t xml:space="preserve"> bonos</w:t>
+      </w:r>
+      <w:proofErr w:type="gramEnd"/>
+      <w:r>
+        <w:rPr>
+          <w:rFonts w:eastAsia="Calibri"/>
+          <w:lang w:eastAsia="es-MX"/>
+        </w:rPr>
+        <w:t xml:space="preserve"> de diciembre 2023 y enero 2024 tuvieron una incidencia del 55% en el haber mensual, acumulando una incidencia en el período del 210%, la cual surge de comparar cuánto representó el bono en cada haber mensual, sumando así los aumentos diferenciales acumulados. </w:t>
       </w:r>
     </w:p>
     <w:p>
@@ -3537,12 +4831,21 @@
         </w:rPr>
         <w:t xml:space="preserve">daño causado en el </w:t>
       </w:r>
+      <w:proofErr w:type="gramStart"/>
       <w:r>
         <w:rPr>
           <w:rFonts w:eastAsia="Calibri"/>
           <w:lang w:eastAsia="es-MX"/>
         </w:rPr>
-        <w:t>pasado , pese a haber admitido el fracaso de la fórmula de movilidad jubilatoria , la pérdida que significo para los jubilados, y la situación de emergencia en que los colocó</w:t>
+        <w:t>pasado ,</w:t>
+      </w:r>
+      <w:proofErr w:type="gramEnd"/>
+      <w:r>
+        <w:rPr>
+          <w:rFonts w:eastAsia="Calibri"/>
+          <w:lang w:eastAsia="es-MX"/>
+        </w:rPr>
+        <w:t xml:space="preserve"> pese a haber admitido el fracaso de la fórmula de movilidad jubilatoria , la pérdida que significo para los jubilados, y la situación de emergencia en que los colocó</w:t>
       </w:r>
       <w:r>
         <w:rPr>
@@ -3659,7 +4962,21 @@
         <w:rPr>
           <w:lang w:eastAsia="es-MX"/>
         </w:rPr>
-        <w:t>, y mas en los casos que vimos que en la misma ejecución difieren para la ejecución, casos que fueron claramente recurridos.</w:t>
+        <w:t xml:space="preserve">, y </w:t>
+      </w:r>
+      <w:proofErr w:type="spellStart"/>
+      <w:r>
+        <w:rPr>
+          <w:lang w:eastAsia="es-MX"/>
+        </w:rPr>
+        <w:t>mas</w:t>
+      </w:r>
+      <w:proofErr w:type="spellEnd"/>
+      <w:r>
+        <w:rPr>
+          <w:lang w:eastAsia="es-MX"/>
+        </w:rPr>
+        <w:t xml:space="preserve"> en los casos que vimos que en la misma ejecución difieren para la ejecución, casos que fueron claramente recurridos.</w:t>
       </w:r>
     </w:p>
     <w:p>
@@ -3674,7 +4991,21 @@
         <w:rPr>
           <w:lang w:eastAsia="es-MX"/>
         </w:rPr>
-        <w:t>Dependerá el índice que se elija para comparar los aumentos que dio la Anses a los jubilados para ver la pérdida que tuvo el haber.</w:t>
+        <w:t xml:space="preserve">Dependerá el índice que se elija para comparar los aumentos que dio la </w:t>
+      </w:r>
+      <w:proofErr w:type="spellStart"/>
+      <w:r>
+        <w:rPr>
+          <w:lang w:eastAsia="es-MX"/>
+        </w:rPr>
+        <w:t>Anses</w:t>
+      </w:r>
+      <w:proofErr w:type="spellEnd"/>
+      <w:r>
+        <w:rPr>
+          <w:lang w:eastAsia="es-MX"/>
+        </w:rPr>
+        <w:t xml:space="preserve"> a los jubilados para ver la pérdida que tuvo el haber.</w:t>
       </w:r>
     </w:p>
     <w:p>
@@ -3705,7 +5036,21 @@
         <w:rPr>
           <w:lang w:eastAsia="es-MX"/>
         </w:rPr>
-        <w:t xml:space="preserve">La fórmula de movilidad de la ley 27.609 no tiene como un componente directo la inflación , sino otras variables que han sido modificadas por el gobierno de turno, como son la recaudación tributaria, los recursos o los beneficiarios del sistema, y que la forma en que da los aumentos tienen un rezago que es insostenible en el periodo inflacionario que vivimos, dado que los jubilados viven con el aumento de las variables económicas con 6 a 9 meses de rezago. </w:t>
+        <w:t xml:space="preserve">La fórmula de movilidad de la ley 27.609 no tiene como un componente directo la </w:t>
+      </w:r>
+      <w:proofErr w:type="gramStart"/>
+      <w:r>
+        <w:rPr>
+          <w:lang w:eastAsia="es-MX"/>
+        </w:rPr>
+        <w:t>inflación ,</w:t>
+      </w:r>
+      <w:proofErr w:type="gramEnd"/>
+      <w:r>
+        <w:rPr>
+          <w:lang w:eastAsia="es-MX"/>
+        </w:rPr>
+        <w:t xml:space="preserve"> sino otras variables que han sido modificadas por el gobierno de turno, como son la recaudación tributaria, los recursos o los beneficiarios del sistema, y que la forma en que da los aumentos tienen un rezago que es insostenible en el periodo inflacionario que vivimos, dado que los jubilados viven con el aumento de las variables económicas con 6 a 9 meses de rezago. </w:t>
       </w:r>
     </w:p>
     <w:p>
@@ -3720,7 +5065,21 @@
         <w:rPr>
           <w:lang w:eastAsia="es-MX"/>
         </w:rPr>
-        <w:t>Los  bonos otorgados a las jubilaciones mínimas, a diciembre de 2023,  parecería colocar a los jubilados en una situación similar a lo que sucedió en el período 2002 a 2006 que obligó a que la CSJN dictara el fallo  Badaro (</w:t>
+        <w:t xml:space="preserve">Los  bonos otorgados a las jubilaciones mínimas, a diciembre de 2023,  parecería colocar a los jubilados en una situación similar a lo que sucedió en el período 2002 a 2006 que obligó a que la CSJN dictara el fallo  </w:t>
+      </w:r>
+      <w:proofErr w:type="spellStart"/>
+      <w:r>
+        <w:rPr>
+          <w:lang w:eastAsia="es-MX"/>
+        </w:rPr>
+        <w:t>Badaro</w:t>
+      </w:r>
+      <w:proofErr w:type="spellEnd"/>
+      <w:r>
+        <w:rPr>
+          <w:lang w:eastAsia="es-MX"/>
+        </w:rPr>
+        <w:t xml:space="preserve"> (</w:t>
       </w:r>
       <w:hyperlink r:id="rId12">
         <w:r>
@@ -4144,7 +5503,25 @@
           <w:color w:val="000000"/>
           <w:lang w:eastAsia="es-AR"/>
         </w:rPr>
-        <w:t xml:space="preserve">casi inacabable , lo que lleva a preguntarnos como dice Cassagne, si se cumple con “el marco constitucional de la emergencia”, el que según el mismo autor requiere que “no se conculque de un modo definitivo el núcleo de derechos básicos de la Constitución, particularmente los derechos de propiedad de los particulares (art. 17), el principio de igualdad ante la ley (art. 16) y la garantía de la razonabilidad o justicia, consagrada en el art. 28, CN.” </w:t>
+        <w:t xml:space="preserve">casi inacabable , lo que lleva a preguntarnos como dice </w:t>
+      </w:r>
+      <w:proofErr w:type="spellStart"/>
+      <w:r>
+        <w:rPr>
+          <w:rFonts w:eastAsia="Calibri"/>
+          <w:color w:val="000000"/>
+          <w:lang w:eastAsia="es-AR"/>
+        </w:rPr>
+        <w:t>Cassagne</w:t>
+      </w:r>
+      <w:proofErr w:type="spellEnd"/>
+      <w:r>
+        <w:rPr>
+          <w:rFonts w:eastAsia="Calibri"/>
+          <w:color w:val="000000"/>
+          <w:lang w:eastAsia="es-AR"/>
+        </w:rPr>
+        <w:t xml:space="preserve">, si se cumple con “el marco constitucional de la emergencia”, el que según el mismo autor requiere que “no se conculque de un modo definitivo el núcleo de derechos básicos de la Constitución, particularmente los derechos de propiedad de los particulares (art. 17), el principio de igualdad ante la ley (art. 16) y la garantía de la razonabilidad o justicia, consagrada en el art. 28, CN.” </w:t>
       </w:r>
       <w:r>
         <w:rPr>
@@ -4366,7 +5743,29 @@
           <w:color w:val="000000"/>
           <w:lang w:eastAsia="es-AR"/>
         </w:rPr>
-        <w:t xml:space="preserve"> con especial ponderación de los principios de proporcionalidad y sustitutividad, según fueron establecidos por este Tribunal en numerosos precedentes (Fallos: 279:389; 280:424; 292:447; 293:235; 300:84, 571; 305:866; 328:1602), de conformidad con la protección especial que ha otorgado la Ley Fundamental al conjunto de derechos sociales”</w:t>
+        <w:t xml:space="preserve"> con especial ponderación de los principios de proporcionalidad y </w:t>
+      </w:r>
+      <w:proofErr w:type="spellStart"/>
+      <w:r>
+        <w:rPr>
+          <w:rFonts w:eastAsia="Calibri"/>
+          <w:i/>
+          <w:iCs/>
+          <w:color w:val="000000"/>
+          <w:lang w:eastAsia="es-AR"/>
+        </w:rPr>
+        <w:t>sustitutividad</w:t>
+      </w:r>
+      <w:proofErr w:type="spellEnd"/>
+      <w:r>
+        <w:rPr>
+          <w:rFonts w:eastAsia="Calibri"/>
+          <w:i/>
+          <w:iCs/>
+          <w:color w:val="000000"/>
+          <w:lang w:eastAsia="es-AR"/>
+        </w:rPr>
+        <w:t>, según fueron establecidos por este Tribunal en numerosos precedentes (Fallos: 279:389; 280:424; 292:447; 293:235; 300:84, 571; 305:866; 328:1602), de conformidad con la protección especial que ha otorgado la Ley Fundamental al conjunto de derechos sociales”</w:t>
       </w:r>
       <w:r>
         <w:rPr>
@@ -4382,15 +5781,51 @@
           <w:color w:val="000000"/>
           <w:lang w:eastAsia="es-AR"/>
         </w:rPr>
-        <w:t xml:space="preserve"> {% endif %}</w:t>
-      </w:r>
+        <w:t xml:space="preserve"> {% </w:t>
+      </w:r>
+      <w:proofErr w:type="spellStart"/>
       <w:r>
         <w:rPr>
           <w:rFonts w:eastAsia="Calibri"/>
           <w:color w:val="000000"/>
           <w:lang w:eastAsia="es-AR"/>
         </w:rPr>
-        <w:t xml:space="preserve"> {% if </w:t>
+        <w:t>endif</w:t>
+      </w:r>
+      <w:proofErr w:type="spellEnd"/>
+      <w:r>
+        <w:rPr>
+          <w:rFonts w:eastAsia="Calibri"/>
+          <w:color w:val="000000"/>
+          <w:lang w:eastAsia="es-AR"/>
+        </w:rPr>
+        <w:t xml:space="preserve"> %}</w:t>
+      </w:r>
+      <w:r>
+        <w:rPr>
+          <w:rFonts w:eastAsia="Calibri"/>
+          <w:color w:val="000000"/>
+          <w:lang w:eastAsia="es-AR"/>
+        </w:rPr>
+        <w:t xml:space="preserve"> {% </w:t>
+      </w:r>
+      <w:proofErr w:type="spellStart"/>
+      <w:r>
+        <w:rPr>
+          <w:rFonts w:eastAsia="Calibri"/>
+          <w:color w:val="000000"/>
+          <w:lang w:eastAsia="es-AR"/>
+        </w:rPr>
+        <w:t>if</w:t>
+      </w:r>
+      <w:proofErr w:type="spellEnd"/>
+      <w:r>
+        <w:rPr>
+          <w:rFonts w:eastAsia="Calibri"/>
+          <w:color w:val="000000"/>
+          <w:lang w:eastAsia="es-AR"/>
+        </w:rPr>
+        <w:t xml:space="preserve"> </w:t>
       </w:r>
       <w:r>
         <w:rPr>
@@ -4463,7 +5898,14 @@
         <w:rPr>
           <w:bCs/>
         </w:rPr>
-        <w:t>Esta parte solicita la inconstitucionalidad del art 2 de la ley 27.426: “</w:t>
+        <w:t xml:space="preserve">Esta parte solicita la inconstitucionalidad del art 2 de la ley 27.426: </w:t>
+      </w:r>
+      <w:proofErr w:type="gramStart"/>
+      <w:r>
+        <w:rPr>
+          <w:bCs/>
+        </w:rPr>
+        <w:t>“</w:t>
       </w:r>
       <w:r>
         <w:rPr>
@@ -4471,75 +5913,22 @@
           <w:i/>
           <w:iCs/>
         </w:rPr>
-        <w:t xml:space="preserve"> la primera actualización en base a la nueva movilidad dispuesta se haría efectiva a partir del 1° de marzo de 2018.</w:t>
-      </w:r>
-      <w:r>
-        <w:rPr>
-          <w:bCs/>
-        </w:rPr>
-        <w:t>”</w:t>
-      </w:r>
-    </w:p>
-    <w:p>
-      <w:pPr>
-        <w:autoSpaceDE w:val="0"/>
-        <w:autoSpaceDN w:val="0"/>
-        <w:adjustRightInd w:val="0"/>
-        <w:ind w:firstLine="708"/>
-        <w:jc w:val="both"/>
-        <w:rPr>
-          <w:bCs/>
-        </w:rPr>
-      </w:pPr>
-      <w:r>
-        <w:rPr>
-          <w:bCs/>
-        </w:rPr>
-        <w:t>La constitucionalidad de una norma que fije nuevas pautas de movilidad reconoce un límite temporal que no puede ser infringido sin lesionar derechos constitucionales de los beneficiarios y afectando los s derechos de los jubilados por cuanto la norma pretende tener vigencia desde antes de su sanción, alterando la situación jurídica consolidada al amparo de una norma anterior. La incidencia del mismo en el haber de mi mandante afecta derechos constitucionales lo cual torna inconstitucional al art 2 de la ley 27.426.</w:t>
-      </w:r>
-    </w:p>
-    <w:p>
-      <w:pPr>
-        <w:autoSpaceDE w:val="0"/>
-        <w:autoSpaceDN w:val="0"/>
-        <w:adjustRightInd w:val="0"/>
-        <w:ind w:firstLine="708"/>
-        <w:jc w:val="both"/>
-        <w:rPr>
-          <w:bCs/>
-        </w:rPr>
-      </w:pPr>
-      <w:r>
-        <w:rPr>
-          <w:bCs/>
-        </w:rPr>
-        <w:t xml:space="preserve">La modificación de la ley de movilidad no solo plantea un cambió en la fórmula determinada para calcular la movilidad de las prestaciones, lo cual está bien porque es una facultad del congreso, pero que además establece que la primera actualización se practicará en marzo de 2018, afectando con ello la movilidad que para dicho mes ya se había devengado de conformidad con la normativa anterior pretendiendo así aplicarse retroactivamente. </w:t>
-      </w:r>
-    </w:p>
-    <w:p>
-      <w:pPr>
-        <w:autoSpaceDE w:val="0"/>
-        <w:autoSpaceDN w:val="0"/>
-        <w:adjustRightInd w:val="0"/>
-        <w:ind w:firstLine="708"/>
-        <w:jc w:val="both"/>
-        <w:rPr>
-          <w:bCs/>
-        </w:rPr>
-      </w:pPr>
-      <w:r>
-        <w:rPr>
-          <w:bCs/>
-        </w:rPr>
-        <w:t xml:space="preserve">El art 7 Código Civil y Comercial de la Nación establece respecto de la eficacia temporal de las normas que </w:t>
-      </w:r>
+        <w:t xml:space="preserve"> la</w:t>
+      </w:r>
+      <w:proofErr w:type="gramEnd"/>
       <w:r>
         <w:rPr>
           <w:bCs/>
           <w:i/>
           <w:iCs/>
         </w:rPr>
-        <w:t>“a partir de su entrada en vigencia, las leyes se aplican a las consecuencias de las relaciones y situaciones jurídicas existentes. Las leyes no tienen efecto retroactivo, sean o no de orden público, excepto disposición en contrario. La retroactividad establecida por la ley no puede afectar derechos amparados por garantías constitucionales”.</w:t>
+        <w:t xml:space="preserve"> primera actualización en base a la nueva movilidad dispuesta se haría efectiva a partir del 1° de marzo de 2018.</w:t>
+      </w:r>
+      <w:r>
+        <w:rPr>
+          <w:bCs/>
+        </w:rPr>
+        <w:t>”</w:t>
       </w:r>
     </w:p>
     <w:p>
@@ -4557,6 +5946,100 @@
         <w:rPr>
           <w:bCs/>
         </w:rPr>
+        <w:t xml:space="preserve">La constitucionalidad de una norma que fije nuevas pautas de movilidad reconoce un límite temporal que no puede ser infringido sin lesionar derechos constitucionales de los beneficiarios y afectando los s derechos de los jubilados por cuanto la norma pretende tener vigencia desde antes de su sanción, alterando la situación jurídica consolidada al amparo de una norma anterior. La incidencia </w:t>
+      </w:r>
+      <w:proofErr w:type="gramStart"/>
+      <w:r>
+        <w:rPr>
+          <w:bCs/>
+        </w:rPr>
+        <w:t>del mismo</w:t>
+      </w:r>
+      <w:proofErr w:type="gramEnd"/>
+      <w:r>
+        <w:rPr>
+          <w:bCs/>
+        </w:rPr>
+        <w:t xml:space="preserve"> en el haber de mi mandante afecta derechos constitucionales lo cual torna inconstitucional al art 2 de la ley 27.426.</w:t>
+      </w:r>
+    </w:p>
+    <w:p>
+      <w:pPr>
+        <w:autoSpaceDE w:val="0"/>
+        <w:autoSpaceDN w:val="0"/>
+        <w:adjustRightInd w:val="0"/>
+        <w:ind w:firstLine="708"/>
+        <w:jc w:val="both"/>
+        <w:rPr>
+          <w:bCs/>
+        </w:rPr>
+      </w:pPr>
+      <w:r>
+        <w:rPr>
+          <w:bCs/>
+        </w:rPr>
+        <w:t xml:space="preserve">La modificación de la ley de movilidad no solo plantea un cambió en la fórmula determinada para calcular la movilidad de las prestaciones, lo cual está bien porque es una facultad del congreso, pero que además establece que la primera actualización se practicará en marzo de 2018, afectando con ello la movilidad que para dicho mes ya se había devengado de conformidad con la normativa anterior pretendiendo así aplicarse retroactivamente. </w:t>
+      </w:r>
+    </w:p>
+    <w:p>
+      <w:pPr>
+        <w:autoSpaceDE w:val="0"/>
+        <w:autoSpaceDN w:val="0"/>
+        <w:adjustRightInd w:val="0"/>
+        <w:ind w:firstLine="708"/>
+        <w:jc w:val="both"/>
+        <w:rPr>
+          <w:bCs/>
+        </w:rPr>
+      </w:pPr>
+      <w:r>
+        <w:rPr>
+          <w:bCs/>
+        </w:rPr>
+        <w:t xml:space="preserve">El art 7 Código Civil y Comercial de la Nación establece respecto de la eficacia temporal de las normas que </w:t>
+      </w:r>
+      <w:r>
+        <w:rPr>
+          <w:bCs/>
+          <w:i/>
+          <w:iCs/>
+        </w:rPr>
+        <w:t xml:space="preserve">“a partir de su </w:t>
+      </w:r>
+      <w:proofErr w:type="gramStart"/>
+      <w:r>
+        <w:rPr>
+          <w:bCs/>
+          <w:i/>
+          <w:iCs/>
+        </w:rPr>
+        <w:t>entrada en vigencia</w:t>
+      </w:r>
+      <w:proofErr w:type="gramEnd"/>
+      <w:r>
+        <w:rPr>
+          <w:bCs/>
+          <w:i/>
+          <w:iCs/>
+        </w:rPr>
+        <w:t>, las leyes se aplican a las consecuencias de las relaciones y situaciones jurídicas existentes. Las leyes no tienen efecto retroactivo, sean o no de orden público, excepto disposición en contrario. La retroactividad establecida por la ley no puede afectar derechos amparados por garantías constitucionales”.</w:t>
+      </w:r>
+    </w:p>
+    <w:p>
+      <w:pPr>
+        <w:autoSpaceDE w:val="0"/>
+        <w:autoSpaceDN w:val="0"/>
+        <w:adjustRightInd w:val="0"/>
+        <w:ind w:firstLine="708"/>
+        <w:jc w:val="both"/>
+        <w:rPr>
+          <w:bCs/>
+        </w:rPr>
+      </w:pPr>
+      <w:r>
+        <w:rPr>
+          <w:bCs/>
+        </w:rPr>
         <w:t>Es decir que a la relación o situación ya constituida se le aplicará la ley nueva sancionada, para regir las instancias aún no cumplidas de dicha relación/situación. Solo las instancias ya finalizadas estarán regidas por la ley anterior.</w:t>
       </w:r>
     </w:p>
@@ -4611,7 +6094,21 @@
         <w:rPr>
           <w:bCs/>
         </w:rPr>
-        <w:t>Por Resolución E 2/2018  de la S.S.S., el valor de la movilidad correspondiente al mes de marzo de 2018, fue establecido en un 5,71%, conforme lo previsto en la Ley 27.426  cuando el porcentaje previsto conforme la fórmula de la Ley 26.417, estaba estimado entre un 12% y 14% arrojando finalmente un aumento en marzo de 2018 de  14.06%.</w:t>
+        <w:t>Por Resolución E 2/</w:t>
+      </w:r>
+      <w:proofErr w:type="gramStart"/>
+      <w:r>
+        <w:rPr>
+          <w:bCs/>
+        </w:rPr>
+        <w:t>2018  de</w:t>
+      </w:r>
+      <w:proofErr w:type="gramEnd"/>
+      <w:r>
+        <w:rPr>
+          <w:bCs/>
+        </w:rPr>
+        <w:t xml:space="preserve"> la S.S.S., el valor de la movilidad correspondiente al mes de marzo de 2018, fue establecido en un 5,71%, conforme lo previsto en la Ley 27.426  cuando el porcentaje previsto conforme la fórmula de la Ley 26.417, estaba estimado entre un 12% y 14% arrojando finalmente un aumento en marzo de 2018 de  14.06%.</w:t>
       </w:r>
     </w:p>
     <w:p>
@@ -4707,13 +6204,41 @@
         <w:rPr>
           <w:bCs/>
         </w:rPr>
-        <w:t xml:space="preserve"> {% endif %}</w:t>
-      </w:r>
-      <w:r>
-        <w:rPr>
-          <w:bCs/>
-        </w:rPr>
-        <w:t xml:space="preserve"> {% if </w:t>
+        <w:t xml:space="preserve"> {% </w:t>
+      </w:r>
+      <w:proofErr w:type="spellStart"/>
+      <w:r>
+        <w:rPr>
+          <w:bCs/>
+        </w:rPr>
+        <w:t>endif</w:t>
+      </w:r>
+      <w:proofErr w:type="spellEnd"/>
+      <w:r>
+        <w:rPr>
+          <w:bCs/>
+        </w:rPr>
+        <w:t xml:space="preserve"> %}</w:t>
+      </w:r>
+      <w:r>
+        <w:rPr>
+          <w:bCs/>
+        </w:rPr>
+        <w:t xml:space="preserve"> {% </w:t>
+      </w:r>
+      <w:proofErr w:type="spellStart"/>
+      <w:r>
+        <w:rPr>
+          <w:bCs/>
+        </w:rPr>
+        <w:t>if</w:t>
+      </w:r>
+      <w:proofErr w:type="spellEnd"/>
+      <w:r>
+        <w:rPr>
+          <w:bCs/>
+        </w:rPr>
+        <w:t xml:space="preserve"> </w:t>
       </w:r>
       <w:r>
         <w:rPr>
@@ -4787,7 +6312,21 @@
         <w:rPr>
           <w:bCs/>
         </w:rPr>
-        <w:t xml:space="preserve">Al haber visto que los aumentos de 2020 dados por decreto fueron muy inferiores a los que hubiera correspondido conforme ley 27.426, solicito se expida y declare la inconstitucionalidad de la ley 27.541, del art 1 en cuanto declara la emergencia previsional , del  art 2 inc. e, del art 55 y 56, como así también de los decretos 163/2020, 495/2020 , el 542/2020, 692/2020, y 899/2020 , en cuanto otorga aumentos insuficientes, extiende por 6 meses más la suspensión establecida por el art. 55 de la ley 27.541 respecto de la aplicación de la movilidad dispuesta por el art. 32 de la ley previsional 24.241 por ser confiscatoria, por violar el principio de igualdad y de razonabilidad de las leyes previsto en los art 16 y 28 de la CN y el principio de progresividad garantizado por la ley 27.360 que ratifica la convención interamericana de adultos mayores. </w:t>
+        <w:t xml:space="preserve">Al haber visto que los aumentos de 2020 dados por decreto fueron muy inferiores a los que hubiera correspondido conforme ley 27.426, solicito se expida y declare la inconstitucionalidad de la ley 27.541, del art 1 en cuanto declara la emergencia previsional , del  art 2 inc. </w:t>
+      </w:r>
+      <w:proofErr w:type="spellStart"/>
+      <w:r>
+        <w:rPr>
+          <w:bCs/>
+        </w:rPr>
+        <w:t>e</w:t>
+      </w:r>
+      <w:proofErr w:type="spellEnd"/>
+      <w:r>
+        <w:rPr>
+          <w:bCs/>
+        </w:rPr>
+        <w:t xml:space="preserve">, del art 55 y 56, como así también de los decretos 163/2020, 495/2020 , el 542/2020, 692/2020, y 899/2020 , en cuanto otorga aumentos insuficientes, extiende por 6 meses más la suspensión establecida por el art. 55 de la ley 27.541 respecto de la aplicación de la movilidad dispuesta por el art. 32 de la ley previsional 24.241 por ser confiscatoria, por violar el principio de igualdad y de razonabilidad de las leyes previsto en los art 16 y 28 de la CN y el principio de progresividad garantizado por la ley 27.360 que ratifica la convención interamericana de adultos mayores. </w:t>
       </w:r>
     </w:p>
     <w:p>
@@ -4904,7 +6443,21 @@
         <w:rPr>
           <w:bCs/>
         </w:rPr>
-        <w:t xml:space="preserve">No respeta las bases de la delegación del art 2 inc e. </w:t>
+        <w:t xml:space="preserve">No respeta las bases de la delegación del art 2 </w:t>
+      </w:r>
+      <w:proofErr w:type="spellStart"/>
+      <w:r>
+        <w:rPr>
+          <w:bCs/>
+        </w:rPr>
+        <w:t>inc</w:t>
+      </w:r>
+      <w:proofErr w:type="spellEnd"/>
+      <w:r>
+        <w:rPr>
+          <w:bCs/>
+        </w:rPr>
+        <w:t xml:space="preserve"> e. </w:t>
       </w:r>
     </w:p>
     <w:p>
@@ -5100,7 +6653,21 @@
         <w:rPr>
           <w:bCs/>
         </w:rPr>
-        <w:t>{% endif %}</w:t>
+        <w:t xml:space="preserve">{% </w:t>
+      </w:r>
+      <w:proofErr w:type="spellStart"/>
+      <w:r>
+        <w:rPr>
+          <w:bCs/>
+        </w:rPr>
+        <w:t>endif</w:t>
+      </w:r>
+      <w:proofErr w:type="spellEnd"/>
+      <w:r>
+        <w:rPr>
+          <w:bCs/>
+        </w:rPr>
+        <w:t xml:space="preserve"> %}</w:t>
       </w:r>
       <w:r>
         <w:rPr>
@@ -5109,7 +6676,31 @@
         <w:t xml:space="preserve"> </w:t>
       </w:r>
       <w:r>
-        <w:t>{% if ley_27609_Si or ley_27541_Si or ley_27426_Si %}</w:t>
+        <w:t xml:space="preserve">{% </w:t>
+      </w:r>
+      <w:proofErr w:type="spellStart"/>
+      <w:r>
+        <w:t>if</w:t>
+      </w:r>
+      <w:proofErr w:type="spellEnd"/>
+      <w:r>
+        <w:t xml:space="preserve"> ley_27609_Si </w:t>
+      </w:r>
+      <w:proofErr w:type="spellStart"/>
+      <w:r>
+        <w:t>or</w:t>
+      </w:r>
+      <w:proofErr w:type="spellEnd"/>
+      <w:r>
+        <w:t xml:space="preserve"> ley_27541_Si </w:t>
+      </w:r>
+      <w:proofErr w:type="spellStart"/>
+      <w:r>
+        <w:t>or</w:t>
+      </w:r>
+      <w:proofErr w:type="spellEnd"/>
+      <w:r>
+        <w:t xml:space="preserve"> ley_27426_Si %}</w:t>
       </w:r>
     </w:p>
     <w:p>
@@ -5212,7 +6803,21 @@
         <w:rPr>
           <w:bCs/>
         </w:rPr>
-        <w:t xml:space="preserve"> la inconstitucionalidad las leyes que afectaron la movilidad jubilatoria, por cuanto “Anses”, afecta la seguridad jurídica de mi mandante, pues al modificar la ley ante cualquier cambio de gobierno o vicisitud económica, siempre en detrimento de su haber y afectando la garantía constitucional de integralidad de este, la división de poderes, la delegación de facultades entre otras normas de nuestra CN.</w:t>
+        <w:t xml:space="preserve"> la inconstitucionalidad las leyes que afectaron la movilidad jubilatoria, por cuanto “</w:t>
+      </w:r>
+      <w:proofErr w:type="spellStart"/>
+      <w:r>
+        <w:rPr>
+          <w:bCs/>
+        </w:rPr>
+        <w:t>Anses</w:t>
+      </w:r>
+      <w:proofErr w:type="spellEnd"/>
+      <w:r>
+        <w:rPr>
+          <w:bCs/>
+        </w:rPr>
+        <w:t>”, afecta la seguridad jurídica de mi mandante, pues al modificar la ley ante cualquier cambio de gobierno o vicisitud económica, siempre en detrimento de su haber y afectando la garantía constitucional de integralidad de este, la división de poderes, la delegación de facultades entre otras normas de nuestra CN.</w:t>
       </w:r>
     </w:p>
     <w:p>
@@ -5248,7 +6853,21 @@
         <w:rPr>
           <w:bCs/>
         </w:rPr>
-        <w:t xml:space="preserve">En la primera oportunidad procesal se está solicitando la inconstitucionalidad de las normas cuestionadas y se garantiza así el debido proceso y el derecho de defensa de la contraria, corriéndose traslado del planteo de inconstitucionalidad, de una norma que suspende la ley ,en detrimento de un grupo vulnerable, en época de pandemia donde el estado debe reforzarse la protección de los mismos y de carácter netamente regresivo según la perdida sufrida en 2020. </w:t>
+        <w:t xml:space="preserve">En la primera oportunidad procesal se está solicitando la inconstitucionalidad de las normas cuestionadas y se garantiza así el debido proceso y el derecho de defensa de la contraria, corriéndose traslado del planteo de inconstitucionalidad, de una norma que suspende la </w:t>
+      </w:r>
+      <w:proofErr w:type="gramStart"/>
+      <w:r>
+        <w:rPr>
+          <w:bCs/>
+        </w:rPr>
+        <w:t>ley ,en</w:t>
+      </w:r>
+      <w:proofErr w:type="gramEnd"/>
+      <w:r>
+        <w:rPr>
+          <w:bCs/>
+        </w:rPr>
+        <w:t xml:space="preserve"> detrimento de un grupo vulnerable, en época de pandemia donde el estado debe reforzarse la protección de los mismos y de carácter netamente regresivo según la perdida sufrida en 2020. </w:t>
       </w:r>
     </w:p>
     <w:p>
@@ -5333,7 +6952,35 @@
         <w:rPr>
           <w:bCs/>
         </w:rPr>
-        <w:t>Es por ello que el juez , puede resolver en la etapa de ejecución, sea a pedido de parte, o de oficio, si estas normas afectan el haber dado que contrarían el art 14 bis, 16, 17, 18, 28 , 31 , 33 y 75 inc 22 y 23 de la CN.</w:t>
+        <w:t xml:space="preserve">Es por ello que el </w:t>
+      </w:r>
+      <w:proofErr w:type="gramStart"/>
+      <w:r>
+        <w:rPr>
+          <w:bCs/>
+        </w:rPr>
+        <w:t>juez ,</w:t>
+      </w:r>
+      <w:proofErr w:type="gramEnd"/>
+      <w:r>
+        <w:rPr>
+          <w:bCs/>
+        </w:rPr>
+        <w:t xml:space="preserve"> puede resolver en la etapa de ejecución, sea a pedido de parte, o de oficio, si estas normas afectan el haber dado que contrarían el art 14 bis, 16, 17, 18, 28 , 31 , 33 y 75 </w:t>
+      </w:r>
+      <w:proofErr w:type="spellStart"/>
+      <w:r>
+        <w:rPr>
+          <w:bCs/>
+        </w:rPr>
+        <w:t>inc</w:t>
+      </w:r>
+      <w:proofErr w:type="spellEnd"/>
+      <w:r>
+        <w:rPr>
+          <w:bCs/>
+        </w:rPr>
+        <w:t xml:space="preserve"> 22 y 23 de la CN.</w:t>
       </w:r>
     </w:p>
     <w:p>
@@ -5481,44 +7128,27 @@
           <w:i/>
           <w:iCs/>
         </w:rPr>
-        <w:t>no implica la imposibilidad absoluta de resolver nuevas cuestiones que puedan suscitarse entre idénticas partes, sino el sucesivo y reiterado juzgamiento de las mismas”</w:t>
-      </w:r>
-      <w:r>
-        <w:rPr>
+        <w:t xml:space="preserve">no implica la imposibilidad absoluta de resolver nuevas cuestiones que puedan suscitarse entre idénticas partes, sino el sucesivo y reiterado juzgamiento de </w:t>
+      </w:r>
+      <w:proofErr w:type="gramStart"/>
+      <w:r>
+        <w:rPr>
+          <w:b/>
           <w:bCs/>
           <w:i/>
           <w:iCs/>
         </w:rPr>
-        <w:t>. Y concluyó que, si existe una sentencia que reconoció el derecho a la redeterminación del haber inicial y su movilidad, “(…) es en esta oportunidad, etapa de ejecución (arts. 499 y cc del CPCCN) que se puede tener precisión respecto de la cuantía del haber y la razonabilidad o no de la quita por aplicación de la norma citada (…)”</w:t>
-      </w:r>
-    </w:p>
-    <w:bookmarkEnd w:id="3"/>
-    <w:p>
-      <w:pPr>
-        <w:autoSpaceDE w:val="0"/>
-        <w:autoSpaceDN w:val="0"/>
-        <w:adjustRightInd w:val="0"/>
-        <w:ind w:firstLine="993"/>
-        <w:jc w:val="both"/>
-        <w:rPr>
-          <w:bCs/>
-        </w:rPr>
-      </w:pPr>
-      <w:r>
-        <w:rPr>
-          <w:bCs/>
-        </w:rPr>
-        <w:t>En similar  sentido se expresó la Sala I en los autos “Flores Humberto  c/Anses y otro s/ Reajustes varios” Expte 15100027/2011 el 09.03.2023 donde resolvió:</w:t>
-      </w:r>
-      <w:r>
-        <w:t xml:space="preserve"> </w:t>
-      </w:r>
-      <w:r>
-        <w:rPr>
+        <w:t>las mismas</w:t>
+      </w:r>
+      <w:proofErr w:type="gramEnd"/>
+      <w:r>
+        <w:rPr>
+          <w:b/>
+          <w:bCs/>
           <w:i/>
           <w:iCs/>
         </w:rPr>
-        <w:t>“</w:t>
+        <w:t>”</w:t>
       </w:r>
       <w:r>
         <w:rPr>
@@ -5526,130 +7156,365 @@
           <w:i/>
           <w:iCs/>
         </w:rPr>
-        <w:t>Que corresponde rechazar los agravios referidos a la improcedencia de resolver en la etapa de ejecución el reajuste de la movilidad del haber del actor por períodos posteriores que no se encuentran incluidos en la sentencia definitiva, en tanto las partes han tenido oportunidad de debatir sobre dicha cuestión, por lo que se ha respetado el debido contradictorio.</w:t>
-      </w:r>
-    </w:p>
-    <w:p>
-      <w:pPr>
-        <w:autoSpaceDE w:val="0"/>
-        <w:autoSpaceDN w:val="0"/>
-        <w:adjustRightInd w:val="0"/>
-        <w:ind w:firstLine="993"/>
-        <w:jc w:val="both"/>
-        <w:rPr>
-          <w:b/>
-          <w:u w:val="single"/>
-        </w:rPr>
-      </w:pPr>
-      <w:r>
-        <w:rPr>
-          <w:bCs/>
-        </w:rPr>
-        <w:t xml:space="preserve"> </w:t>
-      </w:r>
+        <w:t xml:space="preserve">. Y concluyó que, si existe una sentencia que reconoció el derecho a la </w:t>
+      </w:r>
+      <w:proofErr w:type="spellStart"/>
       <w:r>
         <w:rPr>
           <w:bCs/>
           <w:i/>
           <w:iCs/>
         </w:rPr>
-        <w:t>Es que resultaría un exceso ritual rechazar dicha pretensión y obligar al actor a realizar un nuevo juicio para llegar, en definitiva, a igual situación, por lo que una solución así importaría desvirtuar el sentido de las formas procesales, que son meros instrumentos para la observancia de los derechos sustanciales, sobre todo si se tiene en cuenta la edad de la Sra. Cabrera (76 años), quien se encuentra litigando desde el año 2011 a los fines del reconocimiento de su derecho, por lo que no resulta necesario un nuevo juicio de conocimiento ni abrir otra etapa probatoria para esclarecer la cuestión, correspondiendo su tratamiento en esta oportunidad procesal</w:t>
-      </w:r>
-      <w:r>
-        <w:rPr>
-          <w:bCs/>
-        </w:rPr>
-        <w:t xml:space="preserve">.” </w:t>
-      </w:r>
-    </w:p>
-    <w:p>
-      <w:pPr>
-        <w:autoSpaceDE w:val="0"/>
-        <w:autoSpaceDN w:val="0"/>
-        <w:adjustRightInd w:val="0"/>
-        <w:ind w:firstLine="993"/>
-        <w:jc w:val="both"/>
+        <w:t>redeterminación</w:t>
+      </w:r>
+      <w:proofErr w:type="spellEnd"/>
+      <w:r>
         <w:rPr>
           <w:bCs/>
           <w:i/>
           <w:iCs/>
         </w:rPr>
-      </w:pPr>
-      <w:r>
-        <w:rPr>
-          <w:bCs/>
-        </w:rPr>
-        <w:t>Continuó diciendo: “</w:t>
-      </w:r>
+        <w:t xml:space="preserve"> del haber inicial y su movilidad, “(…) es en esta oportunidad, etapa de ejecución (arts. 499 y </w:t>
+      </w:r>
+      <w:proofErr w:type="spellStart"/>
       <w:r>
         <w:rPr>
           <w:bCs/>
           <w:i/>
           <w:iCs/>
         </w:rPr>
-        <w:t>En igual sentido, la Corte Suprema de Justicia de la Nación en el precedente “Cingolani, Francisco Florencio c/Anses s/Ejecución previsional”, sent. del 10/4/12 revocó una resolución judicial que había limitado el derecho del afiliado a lograr una recomposición de sus haberes previsionales al período dispuesto en la sentencia definitiva, en cuya oportunidad sostuvo que “la limitación temporal de la ejecución vulnera la cosa juzgada, pues la sentencia cuyo cumplimiento procura el actor no sólo establecía una pauta para el cálculo del beneficio, sino que su aplicación permitía determinar el nivel de la prestación para el lapso subsiguiente y hasta tanto fuera incrementado con nuevas disposiciones legales o decisiones judiciales en materia de movilidad” es que señaló que admitir una tesis contraria a la que defiende implicaría un dispendio jurisdiccional obligando al jubilado a iniciar un nuevo juicio de conocimiento a fin de que se le reconozca el monto de su prestación en el periodo descartado.”</w:t>
-      </w:r>
-    </w:p>
-    <w:p>
-      <w:pPr>
-        <w:autoSpaceDE w:val="0"/>
-        <w:autoSpaceDN w:val="0"/>
-        <w:adjustRightInd w:val="0"/>
-        <w:ind w:firstLine="993"/>
-        <w:jc w:val="both"/>
-        <w:rPr>
-          <w:bCs/>
-        </w:rPr>
-      </w:pPr>
-      <w:r>
-        <w:rPr>
-          <w:bCs/>
-        </w:rPr>
-        <w:t>La Sala II el 14.02.2023</w:t>
-      </w:r>
-      <w:r>
-        <w:t xml:space="preserve"> </w:t>
-      </w:r>
-      <w:r>
-        <w:rPr>
-          <w:bCs/>
-        </w:rPr>
-        <w:t>en la causa “Campos Toranzos, Marcos Aurelio c/ ANSeS s/ Reajustes Varios” (Expte. N° 15100257/2012) “</w:t>
-      </w:r>
+        <w:t>cc</w:t>
+      </w:r>
+      <w:proofErr w:type="spellEnd"/>
       <w:r>
         <w:rPr>
           <w:bCs/>
           <w:i/>
           <w:iCs/>
         </w:rPr>
-        <w:t>confirmó la facultad de los magistrados de la determinación de criterios de movilidad en la etapa de ejecución de sentencia que no fueron contemplados en el pronunciamiento definitivo por  una cuestión temporal, con basamento en que los jueces deben siempre resolver según las circunstancias actuales aunque sean sobrevinientes; en atención a la naturaleza alimentaria de la prestación y en dicho caso particular, a la avanzada edad del accionante, argumentando que por razones biológicas posiblemente el actor se vería impedido de afrontar un nuevo proceso y acceder a una decisión útil (Fallos: 330:5342), invocando también razones de economía procesal para arribar a tal decisión”</w:t>
-      </w:r>
-      <w:r>
-        <w:rPr>
-          <w:bCs/>
+        <w:t xml:space="preserve"> del CPCCN) que se puede tener precisión respecto de la cuantía del haber y la razonabilidad o no de la quita por aplicación de la norma citada (…)”</w:t>
+      </w:r>
+    </w:p>
+    <w:bookmarkEnd w:id="3"/>
+    <w:p>
+      <w:pPr>
+        <w:autoSpaceDE w:val="0"/>
+        <w:autoSpaceDN w:val="0"/>
+        <w:adjustRightInd w:val="0"/>
+        <w:ind w:firstLine="993"/>
+        <w:jc w:val="both"/>
+        <w:rPr>
+          <w:bCs/>
+        </w:rPr>
+      </w:pPr>
+      <w:r>
+        <w:rPr>
+          <w:bCs/>
+        </w:rPr>
+        <w:t>En similar  sentido se expresó la Sala I en los autos “Flores Humberto  c/</w:t>
+      </w:r>
+      <w:proofErr w:type="spellStart"/>
+      <w:r>
+        <w:rPr>
+          <w:bCs/>
+        </w:rPr>
+        <w:t>Anses</w:t>
+      </w:r>
+      <w:proofErr w:type="spellEnd"/>
+      <w:r>
+        <w:rPr>
+          <w:bCs/>
+        </w:rPr>
+        <w:t xml:space="preserve"> y </w:t>
+      </w:r>
+      <w:proofErr w:type="spellStart"/>
+      <w:r>
+        <w:rPr>
+          <w:bCs/>
+        </w:rPr>
+        <w:t>otro s</w:t>
+      </w:r>
+      <w:proofErr w:type="spellEnd"/>
+      <w:r>
+        <w:rPr>
+          <w:bCs/>
+        </w:rPr>
+        <w:t xml:space="preserve">/ Reajustes varios” </w:t>
+      </w:r>
+      <w:proofErr w:type="spellStart"/>
+      <w:r>
+        <w:rPr>
+          <w:bCs/>
+        </w:rPr>
+        <w:t>Expte</w:t>
+      </w:r>
+      <w:proofErr w:type="spellEnd"/>
+      <w:r>
+        <w:rPr>
+          <w:bCs/>
+        </w:rPr>
+        <w:t xml:space="preserve"> 15100027/2011 el 09.03.2023 donde resolvió:</w:t>
+      </w:r>
+      <w:r>
+        <w:t xml:space="preserve"> </w:t>
+      </w:r>
+      <w:r>
+        <w:rPr>
           <w:i/>
           <w:iCs/>
         </w:rPr>
+        <w:t>“</w:t>
+      </w:r>
+      <w:r>
+        <w:rPr>
+          <w:bCs/>
+          <w:i/>
+          <w:iCs/>
+        </w:rPr>
+        <w:t>Que corresponde rechazar los agravios referidos a la improcedencia de resolver en la etapa de ejecución el reajuste de la movilidad del haber del actor por períodos posteriores que no se encuentran incluidos en la sentencia definitiva, en tanto las partes han tenido oportunidad de debatir sobre dicha cuestión, por lo que se ha respetado el debido contradictorio.</w:t>
+      </w:r>
+    </w:p>
+    <w:p>
+      <w:pPr>
+        <w:autoSpaceDE w:val="0"/>
+        <w:autoSpaceDN w:val="0"/>
+        <w:adjustRightInd w:val="0"/>
+        <w:ind w:firstLine="993"/>
+        <w:jc w:val="both"/>
+        <w:rPr>
+          <w:b/>
+          <w:u w:val="single"/>
+        </w:rPr>
+      </w:pPr>
+      <w:r>
+        <w:rPr>
+          <w:bCs/>
+        </w:rPr>
         <w:t xml:space="preserve"> </w:t>
       </w:r>
       <w:r>
         <w:rPr>
           <w:bCs/>
-        </w:rPr>
-        <w:t>{% endif %}</w:t>
-      </w:r>
-      <w:r>
-        <w:rPr>
-          <w:bCs/>
-        </w:rPr>
+          <w:i/>
+          <w:iCs/>
+        </w:rPr>
+        <w:t>Es que resultaría un exceso ritual rechazar dicha pretensión y obligar al actor a realizar un nuevo juicio para llegar, en definitiva, a igual situación, por lo que una solución así importaría desvirtuar el sentido de las formas procesales, que son meros instrumentos para la observancia de los derechos sustanciales, sobre todo si se tiene en cuenta la edad de la Sra. Cabrera (76 años), quien se encuentra litigando desde el año 2011 a los fines del reconocimiento de su derecho, por lo que no resulta necesario un nuevo juicio de conocimiento ni abrir otra etapa probatoria para esclarecer la cuestión, correspondiendo su tratamiento en esta oportunidad procesal</w:t>
+      </w:r>
+      <w:r>
+        <w:rPr>
+          <w:bCs/>
+        </w:rPr>
+        <w:t xml:space="preserve">.” </w:t>
+      </w:r>
+    </w:p>
+    <w:p>
+      <w:pPr>
+        <w:autoSpaceDE w:val="0"/>
+        <w:autoSpaceDN w:val="0"/>
+        <w:adjustRightInd w:val="0"/>
+        <w:ind w:firstLine="993"/>
+        <w:jc w:val="both"/>
+        <w:rPr>
+          <w:bCs/>
+          <w:i/>
+          <w:iCs/>
+        </w:rPr>
+      </w:pPr>
+      <w:r>
+        <w:rPr>
+          <w:bCs/>
+        </w:rPr>
+        <w:t>Continuó diciendo: “</w:t>
+      </w:r>
+      <w:r>
+        <w:rPr>
+          <w:bCs/>
+          <w:i/>
+          <w:iCs/>
+        </w:rPr>
+        <w:t>En igual sentido, la Corte Suprema de Justicia de la Nación en el precedente “</w:t>
+      </w:r>
+      <w:proofErr w:type="spellStart"/>
+      <w:r>
+        <w:rPr>
+          <w:bCs/>
+          <w:i/>
+          <w:iCs/>
+        </w:rPr>
+        <w:t>Cingolani</w:t>
+      </w:r>
+      <w:proofErr w:type="spellEnd"/>
+      <w:r>
+        <w:rPr>
+          <w:bCs/>
+          <w:i/>
+          <w:iCs/>
+        </w:rPr>
+        <w:t>, Francisco Florencio c/</w:t>
+      </w:r>
+      <w:proofErr w:type="spellStart"/>
+      <w:r>
+        <w:rPr>
+          <w:bCs/>
+          <w:i/>
+          <w:iCs/>
+        </w:rPr>
+        <w:t>Anses</w:t>
+      </w:r>
+      <w:proofErr w:type="spellEnd"/>
+      <w:r>
+        <w:rPr>
+          <w:bCs/>
+          <w:i/>
+          <w:iCs/>
+        </w:rPr>
+        <w:t xml:space="preserve"> s/Ejecución previsional”, </w:t>
+      </w:r>
+      <w:proofErr w:type="spellStart"/>
+      <w:r>
+        <w:rPr>
+          <w:bCs/>
+          <w:i/>
+          <w:iCs/>
+        </w:rPr>
+        <w:t>sent</w:t>
+      </w:r>
+      <w:proofErr w:type="spellEnd"/>
+      <w:r>
+        <w:rPr>
+          <w:bCs/>
+          <w:i/>
+          <w:iCs/>
+        </w:rPr>
+        <w:t>. del 10/4/12 revocó una resolución judicial que había limitado el derecho del afiliado a lograr una recomposición de sus haberes previsionales al período dispuesto en la sentencia definitiva, en cuya oportunidad sostuvo que “la limitación temporal de la ejecución vulnera la cosa juzgada, pues la sentencia cuyo cumplimiento procura el actor no sólo establecía una pauta para el cálculo del beneficio, sino que su aplicación permitía determinar el nivel de la prestación para el lapso subsiguiente y hasta tanto fuera incrementado con nuevas disposiciones legales o decisiones judiciales en materia de movilidad” es que señaló que admitir una tesis contraria a la que defiende implicaría un dispendio jurisdiccional obligando al jubilado a iniciar un nuevo juicio de conocimiento a fin de que se le reconozca el monto de su prestación en el periodo descartado.”</w:t>
+      </w:r>
+    </w:p>
+    <w:p>
+      <w:pPr>
+        <w:autoSpaceDE w:val="0"/>
+        <w:autoSpaceDN w:val="0"/>
+        <w:adjustRightInd w:val="0"/>
+        <w:ind w:firstLine="993"/>
+        <w:jc w:val="both"/>
+        <w:rPr>
+          <w:bCs/>
+        </w:rPr>
+      </w:pPr>
+      <w:r>
+        <w:rPr>
+          <w:bCs/>
+        </w:rPr>
+        <w:t>La Sala II el 14.02.2023</w:t>
+      </w:r>
+      <w:r>
         <w:t xml:space="preserve"> </w:t>
       </w:r>
       <w:r>
-        <w:t xml:space="preserve">{% if </w:t>
-      </w:r>
+        <w:rPr>
+          <w:bCs/>
+        </w:rPr>
+        <w:t xml:space="preserve">en la causa “Campos Toranzos, Marcos Aurelio c/ </w:t>
+      </w:r>
+      <w:proofErr w:type="spellStart"/>
+      <w:r>
+        <w:rPr>
+          <w:bCs/>
+        </w:rPr>
+        <w:t>ANSeS</w:t>
+      </w:r>
+      <w:proofErr w:type="spellEnd"/>
+      <w:r>
+        <w:rPr>
+          <w:bCs/>
+        </w:rPr>
+        <w:t xml:space="preserve"> s/ Reajustes Varios” (</w:t>
+      </w:r>
+      <w:proofErr w:type="spellStart"/>
+      <w:r>
+        <w:rPr>
+          <w:bCs/>
+        </w:rPr>
+        <w:t>Expte</w:t>
+      </w:r>
+      <w:proofErr w:type="spellEnd"/>
+      <w:r>
+        <w:rPr>
+          <w:bCs/>
+        </w:rPr>
+        <w:t xml:space="preserve">. </w:t>
+      </w:r>
+      <w:proofErr w:type="spellStart"/>
+      <w:r>
+        <w:rPr>
+          <w:bCs/>
+        </w:rPr>
+        <w:t>N°</w:t>
+      </w:r>
+      <w:proofErr w:type="spellEnd"/>
+      <w:r>
+        <w:rPr>
+          <w:bCs/>
+        </w:rPr>
+        <w:t xml:space="preserve"> 15100257/2012) “</w:t>
+      </w:r>
+      <w:r>
+        <w:rPr>
+          <w:bCs/>
+          <w:i/>
+          <w:iCs/>
+        </w:rPr>
+        <w:t>confirmó la facultad de los magistrados de la determinación de criterios de movilidad en la etapa de ejecución de sentencia que no fueron contemplados en el pronunciamiento definitivo por  una cuestión temporal, con basamento en que los jueces deben siempre resolver según las circunstancias actuales aunque sean sobrevinientes; en atención a la naturaleza alimentaria de la prestación y en dicho caso particular, a la avanzada edad del accionante, argumentando que por razones biológicas posiblemente el actor se vería impedido de afrontar un nuevo proceso y acceder a una decisión útil (Fallos: 330:5342), invocando también razones de economía procesal para arribar a tal decisión”</w:t>
+      </w:r>
+      <w:r>
+        <w:rPr>
+          <w:bCs/>
+          <w:i/>
+          <w:iCs/>
+        </w:rPr>
+        <w:t xml:space="preserve"> </w:t>
+      </w:r>
+      <w:r>
+        <w:rPr>
+          <w:bCs/>
+        </w:rPr>
+        <w:t xml:space="preserve">{% </w:t>
+      </w:r>
+      <w:proofErr w:type="spellStart"/>
+      <w:r>
+        <w:rPr>
+          <w:bCs/>
+        </w:rPr>
+        <w:t>endif</w:t>
+      </w:r>
+      <w:proofErr w:type="spellEnd"/>
+      <w:r>
+        <w:rPr>
+          <w:bCs/>
+        </w:rPr>
+        <w:t xml:space="preserve"> %}</w:t>
+      </w:r>
+      <w:r>
+        <w:rPr>
+          <w:bCs/>
+        </w:rPr>
+        <w:t xml:space="preserve"> </w:t>
+      </w:r>
+      <w:r>
+        <w:t xml:space="preserve">{% </w:t>
+      </w:r>
+      <w:proofErr w:type="spellStart"/>
+      <w:r>
+        <w:t>if</w:t>
+      </w:r>
+      <w:proofErr w:type="spellEnd"/>
+      <w:r>
+        <w:t xml:space="preserve"> </w:t>
+      </w:r>
+      <w:proofErr w:type="spellStart"/>
       <w:r>
         <w:t>Honorarios_No</w:t>
       </w:r>
+      <w:proofErr w:type="spellEnd"/>
       <w:r>
         <w:t xml:space="preserve"> %}</w:t>
       </w:r>
@@ -5711,7 +7576,15 @@
         <w:t>se intime al organismo previsional</w:t>
       </w:r>
       <w:r>
-        <w:t xml:space="preserve"> a que proceda a reajustar el haber de mi mandante , </w:t>
+        <w:t xml:space="preserve"> a que proceda a reajustar el haber de mi </w:t>
+      </w:r>
+      <w:proofErr w:type="gramStart"/>
+      <w:r>
+        <w:t>mandante ,</w:t>
+      </w:r>
+      <w:proofErr w:type="gramEnd"/>
+      <w:r>
+        <w:t xml:space="preserve"> </w:t>
       </w:r>
       <w:r>
         <w:t>consignando de manera clara el haber aprobado , y que lo sea</w:t>
@@ -5732,27 +7605,76 @@
         <w:t xml:space="preserve"> por cada día de demora en efectivizar la medida ordenada</w:t>
       </w:r>
       <w:r>
-        <w:t>, como así también se identifique al funcionario responsable de cumplir con la manda judicial , el cual deberá informar si creo la secuenta</w:t>
-      </w:r>
+        <w:t xml:space="preserve">, como así también se identifique al funcionario responsable de cumplir con la manda judicial , el cual deberá informar si creo la </w:t>
+      </w:r>
+      <w:proofErr w:type="spellStart"/>
+      <w:r>
+        <w:t>secuenta</w:t>
+      </w:r>
+      <w:proofErr w:type="spellEnd"/>
       <w:r>
         <w:t>.</w:t>
       </w:r>
       <w:r>
-        <w:t xml:space="preserve"> {% endif %}</w:t>
-      </w:r>
-    </w:p>
-    <w:p>
-      <w:pPr>
-        <w:autoSpaceDE w:val="0"/>
-        <w:autoSpaceDN w:val="0"/>
-        <w:adjustRightInd w:val="0"/>
-        <w:spacing w:line="276" w:lineRule="auto"/>
-        <w:ind w:firstLine="1134"/>
-        <w:jc w:val="both"/>
-      </w:pPr>
-    </w:p>
-    <w:p>
-      <w:pPr>
+        <w:t xml:space="preserve"> {% </w:t>
+      </w:r>
+      <w:proofErr w:type="spellStart"/>
+      <w:r>
+        <w:t>endif</w:t>
+      </w:r>
+      <w:proofErr w:type="spellEnd"/>
+      <w:r>
+        <w:t xml:space="preserve"> </w:t>
+      </w:r>
+      <w:proofErr w:type="gramStart"/>
+      <w:r>
+        <w:t>%}</w:t>
+      </w:r>
+      <w:r>
+        <w:rPr>
+          <w:bCs/>
+        </w:rPr>
+        <w:t>{</w:t>
+      </w:r>
+      <w:proofErr w:type="gramEnd"/>
+      <w:r>
+        <w:rPr>
+          <w:bCs/>
+        </w:rPr>
+        <w:t xml:space="preserve">% </w:t>
+      </w:r>
+      <w:proofErr w:type="spellStart"/>
+      <w:r>
+        <w:rPr>
+          <w:bCs/>
+        </w:rPr>
+        <w:t>if</w:t>
+      </w:r>
+      <w:proofErr w:type="spellEnd"/>
+      <w:r>
+        <w:rPr>
+          <w:bCs/>
+        </w:rPr>
+        <w:t xml:space="preserve"> </w:t>
+      </w:r>
+      <w:proofErr w:type="spellStart"/>
+      <w:r>
+        <w:rPr>
+          <w:bCs/>
+        </w:rPr>
+        <w:t>Tope_Haber_Maximo_Si</w:t>
+      </w:r>
+      <w:proofErr w:type="spellEnd"/>
+      <w:r>
+        <w:rPr>
+          <w:bCs/>
+        </w:rPr>
+        <w:t xml:space="preserve"> %}</w:t>
+      </w:r>
+    </w:p>
+    <w:p>
+      <w:pPr>
+        <w:pStyle w:val="Prrafodelista"/>
         <w:numPr>
           <w:ilvl w:val="0"/>
           <w:numId w:val="16"/>
@@ -5761,17 +7683,82 @@
         <w:autoSpaceDN w:val="0"/>
         <w:adjustRightInd w:val="0"/>
         <w:spacing w:line="276" w:lineRule="auto"/>
-        <w:jc w:val="both"/>
-      </w:pPr>
-      <w:r>
-        <w:tab/>
-      </w:r>
-      <w:r>
-        <w:rPr>
-          <w:b/>
-          <w:bCs/>
-        </w:rPr>
-        <w:t>SOLICITO REGULE HONORARIOS</w:t>
+        <w:ind w:left="1854"/>
+        <w:jc w:val="both"/>
+        <w:rPr>
+          <w:b/>
+          <w:bCs/>
+        </w:rPr>
+      </w:pPr>
+      <w:r>
+        <w:rPr>
+          <w:b/>
+          <w:bCs/>
+        </w:rPr>
+        <w:t>TOPE DE HABER MAXIMO</w:t>
+      </w:r>
+    </w:p>
+    <w:p>
+      <w:pPr>
+        <w:autoSpaceDE w:val="0"/>
+        <w:autoSpaceDN w:val="0"/>
+        <w:adjustRightInd w:val="0"/>
+        <w:spacing w:line="276" w:lineRule="auto"/>
+        <w:ind w:left="1134"/>
+        <w:jc w:val="both"/>
+        <w:rPr>
+          <w:b/>
+          <w:bCs/>
+        </w:rPr>
+      </w:pPr>
+      <w:r>
+        <w:rPr>
+          <w:b/>
+          <w:bCs/>
+        </w:rPr>
+        <w:t>Párrafo de tope de haber máximo aquí</w:t>
+      </w:r>
+    </w:p>
+    <w:p>
+      <w:pPr>
+        <w:autoSpaceDE w:val="0"/>
+        <w:autoSpaceDN w:val="0"/>
+        <w:adjustRightInd w:val="0"/>
+        <w:spacing w:line="276" w:lineRule="auto"/>
+        <w:ind w:left="1134"/>
+        <w:jc w:val="both"/>
+        <w:rPr>
+          <w:b/>
+          <w:bCs/>
+        </w:rPr>
+      </w:pPr>
+      <w:r>
+        <w:rPr>
+          <w:b/>
+          <w:bCs/>
+        </w:rPr>
+        <w:t>--------------------------------------------------</w:t>
+      </w:r>
+    </w:p>
+    <w:p>
+      <w:pPr>
+        <w:autoSpaceDE w:val="0"/>
+        <w:autoSpaceDN w:val="0"/>
+        <w:adjustRightInd w:val="0"/>
+        <w:spacing w:line="276" w:lineRule="auto"/>
+        <w:ind w:left="1134"/>
+        <w:jc w:val="both"/>
+      </w:pPr>
+      <w:r>
+        <w:t xml:space="preserve">{% </w:t>
+      </w:r>
+      <w:proofErr w:type="spellStart"/>
+      <w:r>
+        <w:t>endif</w:t>
+      </w:r>
+      <w:proofErr w:type="spellEnd"/>
+      <w:r>
+        <w:t xml:space="preserve"> %}</w:t>
       </w:r>
     </w:p>
     <w:p>
@@ -5783,45 +7770,6 @@
         <w:ind w:firstLine="1134"/>
         <w:jc w:val="both"/>
       </w:pPr>
-      <w:r>
-        <w:t xml:space="preserve">Solicito regule honorarios y tome como base regulatoria la suma de </w:t>
-      </w:r>
-      <w:r>
-        <w:t>{{</w:t>
-      </w:r>
-      <w:r>
-        <w:t>total_liquidacion_en_UMA</w:t>
-      </w:r>
-      <w:r>
-        <w:t>}}</w:t>
-      </w:r>
-      <w:r>
-        <w:t xml:space="preserve">, teniendo en cuenta que el valor del UMA a la fecha de cierre de la liquidación, </w:t>
-      </w:r>
-      <w:r>
-        <w:t>{{</w:t>
-      </w:r>
-      <w:r>
-        <w:t>Valor_UMA</w:t>
-      </w:r>
-      <w:r>
-        <w:t>}}</w:t>
-      </w:r>
-      <w:r>
-        <w:t xml:space="preserve"> y el monto reclamado </w:t>
-      </w:r>
-      <w:r>
-        <w:t>{{</w:t>
-      </w:r>
-      <w:r>
-        <w:t>total_liquidacion</w:t>
-      </w:r>
-      <w:r>
-        <w:t>}}</w:t>
-      </w:r>
-      <w:r>
-        <w:t>, con más los intereses al efectivo pago, de conformidad con lo establecido por la ley 27.423 que en su articulo 52 establece: “Aun sin petición del interesado, al dictarse sentencia se regularán los honorarios respectivos de los abogados y procuradores de las partes y de los auxiliares de Justicia. A los efectos de la regulación se tendrán en cuenta los intereses, los frutos y los accesorios, que integrarán la base regulatoria según lo establecido en los artículos 22, 23 y 24.”</w:t>
-      </w:r>
     </w:p>
     <w:p>
       <w:pPr>
@@ -5853,7 +7801,7 @@
           <w:b/>
           <w:bCs/>
         </w:rPr>
-        <w:t>VISTA CAJA</w:t>
+        <w:t>SOLICITO REGULE HONORARIOS</w:t>
       </w:r>
     </w:p>
     <w:p>
@@ -5866,7 +7814,57 @@
         <w:jc w:val="both"/>
       </w:pPr>
       <w:r>
-        <w:t>Se solicita que se conceda vista de las actuaciones a la Caja de Abogados a través de la plataforma DEOX, a efectos de que proceda a la verificación y/o control de los aportes previsionales, conforme lo establecido en los artículos 51, 53 y 56 del Decreto Ley 15/75 y sus modificatorios.</w:t>
+        <w:t xml:space="preserve">Solicito regule honorarios y tome como base regulatoria la suma de </w:t>
+      </w:r>
+      <w:r>
+        <w:t>{{</w:t>
+      </w:r>
+      <w:proofErr w:type="spellStart"/>
+      <w:r>
+        <w:t>total_liquidacion_en_UMA</w:t>
+      </w:r>
+      <w:proofErr w:type="spellEnd"/>
+      <w:r>
+        <w:t>}}</w:t>
+      </w:r>
+      <w:r>
+        <w:t xml:space="preserve">, teniendo en cuenta que el valor del UMA a la fecha de cierre de la liquidación, </w:t>
+      </w:r>
+      <w:r>
+        <w:t>{{</w:t>
+      </w:r>
+      <w:proofErr w:type="spellStart"/>
+      <w:r>
+        <w:t>Valor_UMA</w:t>
+      </w:r>
+      <w:proofErr w:type="spellEnd"/>
+      <w:r>
+        <w:t>}}</w:t>
+      </w:r>
+      <w:r>
+        <w:t xml:space="preserve"> y el monto reclamado </w:t>
+      </w:r>
+      <w:r>
+        <w:t>{{</w:t>
+      </w:r>
+      <w:proofErr w:type="spellStart"/>
+      <w:r>
+        <w:t>total_liquidacion</w:t>
+      </w:r>
+      <w:proofErr w:type="spellEnd"/>
+      <w:r>
+        <w:t>}}</w:t>
+      </w:r>
+      <w:r>
+        <w:t xml:space="preserve">, con más los intereses al efectivo pago, de conformidad con lo establecido por la ley 27.423 que en su </w:t>
+      </w:r>
+      <w:proofErr w:type="spellStart"/>
+      <w:r>
+        <w:t>articulo</w:t>
+      </w:r>
+      <w:proofErr w:type="spellEnd"/>
+      <w:r>
+        <w:t xml:space="preserve"> 52 establece: “Aun sin petición del interesado, al dictarse sentencia se regularán los honorarios respectivos de los abogados y procuradores de las partes y de los auxiliares de Justicia. A los efectos de la regulación se tendrán en cuenta los intereses, los frutos y los accesorios, que integrarán la base regulatoria según lo establecido en los artículos 22, 23 y 24.”</w:t>
       </w:r>
     </w:p>
     <w:p>
@@ -5877,65 +7875,6 @@
         <w:spacing w:line="276" w:lineRule="auto"/>
         <w:ind w:firstLine="1134"/>
         <w:jc w:val="both"/>
-      </w:pPr>
-    </w:p>
-    <w:p>
-      <w:pPr>
-        <w:autoSpaceDE w:val="0"/>
-        <w:autoSpaceDN w:val="0"/>
-        <w:adjustRightInd w:val="0"/>
-        <w:spacing w:line="276" w:lineRule="auto"/>
-        <w:ind w:firstLine="1134"/>
-        <w:jc w:val="both"/>
-      </w:pPr>
-      <w:r>
-        <w:t>Asimismo, se requiere que se condene a la parte demandada a integrar el aporte del 2% sobre el monto de la condena, en cumplimiento de lo dispuesto por el Decreto Ley 15/75, la Ley 23.987, la Ley 27.423 y la Resolución 484/10 del Consejo de la Magistratura Nacional.</w:t>
-      </w:r>
-    </w:p>
-    <w:p>
-      <w:pPr>
-        <w:autoSpaceDE w:val="0"/>
-        <w:autoSpaceDN w:val="0"/>
-        <w:adjustRightInd w:val="0"/>
-        <w:spacing w:line="276" w:lineRule="auto"/>
-        <w:ind w:firstLine="1134"/>
-        <w:jc w:val="both"/>
-      </w:pPr>
-    </w:p>
-    <w:p>
-      <w:pPr>
-        <w:autoSpaceDE w:val="0"/>
-        <w:autoSpaceDN w:val="0"/>
-        <w:adjustRightInd w:val="0"/>
-        <w:spacing w:line="276" w:lineRule="auto"/>
-        <w:ind w:firstLine="1134"/>
-        <w:jc w:val="both"/>
-      </w:pPr>
-      <w:r>
-        <w:t>Datos de la caja de abogados:Av. Sarmiento N º 302/308 de la ciudad de Salta,  domicilio electrónico como persona jurídica registrado bajo el CUIT 30518723487.</w:t>
-      </w:r>
-      <w:r>
-        <w:t xml:space="preserve"> {% if </w:t>
-      </w:r>
-      <w:r>
-        <w:t>Sancionatorios_Si</w:t>
-      </w:r>
-      <w:r>
-        <w:t xml:space="preserve"> %}</w:t>
-      </w:r>
-    </w:p>
-    <w:p>
-      <w:pPr>
-        <w:autoSpaceDE w:val="0"/>
-        <w:autoSpaceDN w:val="0"/>
-        <w:adjustRightInd w:val="0"/>
-        <w:spacing w:line="276" w:lineRule="auto"/>
-        <w:ind w:left="1854"/>
-        <w:jc w:val="both"/>
-        <w:rPr>
-          <w:b/>
-          <w:bCs/>
-        </w:rPr>
       </w:pPr>
     </w:p>
     <w:p>
@@ -5949,6 +7888,134 @@
         <w:adjustRightInd w:val="0"/>
         <w:spacing w:line="276" w:lineRule="auto"/>
         <w:jc w:val="both"/>
+      </w:pPr>
+      <w:r>
+        <w:tab/>
+      </w:r>
+      <w:r>
+        <w:rPr>
+          <w:b/>
+          <w:bCs/>
+        </w:rPr>
+        <w:t>VISTA CAJA</w:t>
+      </w:r>
+    </w:p>
+    <w:p>
+      <w:pPr>
+        <w:autoSpaceDE w:val="0"/>
+        <w:autoSpaceDN w:val="0"/>
+        <w:adjustRightInd w:val="0"/>
+        <w:spacing w:line="276" w:lineRule="auto"/>
+        <w:ind w:firstLine="1134"/>
+        <w:jc w:val="both"/>
+      </w:pPr>
+      <w:r>
+        <w:t>Se solicita que se conceda vista de las actuaciones a la Caja de Abogados a través de la plataforma DEOX, a efectos de que proceda a la verificación y/o control de los aportes previsionales, conforme lo establecido en los artículos 51, 53 y 56 del Decreto Ley 15/75 y sus modificatorios.</w:t>
+      </w:r>
+    </w:p>
+    <w:p>
+      <w:pPr>
+        <w:autoSpaceDE w:val="0"/>
+        <w:autoSpaceDN w:val="0"/>
+        <w:adjustRightInd w:val="0"/>
+        <w:spacing w:line="276" w:lineRule="auto"/>
+        <w:ind w:firstLine="1134"/>
+        <w:jc w:val="both"/>
+      </w:pPr>
+    </w:p>
+    <w:p>
+      <w:pPr>
+        <w:autoSpaceDE w:val="0"/>
+        <w:autoSpaceDN w:val="0"/>
+        <w:adjustRightInd w:val="0"/>
+        <w:spacing w:line="276" w:lineRule="auto"/>
+        <w:ind w:firstLine="1134"/>
+        <w:jc w:val="both"/>
+      </w:pPr>
+      <w:r>
+        <w:t>Asimismo, se requiere que se condene a la parte demandada a integrar el aporte del 2% sobre el monto de la condena, en cumplimiento de lo dispuesto por el Decreto Ley 15/75, la Ley 23.987, la Ley 27.423 y la Resolución 484/10 del Consejo de la Magistratura Nacional.</w:t>
+      </w:r>
+    </w:p>
+    <w:p>
+      <w:pPr>
+        <w:autoSpaceDE w:val="0"/>
+        <w:autoSpaceDN w:val="0"/>
+        <w:adjustRightInd w:val="0"/>
+        <w:spacing w:line="276" w:lineRule="auto"/>
+        <w:ind w:firstLine="1134"/>
+        <w:jc w:val="both"/>
+      </w:pPr>
+    </w:p>
+    <w:p>
+      <w:pPr>
+        <w:autoSpaceDE w:val="0"/>
+        <w:autoSpaceDN w:val="0"/>
+        <w:adjustRightInd w:val="0"/>
+        <w:spacing w:line="276" w:lineRule="auto"/>
+        <w:ind w:firstLine="1134"/>
+        <w:jc w:val="both"/>
+      </w:pPr>
+      <w:r>
+        <w:t xml:space="preserve">Datos de la caja de </w:t>
+      </w:r>
+      <w:proofErr w:type="spellStart"/>
+      <w:proofErr w:type="gramStart"/>
+      <w:r>
+        <w:t>abogados:Av</w:t>
+      </w:r>
+      <w:proofErr w:type="spellEnd"/>
+      <w:r>
+        <w:t>.</w:t>
+      </w:r>
+      <w:proofErr w:type="gramEnd"/>
+      <w:r>
+        <w:t xml:space="preserve"> Sarmiento N º 302/308 de la ciudad de Salta,  domicilio electrónico como persona jurídica registrado bajo el CUIT 30518723487.</w:t>
+      </w:r>
+      <w:r>
+        <w:t xml:space="preserve"> {% </w:t>
+      </w:r>
+      <w:proofErr w:type="spellStart"/>
+      <w:r>
+        <w:t>if</w:t>
+      </w:r>
+      <w:proofErr w:type="spellEnd"/>
+      <w:r>
+        <w:t xml:space="preserve"> </w:t>
+      </w:r>
+      <w:proofErr w:type="spellStart"/>
+      <w:r>
+        <w:t>Sancionatorios_Si</w:t>
+      </w:r>
+      <w:proofErr w:type="spellEnd"/>
+      <w:r>
+        <w:t xml:space="preserve"> %}</w:t>
+      </w:r>
+    </w:p>
+    <w:p>
+      <w:pPr>
+        <w:autoSpaceDE w:val="0"/>
+        <w:autoSpaceDN w:val="0"/>
+        <w:adjustRightInd w:val="0"/>
+        <w:spacing w:line="276" w:lineRule="auto"/>
+        <w:ind w:left="1854"/>
+        <w:jc w:val="both"/>
+        <w:rPr>
+          <w:b/>
+          <w:bCs/>
+        </w:rPr>
+      </w:pPr>
+    </w:p>
+    <w:p>
+      <w:pPr>
+        <w:numPr>
+          <w:ilvl w:val="0"/>
+          <w:numId w:val="16"/>
+        </w:numPr>
+        <w:autoSpaceDE w:val="0"/>
+        <w:autoSpaceDN w:val="0"/>
+        <w:adjustRightInd w:val="0"/>
+        <w:spacing w:line="276" w:lineRule="auto"/>
+        <w:jc w:val="both"/>
         <w:rPr>
           <w:b/>
           <w:bCs/>
@@ -5999,7 +8066,15 @@
         <w:t xml:space="preserve">ampliamente </w:t>
       </w:r>
       <w:r>
-        <w:t xml:space="preserve">el plazo para que la demandada Anses cumpla de manera correcta con la sentencia recaída en autos </w:t>
+        <w:t xml:space="preserve">el plazo para que la demandada </w:t>
+      </w:r>
+      <w:proofErr w:type="spellStart"/>
+      <w:r>
+        <w:t>Anses</w:t>
+      </w:r>
+      <w:proofErr w:type="spellEnd"/>
+      <w:r>
+        <w:t xml:space="preserve"> cumpla de manera correcta con la sentencia recaída en autos </w:t>
       </w:r>
       <w:r>
         <w:t xml:space="preserve">, a lo que se agrega la </w:t>
@@ -6346,13 +8421,27 @@
         <w:rPr>
           <w:lang w:val="es-MX"/>
         </w:rPr>
-        <w:t xml:space="preserve">Tasa Pasiva del Banco de la Nación Argentina </w:t>
-      </w:r>
+        <w:t xml:space="preserve">Tasa Pasiva del Banco de la Nación </w:t>
+      </w:r>
+      <w:proofErr w:type="gramStart"/>
       <w:r>
         <w:rPr>
           <w:lang w:val="es-MX"/>
         </w:rPr>
-        <w:t xml:space="preserve">, la tasa que se usa para plazo fijo o la tasa de financiamiento de las tarjetas de crédito o de </w:t>
+        <w:t xml:space="preserve">Argentina </w:t>
+      </w:r>
+      <w:r>
+        <w:rPr>
+          <w:lang w:val="es-MX"/>
+        </w:rPr>
+        <w:t>,</w:t>
+      </w:r>
+      <w:proofErr w:type="gramEnd"/>
+      <w:r>
+        <w:rPr>
+          <w:lang w:val="es-MX"/>
+        </w:rPr>
+        <w:t xml:space="preserve"> la tasa que se usa para plazo fijo o la tasa de financiamiento de las tarjetas de crédito o de </w:t>
       </w:r>
     </w:p>
     <w:p>
@@ -6399,7 +8488,21 @@
         <w:rPr>
           <w:lang w:val="es-AR"/>
         </w:rPr>
-        <w:t xml:space="preserve"> {% endif %}</w:t>
+        <w:t xml:space="preserve"> {% </w:t>
+      </w:r>
+      <w:proofErr w:type="spellStart"/>
+      <w:r>
+        <w:rPr>
+          <w:lang w:val="es-AR"/>
+        </w:rPr>
+        <w:t>endif</w:t>
+      </w:r>
+      <w:proofErr w:type="spellEnd"/>
+      <w:r>
+        <w:rPr>
+          <w:lang w:val="es-AR"/>
+        </w:rPr>
+        <w:t xml:space="preserve"> %}</w:t>
       </w:r>
     </w:p>
     <w:p>
@@ -6541,7 +8644,29 @@
             <w:u w:val="single"/>
             <w:lang w:eastAsia="es-AR"/>
           </w:rPr>
-          <w:t>Fallos: 323:1122, “Bianculli”</w:t>
+          <w:t>Fallos: 323:1122, “</w:t>
+        </w:r>
+        <w:proofErr w:type="spellStart"/>
+        <w:r>
+          <w:rPr>
+            <w:i/>
+            <w:iCs/>
+            <w:color w:val="337AB7"/>
+            <w:u w:val="single"/>
+            <w:lang w:eastAsia="es-AR"/>
+          </w:rPr>
+          <w:t>Bianculli</w:t>
+        </w:r>
+        <w:proofErr w:type="spellEnd"/>
+        <w:r>
+          <w:rPr>
+            <w:i/>
+            <w:iCs/>
+            <w:color w:val="337AB7"/>
+            <w:u w:val="single"/>
+            <w:lang w:eastAsia="es-AR"/>
+          </w:rPr>
+          <w:t>”</w:t>
         </w:r>
       </w:hyperlink>
       <w:r>
@@ -6603,7 +8728,23 @@
             <w:rStyle w:val="Hipervnculo"/>
             <w:lang w:eastAsia="es-AR"/>
           </w:rPr>
-          <w:t>Recurso Queja Nº 5 - G.,S.M. Y OTRO c/ K.,M.E.A. s/ALIMENTOS CIV 083609/2017/5/RH003</w:t>
+          <w:t xml:space="preserve">Recurso Queja </w:t>
+        </w:r>
+        <w:proofErr w:type="spellStart"/>
+        <w:r>
+          <w:rPr>
+            <w:rStyle w:val="Hipervnculo"/>
+            <w:lang w:eastAsia="es-AR"/>
+          </w:rPr>
+          <w:t>Nº</w:t>
+        </w:r>
+        <w:proofErr w:type="spellEnd"/>
+        <w:r>
+          <w:rPr>
+            <w:rStyle w:val="Hipervnculo"/>
+            <w:lang w:eastAsia="es-AR"/>
+          </w:rPr>
+          <w:t xml:space="preserve"> 5 - G.,S.M. Y OTRO c/ K.,M.E.A. s/ALIMENTOS CIV 083609/2017/5/RH003</w:t>
         </w:r>
         <w:r>
           <w:rPr>
@@ -6890,7 +9031,27 @@
           <w:sz w:val="20"/>
           <w:szCs w:val="20"/>
         </w:rPr>
-        <w:t xml:space="preserve">ARTICULO 2°.- Si los haberes o sumas que correspondan no fueren puestos a disposición de los peticionarios o beneficiarios dentro de los plazos fijados en el artículo precedente, el importe de los mismos se actualizará sobre la base de la variación de los índices de precios al por mayor, nivel general, producida entre el mes de vencimiento de dichos plazos y el penúltimo mes anterior al que esos importes sean puestos a disposición del titular. </w:t>
+        <w:t>ARTICULO 2</w:t>
+      </w:r>
+      <w:proofErr w:type="gramStart"/>
+      <w:r>
+        <w:rPr>
+          <w:i/>
+          <w:iCs/>
+          <w:sz w:val="20"/>
+          <w:szCs w:val="20"/>
+        </w:rPr>
+        <w:t>°.-</w:t>
+      </w:r>
+      <w:proofErr w:type="gramEnd"/>
+      <w:r>
+        <w:rPr>
+          <w:i/>
+          <w:iCs/>
+          <w:sz w:val="20"/>
+          <w:szCs w:val="20"/>
+        </w:rPr>
+        <w:t xml:space="preserve"> Si los haberes o sumas que correspondan no fueren puestos a disposición de los peticionarios o beneficiarios dentro de los plazos fijados en el artículo precedente, el importe de los mismos se actualizará sobre la base de la variación de los índices de precios al por mayor, nivel general, producida entre el mes de vencimiento de dichos plazos y el penúltimo mes anterior al que esos importes sean puestos a disposición del titular. </w:t>
       </w:r>
     </w:p>
     <w:p>
@@ -7168,11 +9329,33 @@
         </w:rPr>
         <w:t xml:space="preserve">% </w:t>
       </w:r>
-      <w:r>
-        <w:rPr>
-          <w:bCs/>
-        </w:rPr>
-        <w:t xml:space="preserve">if Daños_Si </w:t>
+      <w:proofErr w:type="spellStart"/>
+      <w:r>
+        <w:rPr>
+          <w:bCs/>
+        </w:rPr>
+        <w:t>if</w:t>
+      </w:r>
+      <w:proofErr w:type="spellEnd"/>
+      <w:r>
+        <w:rPr>
+          <w:bCs/>
+        </w:rPr>
+        <w:t xml:space="preserve"> </w:t>
+      </w:r>
+      <w:proofErr w:type="spellStart"/>
+      <w:r>
+        <w:rPr>
+          <w:bCs/>
+        </w:rPr>
+        <w:t>Daños_Si</w:t>
+      </w:r>
+      <w:proofErr w:type="spellEnd"/>
+      <w:r>
+        <w:rPr>
+          <w:bCs/>
+        </w:rPr>
+        <w:t xml:space="preserve"> </w:t>
       </w:r>
       <w:r>
         <w:rPr>
@@ -7219,7 +9402,15 @@
         <w:jc w:val="both"/>
       </w:pPr>
       <w:r>
-        <w:t xml:space="preserve">Atento a la deficiente actuación de la Anses que nos obliga a desplegar una intensa actividad administrativa y judicial para que cumpla con la obligación de respetar la sentencia recaída en autos, tendiente a al pago de un haber integral, resulta necesario </w:t>
+        <w:t xml:space="preserve">Atento a la deficiente actuación de la </w:t>
+      </w:r>
+      <w:proofErr w:type="spellStart"/>
+      <w:r>
+        <w:t>Anses</w:t>
+      </w:r>
+      <w:proofErr w:type="spellEnd"/>
+      <w:r>
+        <w:t xml:space="preserve"> que nos obliga a desplegar una intensa actividad administrativa y judicial para que cumpla con la obligación de respetar la sentencia recaída en autos, tendiente a al pago de un haber integral, resulta necesario </w:t>
       </w:r>
       <w:r>
         <w:rPr>
@@ -7325,7 +9516,21 @@
         <w:rPr>
           <w:lang w:val="es-AR"/>
         </w:rPr>
-        <w:t xml:space="preserve">stado debe respetar al adulto mayor y debe respetar su proyecto de vida, el incumplimiento reiterado de Anses y su negligencia de cumplir con </w:t>
+        <w:t xml:space="preserve">stado debe respetar al adulto mayor y debe respetar su proyecto de vida, el incumplimiento reiterado de </w:t>
+      </w:r>
+      <w:proofErr w:type="spellStart"/>
+      <w:r>
+        <w:rPr>
+          <w:lang w:val="es-AR"/>
+        </w:rPr>
+        <w:t>Anses</w:t>
+      </w:r>
+      <w:proofErr w:type="spellEnd"/>
+      <w:r>
+        <w:rPr>
+          <w:lang w:val="es-AR"/>
+        </w:rPr>
+        <w:t xml:space="preserve"> y su negligencia de cumplir con </w:t>
       </w:r>
       <w:r>
         <w:rPr>
@@ -7380,7 +9585,21 @@
         <w:rPr>
           <w:lang w:val="es-AR"/>
         </w:rPr>
-        <w:t xml:space="preserve"> Anses no paga, no se sanciona, se licuan las deudas, se fija una tasa pasiva que no logra reparar el haber conforme creciente inflación, no se sanciona ni penal ni </w:t>
+        <w:t xml:space="preserve"> </w:t>
+      </w:r>
+      <w:proofErr w:type="spellStart"/>
+      <w:r>
+        <w:rPr>
+          <w:lang w:val="es-AR"/>
+        </w:rPr>
+        <w:t>Anses</w:t>
+      </w:r>
+      <w:proofErr w:type="spellEnd"/>
+      <w:r>
+        <w:rPr>
+          <w:lang w:val="es-AR"/>
+        </w:rPr>
+        <w:t xml:space="preserve"> no paga, no se sanciona, se licuan las deudas, se fija una tasa pasiva que no logra reparar el haber conforme creciente inflación, no se sanciona ni penal ni </w:t>
       </w:r>
       <w:r>
         <w:rPr>
@@ -7467,7 +9686,21 @@
         <w:rPr>
           <w:lang w:val="es-AR"/>
         </w:rPr>
-        <w:t xml:space="preserve">La CSJN en el caso “Pietranera” </w:t>
+        <w:t>La CSJN en el caso “</w:t>
+      </w:r>
+      <w:proofErr w:type="spellStart"/>
+      <w:r>
+        <w:rPr>
+          <w:lang w:val="es-AR"/>
+        </w:rPr>
+        <w:t>Pietranera</w:t>
+      </w:r>
+      <w:proofErr w:type="spellEnd"/>
+      <w:r>
+        <w:rPr>
+          <w:lang w:val="es-AR"/>
+        </w:rPr>
+        <w:t xml:space="preserve">” </w:t>
       </w:r>
       <w:r>
         <w:rPr>
@@ -7486,7 +9719,21 @@
         <w:rPr>
           <w:lang w:val="es-AR"/>
         </w:rPr>
-        <w:t>{% endif %}</w:t>
+        <w:t xml:space="preserve">{% </w:t>
+      </w:r>
+      <w:proofErr w:type="spellStart"/>
+      <w:r>
+        <w:rPr>
+          <w:lang w:val="es-AR"/>
+        </w:rPr>
+        <w:t>endif</w:t>
+      </w:r>
+      <w:proofErr w:type="spellEnd"/>
+      <w:r>
+        <w:rPr>
+          <w:lang w:val="es-AR"/>
+        </w:rPr>
+        <w:t xml:space="preserve"> %}</w:t>
       </w:r>
     </w:p>
     <w:p>
@@ -7619,7 +9866,15 @@
         <w:t xml:space="preserve"> </w:t>
       </w:r>
       <w:r>
-        <w:t>de mi mandante y el comportamiento moroso de Anses, afecta</w:t>
+        <w:t xml:space="preserve">de mi mandante y el comportamiento moroso de </w:t>
+      </w:r>
+      <w:proofErr w:type="spellStart"/>
+      <w:r>
+        <w:t>Anses</w:t>
+      </w:r>
+      <w:proofErr w:type="spellEnd"/>
+      <w:r>
+        <w:t>, afecta</w:t>
       </w:r>
       <w:r>
         <w:t xml:space="preserve"> el derecho de propiedad, la división de </w:t>

</xml_diff>

<commit_message>
se cambio el escrito de ampliacion
</commit_message>
<xml_diff>
--- a/datos/escritos_liquidacion/plantilla_liquidacion_ampliacion.docx
+++ b/datos/escritos_liquidacion/plantilla_liquidacion_ampliacion.docx
@@ -243,10 +243,29 @@
         <w:jc w:val="both"/>
       </w:pPr>
       <w:r>
-        <w:t>Intime a la demandada a reajustar el haber bajo apercibimiento de aplicar astreintes ejemplificativas.</w:t>
-      </w:r>
-      <w:r>
-        <w:t>{% endif %}</w:t>
+        <w:t xml:space="preserve">Intime a la demandada a reajustar el haber bajo apercibimiento de aplicar astreintes </w:t>
+      </w:r>
+      <w:proofErr w:type="gramStart"/>
+      <w:r>
+        <w:t>ejemplificativas.</w:t>
+      </w:r>
+      <w:r>
+        <w:t>{</w:t>
+      </w:r>
+      <w:proofErr w:type="gramEnd"/>
+      <w:r>
+        <w:t xml:space="preserve">% </w:t>
+      </w:r>
+      <w:proofErr w:type="spellStart"/>
+      <w:r>
+        <w:t>endif</w:t>
+      </w:r>
+      <w:proofErr w:type="spellEnd"/>
+      <w:r>
+        <w:t xml:space="preserve"> </w:t>
+      </w:r>
+      <w:r>
+        <w:t>%}</w:t>
       </w:r>
     </w:p>
     <w:p>
@@ -313,16 +332,39 @@
         <w:t>(pasivo comunicado 14290 BCRA) atento al periodo inflacionario que vivimos y la demora del juzgado producto del incumplimiento sistemática de Anses en cumplir INTEGRALMENTE la manda judicial.</w:t>
       </w:r>
       <w:r>
-        <w:t xml:space="preserve"> </w:t>
-      </w:r>
-      <w:r>
-        <w:t>{%</w:t>
-      </w:r>
-      <w:r>
-        <w:t xml:space="preserve"> if ley_27609_Si or ley_27541_Si or ley_27426_Si or </w:t>
-      </w:r>
-      <w:r>
-        <w:t>decreto_274_2024_Si</w:t>
+        <w:t xml:space="preserve">{% </w:t>
+      </w:r>
+      <w:proofErr w:type="spellStart"/>
+      <w:r>
+        <w:t>if</w:t>
+      </w:r>
+      <w:proofErr w:type="spellEnd"/>
+      <w:r>
+        <w:t xml:space="preserve"> ley_27609_Si </w:t>
+      </w:r>
+      <w:proofErr w:type="spellStart"/>
+      <w:r>
+        <w:t>or</w:t>
+      </w:r>
+      <w:proofErr w:type="spellEnd"/>
+      <w:r>
+        <w:t xml:space="preserve"> ley_27541_Si </w:t>
+      </w:r>
+      <w:proofErr w:type="spellStart"/>
+      <w:r>
+        <w:t>or</w:t>
+      </w:r>
+      <w:proofErr w:type="spellEnd"/>
+      <w:r>
+        <w:t xml:space="preserve"> ley_27426_Si </w:t>
+      </w:r>
+      <w:proofErr w:type="spellStart"/>
+      <w:r>
+        <w:t>or</w:t>
+      </w:r>
+      <w:proofErr w:type="spellEnd"/>
+      <w:r>
+        <w:t xml:space="preserve"> decreto_274_2024_Si</w:t>
       </w:r>
       <w:r>
         <w:rPr>
@@ -346,35 +388,116 @@
         <w:jc w:val="both"/>
       </w:pPr>
       <w:r>
-        <w:t xml:space="preserve">Dejo planteada la inconstitucionalidad de la </w:t>
-      </w:r>
-      <w:r>
-        <w:t xml:space="preserve">{% if ley_27609_Si %} ley 27.609 {% endif %}{% if ley_27541_Si %}, ley 27.541 {% endif %}{% if ley_27426_Si %}, ley 27.426 {% endif %} {% if </w:t>
-      </w:r>
-      <w:r>
-        <w:t>decreto_274_2024_Si</w:t>
+        <w:t xml:space="preserve">Dejo planteada la inconstitucionalidad de la {% </w:t>
+      </w:r>
+      <w:proofErr w:type="spellStart"/>
+      <w:r>
+        <w:t>if</w:t>
+      </w:r>
+      <w:proofErr w:type="spellEnd"/>
+      <w:r>
+        <w:t xml:space="preserve"> ley_27609_Si %} ley 27.609{% </w:t>
+      </w:r>
+      <w:proofErr w:type="spellStart"/>
+      <w:r>
+        <w:t>endif</w:t>
+      </w:r>
+      <w:proofErr w:type="spellEnd"/>
+      <w:r>
+        <w:t xml:space="preserve"> %}{% </w:t>
+      </w:r>
+      <w:proofErr w:type="spellStart"/>
+      <w:r>
+        <w:t>if</w:t>
+      </w:r>
+      <w:proofErr w:type="spellEnd"/>
+      <w:r>
+        <w:t xml:space="preserve"> ley_27541_Si %}, ley 27.541{% </w:t>
+      </w:r>
+      <w:proofErr w:type="spellStart"/>
+      <w:r>
+        <w:t>endif</w:t>
+      </w:r>
+      <w:proofErr w:type="spellEnd"/>
+      <w:r>
+        <w:t xml:space="preserve"> %}{% </w:t>
+      </w:r>
+      <w:proofErr w:type="spellStart"/>
+      <w:r>
+        <w:t>if</w:t>
+      </w:r>
+      <w:proofErr w:type="spellEnd"/>
+      <w:r>
+        <w:t xml:space="preserve"> ley_27426_Si %}, ley 27.426{% </w:t>
+      </w:r>
+      <w:proofErr w:type="spellStart"/>
+      <w:r>
+        <w:t>endif</w:t>
+      </w:r>
+      <w:proofErr w:type="spellEnd"/>
+      <w:r>
+        <w:t xml:space="preserve"> %}{% </w:t>
+      </w:r>
+      <w:proofErr w:type="spellStart"/>
+      <w:r>
+        <w:t>if</w:t>
+      </w:r>
+      <w:proofErr w:type="spellEnd"/>
+      <w:r>
+        <w:t xml:space="preserve"> decreto_274_2024_Si</w:t>
       </w:r>
       <w:r>
         <w:rPr>
           <w:color w:val="000000"/>
         </w:rPr>
-        <w:t xml:space="preserve"> %}, Decreto 274/2024 {% endif %}</w:t>
-      </w:r>
-      <w:r>
-        <w:t>.{% endif %}</w:t>
-      </w:r>
-      <w:r>
-        <w:t>(UMA), según el artículo 51, siendo el pago definitivo al abonarse el equivalente en UMA vigente. Solicito que se consideren los intereses, frutos y accesorios como parte de la base regulatoria</w:t>
-      </w:r>
-      <w:r>
-        <w:t xml:space="preserve">. Adjunto estimación de honorarios. {%  endif %} </w:t>
-      </w:r>
-      <w:r>
-        <w:t xml:space="preserve">{% if </w:t>
-      </w:r>
+        <w:t xml:space="preserve"> %}, Decreto 274/2024{% </w:t>
+      </w:r>
+      <w:proofErr w:type="spellStart"/>
+      <w:r>
+        <w:rPr>
+          <w:color w:val="000000"/>
+        </w:rPr>
+        <w:t>endif</w:t>
+      </w:r>
+      <w:proofErr w:type="spellEnd"/>
+      <w:r>
+        <w:rPr>
+          <w:color w:val="000000"/>
+        </w:rPr>
+        <w:t xml:space="preserve"> %}</w:t>
+      </w:r>
+      <w:r>
+        <w:t xml:space="preserve">.{% </w:t>
+      </w:r>
+      <w:proofErr w:type="spellStart"/>
+      <w:r>
+        <w:t>endif</w:t>
+      </w:r>
+      <w:proofErr w:type="spellEnd"/>
+      <w:r>
+        <w:t xml:space="preserve"> </w:t>
+      </w:r>
+      <w:proofErr w:type="gramStart"/>
+      <w:r>
+        <w:t>%}{</w:t>
+      </w:r>
+      <w:proofErr w:type="gramEnd"/>
+      <w:r>
+        <w:t xml:space="preserve">% </w:t>
+      </w:r>
+      <w:proofErr w:type="spellStart"/>
+      <w:r>
+        <w:t>if</w:t>
+      </w:r>
+      <w:proofErr w:type="spellEnd"/>
+      <w:r>
+        <w:t xml:space="preserve"> </w:t>
+      </w:r>
+      <w:proofErr w:type="spellStart"/>
       <w:r>
         <w:t>costas_por_su_orden</w:t>
       </w:r>
+      <w:proofErr w:type="spellEnd"/>
       <w:r>
         <w:t xml:space="preserve"> %}</w:t>
       </w:r>
@@ -391,18 +514,38 @@
         <w:jc w:val="both"/>
       </w:pPr>
       <w:r>
-        <w:t xml:space="preserve">Solicito que se regulen los honorarios profesionales correspondientes a esta etapa de ejecución, conforme al artículo 52 de la Ley 27.423, que establece la obligatoriedad de regular los honorarios al dictarse sentencia. Asimismo, se debe respetar el honorario mínimo previsto en el artículo 16, último párrafo, de la ley, que es de orden público. La regulación deberá </w:t>
+        <w:t xml:space="preserve">Solicito que se regulen los honorarios profesionales correspondientes a esta etapa de ejecución, conforme al artículo 52 de la Ley 27.423, que establece la obligatoriedad de regular los honorarios al dictarse sentencia. Asimismo, se debe respetar el honorario mínimo previsto en el artículo 16, último párrafo, de la ley, que es de orden público. La regulación deberá expresarse en moneda de curso legal y en Unidades de Medida Arancelaria (UMA), según el artículo 51, siendo el pago definitivo al abonarse el equivalente en UMA vigente. Solicito que se consideren los intereses, </w:t>
       </w:r>
       <w:r>
         <w:lastRenderedPageBreak/>
-        <w:t>expresarse en moneda de curso legal y en Unidades de Medida Arancelaria (UMA), según el artículo 51, siendo el pago definitivo al abonarse el equivalente en UMA vigente. Solicito que se consideren los intereses, frutos y accesorios como parte de la base regulatoria</w:t>
-      </w:r>
-      <w:r>
-        <w:t xml:space="preserve">. Adjunto estimación de honorarios. {%  endif %} {% if </w:t>
-      </w:r>
+        <w:t>frutos y accesorios como parte de la base regulatoria. Adjunto estimación de honorarios. {</w:t>
+      </w:r>
+      <w:proofErr w:type="gramStart"/>
+      <w:r>
+        <w:t xml:space="preserve">%  </w:t>
+      </w:r>
+      <w:proofErr w:type="spellStart"/>
+      <w:r>
+        <w:t>endif</w:t>
+      </w:r>
+      <w:proofErr w:type="spellEnd"/>
+      <w:proofErr w:type="gramEnd"/>
+      <w:r>
+        <w:t xml:space="preserve"> %} {% </w:t>
+      </w:r>
+      <w:proofErr w:type="spellStart"/>
+      <w:r>
+        <w:t>if</w:t>
+      </w:r>
+      <w:proofErr w:type="spellEnd"/>
+      <w:r>
+        <w:t xml:space="preserve"> </w:t>
+      </w:r>
+      <w:proofErr w:type="spellStart"/>
       <w:r>
         <w:t>costas_anses_sin_controversia</w:t>
       </w:r>
+      <w:proofErr w:type="spellEnd"/>
       <w:r>
         <w:t xml:space="preserve"> %}</w:t>
       </w:r>
@@ -419,32 +562,37 @@
         <w:jc w:val="both"/>
       </w:pPr>
       <w:r>
-        <w:t>Sol</w:t>
-      </w:r>
-      <w:r>
-        <w:t>i</w:t>
-      </w:r>
-      <w:r>
-        <w:t xml:space="preserve">cito que se regulen los honorarios por el proceso principal, atento a que en la sentencia del </w:t>
-      </w:r>
-      <w:r>
-        <w:t>{{</w:t>
-      </w:r>
+        <w:t>Solicito que se regulen los honorarios por el proceso principal, atento a que en la sentencia del {{</w:t>
+      </w:r>
+      <w:proofErr w:type="spellStart"/>
       <w:r>
         <w:t>Fecha_Sentencia_Primera</w:t>
       </w:r>
-      <w:r>
-        <w:t xml:space="preserve">}} </w:t>
-      </w:r>
-      <w:r>
-        <w:t>las costas se fijaron a la vencida el punto VI y en el punto IV para el momento en que este determinado el monto del proceso, solicito que se regulen los honorarios profesionales correspondientes a esta etapa de ejecución, conforme al artículo 52 de la Ley 27.423, que establece la obligatoriedad de regular los honorarios al dictarse sentencia. Asimismo, se debe respetar el honorario mínimo previsto en el artículo 16, último párrafo, de la ley, que es de orden público. La regulación deberá expresarse en moneda de curso legal y en Unidades de Medida Arancelaria (UMA), según el artículo 51, siendo el pago definitivo al abonarse el equivalente en UMA vigente. Solicito que se consideren los intereses, frutos y accesorios como parte de la base regulatoria.</w:t>
-      </w:r>
-      <w:r>
-        <w:t xml:space="preserve"> Adjunto estimación de honorarios. {% endif %} {% if </w:t>
-      </w:r>
+      <w:proofErr w:type="spellEnd"/>
+      <w:r>
+        <w:t xml:space="preserve">}} las costas se fijaron a la vencida el punto VI y en el punto IV para el momento en que este determinado el monto del proceso, solicito que se regulen los honorarios profesionales correspondientes a esta etapa de ejecución, conforme al artículo 52 de la Ley 27.423, que establece la obligatoriedad de regular los honorarios al dictarse sentencia. Asimismo, se debe respetar el honorario mínimo previsto en el artículo 16, último párrafo, de la ley, que es de orden público. La regulación deberá expresarse en moneda de curso legal y en Unidades de Medida Arancelaria (UMA), según el artículo 51, siendo el pago definitivo al abonarse el equivalente en UMA vigente. Solicito que se consideren los intereses, frutos y accesorios como parte de la base regulatoria. Adjunto estimación de honorarios. {% </w:t>
+      </w:r>
+      <w:proofErr w:type="spellStart"/>
+      <w:r>
+        <w:t>endif</w:t>
+      </w:r>
+      <w:proofErr w:type="spellEnd"/>
+      <w:r>
+        <w:t xml:space="preserve"> %} {% </w:t>
+      </w:r>
+      <w:proofErr w:type="spellStart"/>
+      <w:r>
+        <w:t>if</w:t>
+      </w:r>
+      <w:proofErr w:type="spellEnd"/>
+      <w:r>
+        <w:t xml:space="preserve"> </w:t>
+      </w:r>
+      <w:proofErr w:type="spellStart"/>
       <w:r>
         <w:t>costas_anses_ambas_instancias</w:t>
       </w:r>
+      <w:proofErr w:type="spellEnd"/>
       <w:r>
         <w:t xml:space="preserve"> %}</w:t>
       </w:r>
@@ -461,32 +609,37 @@
         <w:jc w:val="both"/>
       </w:pPr>
       <w:r>
-        <w:t>Sol</w:t>
-      </w:r>
-      <w:r>
-        <w:t>i</w:t>
-      </w:r>
-      <w:r>
-        <w:t xml:space="preserve">cito que se regulen los honorarios por el proceso principal, atento a que las costas se fijaron a la vencida en ambas instancias y en el punto IV de la sentencia del </w:t>
-      </w:r>
-      <w:r>
-        <w:t>{{</w:t>
-      </w:r>
+        <w:t>Solicito que se regulen los honorarios por el proceso principal, atento a que las costas se fijaron a la vencida en ambas instancias y en el punto IV de la sentencia del {{</w:t>
+      </w:r>
+      <w:proofErr w:type="spellStart"/>
       <w:r>
         <w:t>Fecha_Sentencia_Primera</w:t>
       </w:r>
-      <w:r>
-        <w:t>}}</w:t>
-      </w:r>
-      <w:r>
-        <w:t xml:space="preserve"> para el momento en que este determinado el monto del proceso, solicito que se regulen los honorarios profesionales correspondientes a esta etapa de ejecución, conforme al artículo 52 de la Ley 27.423, que establece la obligatoriedad de regular los honorarios al dictarse sentencia. Asimismo, se debe respetar el honorario mínimo previsto en el artículo 16, último párrafo, de la ley, que es de orden público. La regulación deberá expresarse en moneda de curso legal y en Unidades de Medida Arancelaria (UMA), según el artículo 51, siendo el pago definitivo al abonarse el equivalente en UMA vigente. Solicito que se consideren los intereses, frutos y accesorios como parte de la base regulatoria.</w:t>
-      </w:r>
-      <w:r>
-        <w:t xml:space="preserve"> Adjunto estimación de honorarios {% endif %} {% if </w:t>
-      </w:r>
+      <w:proofErr w:type="spellEnd"/>
+      <w:r>
+        <w:t xml:space="preserve">}} para el momento en que este determinado el monto del proceso, solicito que se regulen los honorarios profesionales correspondientes a esta etapa de ejecución, conforme al artículo 52 de la Ley 27.423, que establece la obligatoriedad de regular los honorarios al dictarse sentencia. Asimismo, se debe respetar el honorario mínimo previsto en el artículo 16, último párrafo, de la ley, que es de orden público. La regulación deberá expresarse en moneda de curso legal y en Unidades de Medida Arancelaria (UMA), según el artículo 51, siendo el pago definitivo al abonarse el equivalente en UMA vigente. Solicito que se consideren los intereses, frutos y accesorios como parte de la base regulatoria. Adjunto estimación de honorarios {% </w:t>
+      </w:r>
+      <w:proofErr w:type="spellStart"/>
+      <w:r>
+        <w:t>endif</w:t>
+      </w:r>
+      <w:proofErr w:type="spellEnd"/>
+      <w:r>
+        <w:t xml:space="preserve"> %} {% </w:t>
+      </w:r>
+      <w:proofErr w:type="spellStart"/>
+      <w:r>
+        <w:t>if</w:t>
+      </w:r>
+      <w:proofErr w:type="spellEnd"/>
+      <w:r>
+        <w:t xml:space="preserve"> </w:t>
+      </w:r>
+      <w:proofErr w:type="spellStart"/>
       <w:r>
         <w:t>costas_anses_revocadas_por_camara</w:t>
       </w:r>
+      <w:proofErr w:type="spellEnd"/>
       <w:r>
         <w:t xml:space="preserve"> %}</w:t>
       </w:r>
@@ -503,29 +656,45 @@
         <w:jc w:val="both"/>
       </w:pPr>
       <w:r>
-        <w:t xml:space="preserve">Atento </w:t>
-      </w:r>
-      <w:r>
-        <w:t xml:space="preserve">que, la sentencia de segunda instancia resolvió, fijar las costas a la vencida en ambas instancias en </w:t>
-      </w:r>
-      <w:r>
-        <w:t>{{</w:t>
-      </w:r>
+        <w:t>Atento que, la sentencia de segunda instancia resolvió, fijar las costas a la vencida en ambas instancias en {{</w:t>
+      </w:r>
+      <w:proofErr w:type="spellStart"/>
       <w:r>
         <w:t>Sentencia_de_Segunda</w:t>
       </w:r>
-      <w:r>
-        <w:t>}}</w:t>
-      </w:r>
-      <w:r>
-        <w:t>, en el punto VII solicito regule los honorarios por la labor desarrollada en esta incidencia previa a la etapa de ejecución, conforme al artículo 52 de la Ley 27.423, que establece la obligatoriedad de regular los honorarios al dictarse sentencia. Asimismo, se debe respetar el honorario mínimo previsto en el artículo 16, último párrafo, de la ley, que es de orden público. La regulación deberá expresarse en moneda de curso legal y en Unidades de Medida Arancelaria (UMA), según el artículo 51, siendo el pago definitivo al abonarse el equivalente en UMA vigente. Solicito que se consideren los intereses, frutos y accesorios como parte de la base regulatoria.</w:t>
-      </w:r>
-      <w:r>
-        <w:t xml:space="preserve"> Adjunto estimación de honorarios {% endif %}  {% if </w:t>
-      </w:r>
+      <w:proofErr w:type="spellEnd"/>
+      <w:r>
+        <w:t xml:space="preserve">}}, en el punto VII solicito regule los honorarios por la labor desarrollada en esta incidencia previa a la etapa de ejecución, conforme al artículo 52 de la Ley 27.423, que establece la obligatoriedad de regular los honorarios al dictarse sentencia. Asimismo, se debe respetar el honorario mínimo previsto en el artículo 16, último párrafo, de la ley, que es de orden público. La regulación deberá expresarse en moneda de curso legal y en Unidades de Medida Arancelaria (UMA), según el artículo 51, siendo el pago definitivo al abonarse el equivalente en UMA vigente. Solicito que se consideren los intereses, frutos y accesorios como parte de la base regulatoria. Adjunto estimación de honorarios {% </w:t>
+      </w:r>
+      <w:proofErr w:type="spellStart"/>
+      <w:r>
+        <w:t>endif</w:t>
+      </w:r>
+      <w:proofErr w:type="spellEnd"/>
+      <w:r>
+        <w:t xml:space="preserve"> </w:t>
+      </w:r>
+      <w:proofErr w:type="gramStart"/>
+      <w:r>
+        <w:t>%}  {</w:t>
+      </w:r>
+      <w:proofErr w:type="gramEnd"/>
+      <w:r>
+        <w:t xml:space="preserve">% </w:t>
+      </w:r>
+      <w:proofErr w:type="spellStart"/>
+      <w:r>
+        <w:t>if</w:t>
+      </w:r>
+      <w:proofErr w:type="spellEnd"/>
+      <w:r>
+        <w:t xml:space="preserve"> </w:t>
+      </w:r>
+      <w:proofErr w:type="spellStart"/>
       <w:r>
         <w:t>Edad_Avanzada_Si</w:t>
       </w:r>
+      <w:proofErr w:type="spellEnd"/>
       <w:r>
         <w:t xml:space="preserve"> %}</w:t>
       </w:r>
@@ -542,10 +711,85 @@
         <w:jc w:val="both"/>
       </w:pPr>
       <w:r>
+        <w:t xml:space="preserve"> Solicito que se otorgue prioridad de pago en favor de mi mandante, en virtud de su edad avanzada, conforme a lo dispuesto en el artículo 4 de la Resolución de la Secretaría de Seguridad Social </w:t>
+      </w:r>
+      <w:hyperlink r:id="rId8" w:history="1">
+        <w:proofErr w:type="spellStart"/>
+        <w:r>
+          <w:rPr>
+            <w:rStyle w:val="Hipervnculo"/>
+          </w:rPr>
+          <w:t>N°</w:t>
+        </w:r>
+        <w:proofErr w:type="spellEnd"/>
+        <w:r>
+          <w:rPr>
+            <w:rStyle w:val="Hipervnculo"/>
+          </w:rPr>
+          <w:t xml:space="preserve"> 56/97</w:t>
+        </w:r>
+      </w:hyperlink>
+      <w:r>
+        <w:t xml:space="preserve">. Asimismo, </w:t>
+      </w:r>
+      <w:r>
         <w:lastRenderedPageBreak/>
+        <w:t xml:space="preserve">solicito que se notifique expresamente esta resolución a la demandada ANSES y se la intime a otorgar trámite prioritario al expediente administrativo </w:t>
+      </w:r>
+      <w:proofErr w:type="gramStart"/>
+      <w:r>
+        <w:t>correspondiente.{</w:t>
+      </w:r>
+      <w:proofErr w:type="gramEnd"/>
+      <w:r>
+        <w:t xml:space="preserve">% </w:t>
+      </w:r>
+      <w:proofErr w:type="spellStart"/>
+      <w:r>
+        <w:t>endif</w:t>
+      </w:r>
+      <w:proofErr w:type="spellEnd"/>
+      <w:r>
+        <w:t xml:space="preserve"> %}</w:t>
+      </w:r>
+      <w:r>
+        <w:t xml:space="preserve"> </w:t>
+      </w:r>
+      <w:r>
+        <w:t xml:space="preserve">{% </w:t>
+      </w:r>
+      <w:proofErr w:type="spellStart"/>
+      <w:r>
+        <w:t>if</w:t>
+      </w:r>
+      <w:proofErr w:type="spellEnd"/>
+      <w:r>
+        <w:t xml:space="preserve"> </w:t>
+      </w:r>
+      <w:proofErr w:type="spellStart"/>
+      <w:r>
+        <w:t>Edad_Avanzada_Si</w:t>
+      </w:r>
+      <w:proofErr w:type="spellEnd"/>
+      <w:r>
+        <w:t xml:space="preserve"> %}</w:t>
+      </w:r>
+    </w:p>
+    <w:p>
+      <w:pPr>
+        <w:numPr>
+          <w:ilvl w:val="0"/>
+          <w:numId w:val="18"/>
+        </w:numPr>
+        <w:autoSpaceDE w:val="0"/>
+        <w:autoSpaceDN w:val="0"/>
+        <w:adjustRightInd w:val="0"/>
+        <w:jc w:val="both"/>
+      </w:pPr>
+      <w:r>
         <w:t xml:space="preserve">Solicito que se otorgue prioridad de pago en favor de mi mandante, en virtud de su edad avanzada, conforme a lo dispuesto en el artículo 4 de la Resolución de la Secretaría de Seguridad Social </w:t>
       </w:r>
-      <w:hyperlink r:id="rId8" w:history="1">
+      <w:hyperlink r:id="rId9" w:history="1">
         <w:r>
           <w:rPr>
             <w:rStyle w:val="Hipervnculo"/>
@@ -1151,6 +1395,7 @@
           <w:b/>
           <w:bCs/>
         </w:rPr>
+        <w:lastRenderedPageBreak/>
         <w:t>Reparación histórica:</w:t>
       </w:r>
       <w:r>
@@ -1275,7 +1520,6 @@
           <w:b/>
           <w:bCs/>
         </w:rPr>
-        <w:lastRenderedPageBreak/>
         <w:t xml:space="preserve">Asignación complementaria: </w:t>
       </w:r>
       <w:r>
@@ -1830,6 +2074,7 @@
           <w:b/>
           <w:bCs/>
         </w:rPr>
+        <w:lastRenderedPageBreak/>
         <w:t xml:space="preserve">Movilidad: </w:t>
       </w:r>
       <w:r>
@@ -1909,7 +2154,6 @@
           <w:b/>
           <w:bCs/>
         </w:rPr>
-        <w:lastRenderedPageBreak/>
         <w:t xml:space="preserve">Pagos descontados: </w:t>
       </w:r>
       <w:r>
@@ -2390,7 +2634,6 @@
         <w:tc>
           <w:tcPr>
             <w:tcW w:w="1971" w:type="dxa"/>
-            <w:shd w:val="clear" w:color="auto" w:fill="auto"/>
           </w:tcPr>
           <w:p>
             <w:pPr>
@@ -2407,7 +2650,6 @@
         <w:tc>
           <w:tcPr>
             <w:tcW w:w="1972" w:type="dxa"/>
-            <w:shd w:val="clear" w:color="auto" w:fill="auto"/>
           </w:tcPr>
           <w:p>
             <w:pPr>
@@ -2435,7 +2677,6 @@
         <w:tc>
           <w:tcPr>
             <w:tcW w:w="1971" w:type="dxa"/>
-            <w:shd w:val="clear" w:color="auto" w:fill="auto"/>
           </w:tcPr>
           <w:p>
             <w:pPr>
@@ -2452,7 +2693,6 @@
         <w:tc>
           <w:tcPr>
             <w:tcW w:w="1972" w:type="dxa"/>
-            <w:shd w:val="clear" w:color="auto" w:fill="auto"/>
           </w:tcPr>
           <w:p>
             <w:pPr>
@@ -2480,7 +2720,6 @@
         <w:tc>
           <w:tcPr>
             <w:tcW w:w="1971" w:type="dxa"/>
-            <w:shd w:val="clear" w:color="auto" w:fill="auto"/>
           </w:tcPr>
           <w:p>
             <w:pPr>
@@ -2497,7 +2736,6 @@
         <w:tc>
           <w:tcPr>
             <w:tcW w:w="1972" w:type="dxa"/>
-            <w:shd w:val="clear" w:color="auto" w:fill="auto"/>
           </w:tcPr>
           <w:p>
             <w:pPr>
@@ -2525,7 +2763,6 @@
         <w:tc>
           <w:tcPr>
             <w:tcW w:w="1971" w:type="dxa"/>
-            <w:shd w:val="clear" w:color="auto" w:fill="auto"/>
           </w:tcPr>
           <w:p>
             <w:pPr>
@@ -2542,7 +2779,6 @@
         <w:tc>
           <w:tcPr>
             <w:tcW w:w="1972" w:type="dxa"/>
-            <w:shd w:val="clear" w:color="auto" w:fill="auto"/>
           </w:tcPr>
           <w:p>
             <w:pPr>
@@ -2664,6 +2900,7 @@
           <w:b/>
           <w:bCs/>
         </w:rPr>
+        <w:lastRenderedPageBreak/>
         <w:t>Retroactivo</w:t>
       </w:r>
       <w:r>
@@ -2770,7 +3007,6 @@
         <w:tc>
           <w:tcPr>
             <w:tcW w:w="1971" w:type="dxa"/>
-            <w:shd w:val="clear" w:color="auto" w:fill="auto"/>
           </w:tcPr>
           <w:p>
             <w:pPr>
@@ -2787,7 +3023,6 @@
         <w:tc>
           <w:tcPr>
             <w:tcW w:w="1972" w:type="dxa"/>
-            <w:shd w:val="clear" w:color="auto" w:fill="auto"/>
           </w:tcPr>
           <w:p>
             <w:pPr>
@@ -2815,7 +3050,6 @@
         <w:tc>
           <w:tcPr>
             <w:tcW w:w="1971" w:type="dxa"/>
-            <w:shd w:val="clear" w:color="auto" w:fill="auto"/>
           </w:tcPr>
           <w:p>
             <w:pPr>
@@ -2832,7 +3066,6 @@
         <w:tc>
           <w:tcPr>
             <w:tcW w:w="1972" w:type="dxa"/>
-            <w:shd w:val="clear" w:color="auto" w:fill="auto"/>
           </w:tcPr>
           <w:p>
             <w:pPr>
@@ -2860,7 +3093,6 @@
         <w:tc>
           <w:tcPr>
             <w:tcW w:w="1971" w:type="dxa"/>
-            <w:shd w:val="clear" w:color="auto" w:fill="auto"/>
           </w:tcPr>
           <w:p>
             <w:pPr>
@@ -2877,7 +3109,6 @@
         <w:tc>
           <w:tcPr>
             <w:tcW w:w="1972" w:type="dxa"/>
-            <w:shd w:val="clear" w:color="auto" w:fill="auto"/>
           </w:tcPr>
           <w:p>
             <w:pPr>
@@ -2905,7 +3136,6 @@
         <w:tc>
           <w:tcPr>
             <w:tcW w:w="1971" w:type="dxa"/>
-            <w:shd w:val="clear" w:color="auto" w:fill="auto"/>
           </w:tcPr>
           <w:p>
             <w:pPr>
@@ -2922,7 +3152,6 @@
         <w:tc>
           <w:tcPr>
             <w:tcW w:w="1972" w:type="dxa"/>
-            <w:shd w:val="clear" w:color="auto" w:fill="auto"/>
           </w:tcPr>
           <w:p>
             <w:pPr>
@@ -3263,14 +3492,8 @@
         <w:rPr>
           <w:lang w:val="es-AR"/>
         </w:rPr>
-        <w:t xml:space="preserve">Los fallos “Márquez” y “Cendán” de la Sala II, y “Luna” de la Sala I, presentan diferencias en el análisis de la Ley 27.609 durante la etapa de ejecución. Además, a la fecha de presentación de la liquidación, no existe un índice definido para aplicar al período en cuestión. Este diferimiento es innecesario, ya que el daño causado por la ley de movilidad en los haberes de los jubilados es evidente, </w:t>
-      </w:r>
-      <w:r>
-        <w:rPr>
-          <w:lang w:val="es-AR"/>
-        </w:rPr>
         <w:lastRenderedPageBreak/>
-        <w:t>público y notorio, tal como lo ha reconocido expresamente el Gobierno Nacional en el Decreto 274/24.</w:t>
+        <w:t>Los fallos “Márquez” y “Cendán” de la Sala II, y “Luna” de la Sala I, presentan diferencias en el análisis de la Ley 27.609 durante la etapa de ejecución. Además, a la fecha de presentación de la liquidación, no existe un índice definido para aplicar al período en cuestión. Este diferimiento es innecesario, ya que el daño causado por la ley de movilidad en los haberes de los jubilados es evidente, público y notorio, tal como lo ha reconocido expresamente el Gobierno Nacional en el Decreto 274/24.</w:t>
       </w:r>
     </w:p>
     <w:p>
@@ -3321,7 +3544,7 @@
                     </pic:cNvPicPr>
                   </pic:nvPicPr>
                   <pic:blipFill>
-                    <a:blip r:embed="rId9">
+                    <a:blip r:embed="rId10">
                       <a:extLst>
                         <a:ext uri="{28A0092B-C50C-407E-A947-70E740481C1C}">
                           <a14:useLocalDpi xmlns:a14="http://schemas.microsoft.com/office/drawing/2010/main" val="0"/>
@@ -3398,14 +3621,17 @@
         <w:rPr>
           <w:rStyle w:val="nfasis"/>
         </w:rPr>
-        <w:t>"La Constitución Nacional ha reconocido el derecho a la movilidad, no como un enunciado vacío que el legislador puede llenar de cualquier modo, sino que debe obrar con el objeto de darle toda su plenitud, que no es otra que la de asegurar a los beneficiarios el mantenimiento de un nivel de vida"</w:t>
-      </w:r>
-      <w:r>
-        <w:t xml:space="preserve"> (Fallos 330:4866, considerando 15). Si bien el legislador tiene amplias facultades para organizar el sistema previsional, debe hacerlo dentro de límites razonables, de modo que no </w:t>
-      </w:r>
-      <w:r>
+        <w:t xml:space="preserve">"La Constitución Nacional ha reconocido el derecho a la movilidad, no como un </w:t>
+      </w:r>
+      <w:r>
+        <w:rPr>
+          <w:rStyle w:val="nfasis"/>
+        </w:rPr>
         <w:lastRenderedPageBreak/>
-        <w:t>afecte sustancialmente los derechos emergentes de la seguridad social (Fallos 337:1277).</w:t>
+        <w:t>enunciado vacío que el legislador puede llenar de cualquier modo, sino que debe obrar con el objeto de darle toda su plenitud, que no es otra que la de asegurar a los beneficiarios el mantenimiento de un nivel de vida"</w:t>
+      </w:r>
+      <w:r>
+        <w:t xml:space="preserve"> (Fallos 330:4866, considerando 15). Si bien el legislador tiene amplias facultades para organizar el sistema previsional, debe hacerlo dentro de límites razonables, de modo que no afecte sustancialmente los derechos emergentes de la seguridad social (Fallos 337:1277).</w:t>
       </w:r>
     </w:p>
     <w:p>
@@ -3469,11 +3695,11 @@
         <w:jc w:val="both"/>
       </w:pPr>
       <w:r>
-        <w:t xml:space="preserve">Dependerá del índice que se elija para comparar los aumentos otorgados por ANSES a los jubilados determinar la pérdida real del haber. No obstante, con cualquier índice que se utilice, siempre habrá pérdida, siendo la más significativa frente al índice inflacionario, que ahora se aplicará para la movilidad jubilatoria a partir de abril de 2024. La fórmula de movilidad de la Ley 27.609 no consideraba la inflación como un componente directo, sino otras variables, como la recaudación tributaria, los recursos y los beneficiarios del sistema, variables que </w:t>
+        <w:t xml:space="preserve">Dependerá del índice que se elija para comparar los aumentos otorgados por ANSES a los jubilados determinar la pérdida real del haber. No obstante, con </w:t>
       </w:r>
       <w:r>
         <w:lastRenderedPageBreak/>
-        <w:t>fueron modificadas por el gobierno de turno. Además, los aumentos otorgados presentan un rezago insostenible de 6 a 9 meses, lo cual agrava la situación en el contexto inflacionario que atravesamos</w:t>
+        <w:t>cualquier índice que se utilice, siempre habrá pérdida, siendo la más significativa frente al índice inflacionario, que ahora se aplicará para la movilidad jubilatoria a partir de abril de 2024. La fórmula de movilidad de la Ley 27.609 no consideraba la inflación como un componente directo, sino otras variables, como la recaudación tributaria, los recursos y los beneficiarios del sistema, variables que fueron modificadas por el gobierno de turno. Además, los aumentos otorgados presentan un rezago insostenible de 6 a 9 meses, lo cual agrava la situación en el contexto inflacionario que atravesamos</w:t>
       </w:r>
     </w:p>
     <w:p>
@@ -3488,7 +3714,7 @@
         </w:rPr>
         <w:t>Los  bonos otorgados a las jubilaciones mínimas en vigencia de la ley 27.609,   parecería colocar a los jubilados en una situación similar a lo que sucedió en el período 2002 a 2006 que obligó a que la CSJN dictara el fallo  Badaro (</w:t>
       </w:r>
-      <w:hyperlink r:id="rId10">
+      <w:hyperlink r:id="rId11">
         <w:r>
           <w:rPr>
             <w:color w:val="0563C1"/>
@@ -3529,7 +3755,7 @@
       <w:r>
         <w:t xml:space="preserve">Solicito analice el pedido de inconstitucionalidad teniendo en cuenta el desarrollo que hace la CSJN sobre el  </w:t>
       </w:r>
-      <w:hyperlink r:id="rId11" w:history="1">
+      <w:hyperlink r:id="rId12" w:history="1">
         <w:r>
           <w:rPr>
             <w:color w:val="0563C1"/>
@@ -3556,7 +3782,7 @@
       <w:r>
         <w:t xml:space="preserve"> (</w:t>
       </w:r>
-      <w:hyperlink r:id="rId12" w:history="1">
+      <w:hyperlink r:id="rId13" w:history="1">
         <w:r>
           <w:rPr>
             <w:color w:val="0563C1"/>
@@ -3565,7 +3791,11 @@
         </w:r>
       </w:hyperlink>
       <w:r>
-        <w:t xml:space="preserve">), es por lo que solicito al tribunal garantice el derecho a que mi mandante tenga un haber integral y una movilidad jubilatoria que cumpla con su función,  que no es otra que mantener el poder adquisitivo del haber jubilatorio,  de manera tal que sea sustitutivo del salario y refleje el esfuerzo contributivo realizado durante su vida laboral activa, teniendo en consideración  la protección especial que merecen  los adultos mayores como  sujetos vulnerables que gozan de especial tutela, en concordancia con lo resuelto en los </w:t>
+        <w:t xml:space="preserve">), es por lo que solicito al tribunal garantice el derecho a que mi mandante tenga un haber integral y una movilidad jubilatoria que cumpla con su función,  que no es otra que mantener el poder adquisitivo del haber jubilatorio,  de manera tal que sea sustitutivo del salario y </w:t>
+      </w:r>
+      <w:r>
+        <w:lastRenderedPageBreak/>
+        <w:t xml:space="preserve">refleje el esfuerzo contributivo realizado durante su vida laboral activa, teniendo en consideración  la protección especial que merecen  los adultos mayores como  sujetos vulnerables que gozan de especial tutela, en concordancia con lo resuelto en los </w:t>
       </w:r>
       <w:r>
         <w:rPr>
@@ -3573,7 +3803,7 @@
         </w:rPr>
         <w:t xml:space="preserve">Fallos </w:t>
       </w:r>
-      <w:hyperlink r:id="rId13" w:history="1">
+      <w:hyperlink r:id="rId14" w:history="1">
         <w:r>
           <w:rPr>
             <w:color w:val="0563C1"/>
@@ -3588,7 +3818,7 @@
         </w:rPr>
         <w:t>328:566),</w:t>
       </w:r>
-      <w:hyperlink r:id="rId14" w:history="1">
+      <w:hyperlink r:id="rId15" w:history="1">
         <w:r>
           <w:rPr>
             <w:color w:val="0563C1"/>
@@ -3603,7 +3833,7 @@
         </w:rPr>
         <w:t>(328:1602),</w:t>
       </w:r>
-      <w:hyperlink r:id="rId15" w:history="1">
+      <w:hyperlink r:id="rId16" w:history="1">
         <w:r>
           <w:rPr>
             <w:color w:val="0563C1"/>
@@ -3704,7 +3934,7 @@
         </w:rPr>
         <w:t>344:1788), “</w:t>
       </w:r>
-      <w:hyperlink r:id="rId16" w:history="1">
+      <w:hyperlink r:id="rId17" w:history="1">
         <w:r>
           <w:rPr>
             <w:color w:val="0563C1"/>
@@ -3737,7 +3967,7 @@
         </w:rPr>
         <w:t xml:space="preserve">Las modificaciones en la fórmula de cálculo de la movilidad previsional, no puede proyectarse en perjuicio de los jubilados y pensionados, debiendo adoptarse una solución que se adecue a los principios y garantías de la Constitución Nacional y favorezca la progresividad de los derechos humanos. Al respecto cabe recordar que el Alto Tribunal sostuvo que el artículo 75, inciso 23, de la Constitución Nacional fortalece la vigencia del principio de progresividad en materia previsional, descalificando todo accionar gubernamental que en la práctica de un resultado regresivo en el goce efectivo de los derechos </w:t>
       </w:r>
-      <w:hyperlink r:id="rId17" w:history="1">
+      <w:hyperlink r:id="rId18" w:history="1">
         <w:r>
           <w:rPr>
             <w:color w:val="0563C1"/>
@@ -3807,14 +4037,14 @@
         <w:rPr>
           <w:lang w:val="es-AR"/>
         </w:rPr>
-        <w:t xml:space="preserve">Este estado de emergencia permanente ha generado un Estado que prioriza variables económicas y financieras coyunturales sobre las libertades y derechos fundamentales. Ante el altar de la emergencia, el Estado, ya sea por acción u omisión, ha sacrificado sistemáticamente derechos elementales reconocidos por la Constitución Nacional, especialmente los de los grupos más vulnerables. Esto ha dado lugar a la violación de principios fundamentales, como el de progresividad y no regresividad, que exigen un escrutinio agravado de la </w:t>
+        <w:t xml:space="preserve">Este estado de emergencia permanente ha generado un Estado que prioriza variables económicas y financieras coyunturales sobre las libertades y derechos fundamentales. Ante el altar de la emergencia, el Estado, ya sea por acción u omisión, ha sacrificado sistemáticamente derechos elementales </w:t>
       </w:r>
       <w:r>
         <w:rPr>
           <w:lang w:val="es-AR"/>
         </w:rPr>
         <w:lastRenderedPageBreak/>
-        <w:t>razonabilidad de las normas adoptadas tanto por el legislador como por el Poder Ejecutivo Nacional en contextos de emergencia.</w:t>
+        <w:t>reconocidos por la Constitución Nacional, especialmente los de los grupos más vulnerables. Esto ha dado lugar a la violación de principios fundamentales, como el de progresividad y no regresividad, que exigen un escrutinio agravado de la razonabilidad de las normas adoptadas tanto por el legislador como por el Poder Ejecutivo Nacional en contextos de emergencia.</w:t>
       </w:r>
     </w:p>
     <w:p>
@@ -3968,11 +4198,11 @@
         <w:jc w:val="both"/>
       </w:pPr>
       <w:r>
-        <w:t xml:space="preserve">Que, sin perjuicio de la derogación de la Ley 27.609 por medio del DNU 274/24, y remitiendo a lo indicado ut supra, como también lo referido en el punto de integralidad,  planteamos la  inconstitucionalidad del régimen de movilidad instaurado por dicho decreto, en tanto consolida un criterio de actualización que vulnera los principios constitucionales que rigen el sistema previsional argentino, </w:t>
+        <w:t xml:space="preserve">Que, sin perjuicio de la derogación de la Ley 27.609 por medio del DNU 274/24, y remitiendo a lo indicado ut supra, como también lo referido en el punto </w:t>
       </w:r>
       <w:r>
         <w:lastRenderedPageBreak/>
-        <w:t>particularmente el principio de movilidad real, la naturaleza sustitutiva del haber jubilatorio y el derecho a una vejez digna.</w:t>
+        <w:t>de integralidad,  planteamos la  inconstitucionalidad del régimen de movilidad instaurado por dicho decreto, en tanto consolida un criterio de actualización que vulnera los principios constitucionales que rigen el sistema previsional argentino, particularmente el principio de movilidad real, la naturaleza sustitutiva del haber jubilatorio y el derecho a una vejez digna.</w:t>
       </w:r>
     </w:p>
     <w:p>
@@ -4080,7 +4310,6 @@
           <w:b/>
           <w:bCs/>
         </w:rPr>
-        <w:lastRenderedPageBreak/>
         <w:t>INCOSTITUCIONALIDAD DE LA LEY 27.426</w:t>
       </w:r>
     </w:p>
@@ -4249,7 +4478,14 @@
         <w:rPr>
           <w:bCs/>
         </w:rPr>
-        <w:t>Por Resolución E 2/2018  de la S.S.S., el valor de la movilidad correspondiente al mes de marzo de 2018, fue establecido en un 5,71%, conforme lo previsto en la Ley 27.426  cuando el porcentaje previsto conforme la fórmula de la Ley 26.417, estaba estimado entre un 12% y 14% arrojando finalmente un aumento en marzo de 2018 de  14.06%.</w:t>
+        <w:t xml:space="preserve">Por Resolución E 2/2018  de la S.S.S., el valor de la movilidad correspondiente al mes de marzo de 2018, fue establecido en un 5,71%, conforme lo previsto en la Ley 27.426  cuando el porcentaje previsto conforme la fórmula </w:t>
+      </w:r>
+      <w:r>
+        <w:rPr>
+          <w:bCs/>
+        </w:rPr>
+        <w:lastRenderedPageBreak/>
+        <w:t>de la Ley 26.417, estaba estimado entre un 12% y 14% arrojando finalmente un aumento en marzo de 2018 de  14.06%.</w:t>
       </w:r>
     </w:p>
     <w:p>
@@ -4267,7 +4503,6 @@
         <w:rPr>
           <w:bCs/>
         </w:rPr>
-        <w:lastRenderedPageBreak/>
         <w:t>La Ley 27.426 establece que la recomposición del haber se dará en marzo, junio, septiembre y diciembre de cada año. Para determinar el porcentaje correspondiente a marzo se considerará el porcentaje que arroje la fórmula en función de la variación del IPCN y del RIPTE en el tercer trimestre del año previo (julio – septiembre). Para junio, se tomarán los datos del período que va de octubre a diciembre; y así sucesivamente (para septiembre y diciembre, las referencias del primer y el segundo trimestre respectivamente).</w:t>
       </w:r>
     </w:p>
@@ -4426,14 +4661,14 @@
         <w:rPr>
           <w:bCs/>
         </w:rPr>
-        <w:t xml:space="preserve">Al haber visto que los aumentos de 2020 dados por decreto fueron muy inferiores a los que hubiera correspondido conforme ley 27.426, solicito se expida y declare la inconstitucionalidad de la ley 27.541, del art 1 en cuanto declara la emergencia previsional , del  art 2 inc. e, del art 55 y 56, como así también de los decretos 163/2020, 495/2020 , el 542/2020, 692/2020, y 899/2020 , en cuanto otorga aumentos insuficientes, extiende por 6 meses más la suspensión establecida por el art. 55 de la ley 27.541 respecto de la aplicación de la movilidad dispuesta por el art. 32 de la ley previsional 24.241 por ser confiscatoria, por violar el </w:t>
+        <w:t xml:space="preserve">Al haber visto que los aumentos de 2020 dados por decreto fueron muy inferiores a los que hubiera correspondido conforme ley 27.426, solicito se expida y declare la inconstitucionalidad de la ley 27.541, del art 1 en cuanto declara la emergencia previsional , del  art 2 inc. e, del art 55 y 56, como así también de los decretos 163/2020, 495/2020 , el 542/2020, 692/2020, y 899/2020 , en cuanto otorga aumentos insuficientes, extiende por 6 meses más la suspensión establecida </w:t>
       </w:r>
       <w:r>
         <w:rPr>
           <w:bCs/>
         </w:rPr>
         <w:lastRenderedPageBreak/>
-        <w:t xml:space="preserve">principio de igualdad y de razonabilidad de las leyes previsto en los art 16 y 28 de la CN y el principio de progresividad garantizado por la ley 27.360 que ratifica la convención interamericana de adultos mayores. </w:t>
+        <w:t xml:space="preserve">por el art. 55 de la ley 27.541 respecto de la aplicación de la movilidad dispuesta por el art. 32 de la ley previsional 24.241 por ser confiscatoria, por violar el principio de igualdad y de razonabilidad de las leyes previsto en los art 16 y 28 de la CN y el principio de progresividad garantizado por la ley 27.360 que ratifica la convención interamericana de adultos mayores. </w:t>
       </w:r>
     </w:p>
     <w:p>
@@ -4711,7 +4946,7 @@
                     </pic:cNvPicPr>
                   </pic:nvPicPr>
                   <pic:blipFill>
-                    <a:blip r:embed="rId18">
+                    <a:blip r:embed="rId19">
                       <a:extLst>
                         <a:ext uri="{28A0092B-C50C-407E-A947-70E740481C1C}">
                           <a14:useLocalDpi xmlns:a14="http://schemas.microsoft.com/office/drawing/2010/main" val="0"/>
@@ -4846,6 +5081,7 @@
         <w:rPr>
           <w:bCs/>
         </w:rPr>
+        <w:lastRenderedPageBreak/>
         <w:t>Esta parte plante</w:t>
       </w:r>
       <w:r>
@@ -4858,14 +5094,7 @@
         <w:rPr>
           <w:bCs/>
         </w:rPr>
-        <w:t xml:space="preserve"> la inconstitucionalidad las leyes que afectaron la movilidad jubilatoria, por cuanto “Anses”, afecta la seguridad jurídica de mi </w:t>
-      </w:r>
-      <w:r>
-        <w:rPr>
-          <w:bCs/>
-        </w:rPr>
-        <w:lastRenderedPageBreak/>
-        <w:t>mandante, pues al modificar la ley ante cualquier cambio de gobierno o vicisitud económica, siempre en detrimento de su haber y afectando la garantía constitucional de integralidad de este, la división de poderes, la delegación de facultades entre otras normas de nuestra CN.</w:t>
+        <w:t xml:space="preserve"> la inconstitucionalidad las leyes que afectaron la movilidad jubilatoria, por cuanto “Anses”, afecta la seguridad jurídica de mi mandante, pues al modificar la ley ante cualquier cambio de gobierno o vicisitud económica, siempre en detrimento de su haber y afectando la garantía constitucional de integralidad de este, la división de poderes, la delegación de facultades entre otras normas de nuestra CN.</w:t>
       </w:r>
     </w:p>
     <w:p>
@@ -5049,157 +5278,138 @@
           <w:i/>
           <w:iCs/>
         </w:rPr>
-        <w:t>Ello de ninguna manera importa incurrir en un exceso de jurisdicción, sino que, por el contrario, implica valorar en debida forma las pretensiones incoadas a la luz del derecho vigente al momento de sentenciar, encontrando también tal proceder su fundamento en los principios de celeridad y economía procesal.</w:t>
-      </w:r>
-    </w:p>
-    <w:p>
-      <w:pPr>
-        <w:autoSpaceDE w:val="0"/>
-        <w:autoSpaceDN w:val="0"/>
-        <w:adjustRightInd w:val="0"/>
-        <w:ind w:firstLine="993"/>
-        <w:jc w:val="both"/>
+        <w:t xml:space="preserve">Ello de ninguna manera importa incurrir en un exceso de jurisdicción, sino que, por el contrario, implica valorar en debida forma las pretensiones incoadas a la luz del derecho vigente al momento de sentenciar, encontrando </w:t>
+      </w:r>
+      <w:r>
         <w:rPr>
           <w:bCs/>
           <w:i/>
           <w:iCs/>
         </w:rPr>
-      </w:pPr>
-      <w:r>
+        <w:lastRenderedPageBreak/>
+        <w:t>también tal proceder su fundamento en los principios de celeridad y economía procesal.</w:t>
+      </w:r>
+    </w:p>
+    <w:p>
+      <w:pPr>
+        <w:autoSpaceDE w:val="0"/>
+        <w:autoSpaceDN w:val="0"/>
+        <w:adjustRightInd w:val="0"/>
+        <w:ind w:firstLine="993"/>
+        <w:jc w:val="both"/>
         <w:rPr>
           <w:bCs/>
           <w:i/>
           <w:iCs/>
         </w:rPr>
-        <w:lastRenderedPageBreak/>
-        <w:t xml:space="preserve"> Destáquese al respecto, que dada la naturaleza de causas como la que nos ocupa -que resultan de monto indeterminado pues se originan en obligaciones de cumplimiento sucesivo- deben existir pautas claras para el momento de liquidarse las sumas de condena.” </w:t>
-      </w:r>
-    </w:p>
-    <w:p>
-      <w:pPr>
-        <w:autoSpaceDE w:val="0"/>
-        <w:autoSpaceDN w:val="0"/>
-        <w:adjustRightInd w:val="0"/>
-        <w:ind w:firstLine="993"/>
-        <w:jc w:val="both"/>
+      </w:pPr>
+      <w:r>
         <w:rPr>
           <w:bCs/>
           <w:i/>
           <w:iCs/>
         </w:rPr>
-      </w:pPr>
-      <w:r>
-        <w:rPr>
-          <w:bCs/>
-        </w:rPr>
-        <w:t xml:space="preserve">Del mismo modo, en </w:t>
-      </w:r>
-      <w:r>
-        <w:rPr>
-          <w:b/>
-          <w:bCs/>
-        </w:rPr>
-        <w:t>“Gamarra”</w:t>
-      </w:r>
-      <w:r>
-        <w:rPr>
-          <w:bCs/>
-        </w:rPr>
-        <w:t xml:space="preserve"> </w:t>
-      </w:r>
-      <w:r>
-        <w:rPr>
-          <w:bCs/>
-          <w:vertAlign w:val="superscript"/>
-        </w:rPr>
-        <w:footnoteReference w:id="2"/>
-      </w:r>
-      <w:r>
-        <w:rPr>
-          <w:bCs/>
-        </w:rPr>
-        <w:t>la cámara federal de Salta se pronunció respecto al planteo de cosa juzgada, y aclaró que una sentencia pasada en autoridad de cosa juzgada</w:t>
-      </w:r>
-      <w:r>
+        <w:t xml:space="preserve"> Destáquese al respecto, que dada la naturaleza de causas como la que nos ocupa -que resultan de monto indeterminado pues se originan en obligaciones de cumplimiento sucesivo- deben existir pautas claras para el momento de liquidarse las sumas de condena.” </w:t>
+      </w:r>
+    </w:p>
+    <w:p>
+      <w:pPr>
+        <w:autoSpaceDE w:val="0"/>
+        <w:autoSpaceDN w:val="0"/>
+        <w:adjustRightInd w:val="0"/>
+        <w:ind w:firstLine="993"/>
+        <w:jc w:val="both"/>
         <w:rPr>
           <w:bCs/>
           <w:i/>
           <w:iCs/>
         </w:rPr>
-        <w:t xml:space="preserve"> “</w:t>
-      </w:r>
-      <w:r>
-        <w:rPr>
-          <w:b/>
+      </w:pPr>
+      <w:r>
+        <w:rPr>
+          <w:bCs/>
+        </w:rPr>
+        <w:t xml:space="preserve">Del mismo modo, en </w:t>
+      </w:r>
+      <w:r>
+        <w:rPr>
+          <w:b/>
+          <w:bCs/>
+        </w:rPr>
+        <w:t>“Gamarra”</w:t>
+      </w:r>
+      <w:r>
+        <w:rPr>
+          <w:bCs/>
+        </w:rPr>
+        <w:t xml:space="preserve"> </w:t>
+      </w:r>
+      <w:r>
+        <w:rPr>
+          <w:bCs/>
+          <w:vertAlign w:val="superscript"/>
+        </w:rPr>
+        <w:footnoteReference w:id="2"/>
+      </w:r>
+      <w:r>
+        <w:rPr>
+          <w:bCs/>
+        </w:rPr>
+        <w:t>la cámara federal de Salta se pronunció respecto al planteo de cosa juzgada, y aclaró que una sentencia pasada en autoridad de cosa juzgada</w:t>
+      </w:r>
+      <w:r>
+        <w:rPr>
           <w:bCs/>
           <w:i/>
           <w:iCs/>
         </w:rPr>
-        <w:t>no implica la imposibilidad absoluta de resolver nuevas cuestiones que puedan suscitarse entre idénticas partes, sino el sucesivo y reiterado juzgamiento de las mismas”</w:t>
-      </w:r>
-      <w:r>
-        <w:rPr>
+        <w:t xml:space="preserve"> “</w:t>
+      </w:r>
+      <w:r>
+        <w:rPr>
+          <w:b/>
           <w:bCs/>
           <w:i/>
           <w:iCs/>
         </w:rPr>
-        <w:t>. Y concluyó que, si existe una sentencia que reconoció el derecho a la redeterminación del haber inicial y su movilidad, “(…) es en esta oportunidad, etapa de ejecución (arts. 499 y cc del CPCCN) que se puede tener precisión respecto de la cuantía del haber y la razonabilidad o no de la quita por aplicación de la norma citada (…)”</w:t>
-      </w:r>
-    </w:p>
-    <w:bookmarkEnd w:id="2"/>
-    <w:p>
-      <w:pPr>
-        <w:autoSpaceDE w:val="0"/>
-        <w:autoSpaceDN w:val="0"/>
-        <w:adjustRightInd w:val="0"/>
-        <w:ind w:firstLine="993"/>
-        <w:jc w:val="both"/>
-        <w:rPr>
-          <w:bCs/>
-        </w:rPr>
-      </w:pPr>
-      <w:r>
-        <w:rPr>
-          <w:bCs/>
-        </w:rPr>
-        <w:t>En similar  sentido se expresó la Sala I en los autos “Flores Humberto  c/Anses y otro s/ Reajustes varios” Expte 15100027/2011 el 09.03.2023 donde resolvió:</w:t>
-      </w:r>
-      <w:r>
-        <w:t xml:space="preserve"> </w:t>
-      </w:r>
-      <w:r>
-        <w:rPr>
+        <w:t>no implica la imposibilidad absoluta de resolver nuevas cuestiones que puedan suscitarse entre idénticas partes, sino el sucesivo y reiterado juzgamiento de las mismas”</w:t>
+      </w:r>
+      <w:r>
+        <w:rPr>
+          <w:bCs/>
           <w:i/>
           <w:iCs/>
         </w:rPr>
-        <w:t>“</w:t>
-      </w:r>
-      <w:r>
-        <w:rPr>
-          <w:bCs/>
+        <w:t>. Y concluyó que, si existe una sentencia que reconoció el derecho a la redeterminación del haber inicial y su movilidad, “(…) es en esta oportunidad, etapa de ejecución (arts. 499 y cc del CPCCN) que se puede tener precisión respecto de la cuantía del haber y la razonabilidad o no de la quita por aplicación de la norma citada (…)”</w:t>
+      </w:r>
+    </w:p>
+    <w:bookmarkEnd w:id="2"/>
+    <w:p>
+      <w:pPr>
+        <w:autoSpaceDE w:val="0"/>
+        <w:autoSpaceDN w:val="0"/>
+        <w:adjustRightInd w:val="0"/>
+        <w:ind w:firstLine="993"/>
+        <w:jc w:val="both"/>
+        <w:rPr>
+          <w:bCs/>
+        </w:rPr>
+      </w:pPr>
+      <w:r>
+        <w:rPr>
+          <w:bCs/>
+        </w:rPr>
+        <w:t>En similar  sentido se expresó la Sala I en los autos “Flores Humberto  c/Anses y otro s/ Reajustes varios” Expte 15100027/2011 el 09.03.2023 donde resolvió:</w:t>
+      </w:r>
+      <w:r>
+        <w:t xml:space="preserve"> </w:t>
+      </w:r>
+      <w:r>
+        <w:rPr>
           <w:i/>
           <w:iCs/>
         </w:rPr>
-        <w:t>Que corresponde rechazar los agravios referidos a la improcedencia de resolver en la etapa de ejecución el reajuste de la movilidad del haber del actor por períodos posteriores que no se encuentran incluidos en la sentencia definitiva, en tanto las partes han tenido oportunidad de debatir sobre dicha cuestión, por lo que se ha respetado el debido contradictorio.</w:t>
-      </w:r>
-    </w:p>
-    <w:p>
-      <w:pPr>
-        <w:autoSpaceDE w:val="0"/>
-        <w:autoSpaceDN w:val="0"/>
-        <w:adjustRightInd w:val="0"/>
-        <w:ind w:firstLine="993"/>
-        <w:jc w:val="both"/>
-        <w:rPr>
-          <w:b/>
-          <w:u w:val="single"/>
-        </w:rPr>
-      </w:pPr>
-      <w:r>
-        <w:rPr>
-          <w:bCs/>
-        </w:rPr>
-        <w:t xml:space="preserve"> </w:t>
+        <w:t>“</w:t>
       </w:r>
       <w:r>
         <w:rPr>
@@ -5207,13 +5417,7 @@
           <w:i/>
           <w:iCs/>
         </w:rPr>
-        <w:t>Es que resultaría un exceso ritual rechazar dicha pretensión y obligar al actor a realizar un nuevo juicio para llegar, en definitiva, a igual situación, por lo que una solución así importaría desvirtuar el sentido de las formas procesales, que son meros instrumentos para la observancia de los derechos sustanciales, sobre todo si se tiene en cuenta la edad de la Sra. Cabrera (76 años), quien se encuentra litigando desde el año 2011 a los fines del reconocimiento de su derecho, por lo que no resulta necesario un nuevo juicio de conocimiento ni abrir otra etapa probatoria para esclarecer la cuestión, correspondiendo su tratamiento en esta oportunidad procesal</w:t>
-      </w:r>
-      <w:r>
-        <w:rPr>
-          <w:bCs/>
-        </w:rPr>
-        <w:t xml:space="preserve">.” </w:t>
+        <w:t>Que corresponde rechazar los agravios referidos a la improcedencia de resolver en la etapa de ejecución el reajuste de la movilidad del haber del actor por períodos posteriores que no se encuentran incluidos en la sentencia definitiva, en tanto las partes han tenido oportunidad de debatir sobre dicha cuestión, por lo que se ha respetado el debido contradictorio.</w:t>
       </w:r>
     </w:p>
     <w:p>
@@ -5223,25 +5427,67 @@
         <w:adjustRightInd w:val="0"/>
         <w:ind w:firstLine="993"/>
         <w:jc w:val="both"/>
+        <w:rPr>
+          <w:b/>
+          <w:u w:val="single"/>
+        </w:rPr>
+      </w:pPr>
+      <w:r>
+        <w:rPr>
+          <w:bCs/>
+        </w:rPr>
+        <w:t xml:space="preserve"> </w:t>
+      </w:r>
+      <w:r>
         <w:rPr>
           <w:bCs/>
           <w:i/>
           <w:iCs/>
         </w:rPr>
-      </w:pPr>
-      <w:r>
-        <w:rPr>
-          <w:bCs/>
-        </w:rPr>
-        <w:t>Continuó diciendo: “</w:t>
-      </w:r>
-      <w:r>
+        <w:t>Es que resultaría un exceso ritual rechazar dicha pretensión y obligar al actor a realizar un nuevo juicio para llegar, en definitiva, a igual situación, por lo que una solución así importaría desvirtuar el sentido de las formas procesales, que son meros instrumentos para la observancia de los derechos sustanciales, sobre todo si se tiene en cuenta la edad de la Sra. Cabrera (76 años), quien se encuentra litigando desde el año 2011 a los fines del reconocimiento de su derecho, por lo que no resulta necesario un nuevo juicio de conocimiento ni abrir otra etapa probatoria para esclarecer la cuestión, correspondiendo su tratamiento en esta oportunidad procesal</w:t>
+      </w:r>
+      <w:r>
+        <w:rPr>
+          <w:bCs/>
+        </w:rPr>
+        <w:t xml:space="preserve">.” </w:t>
+      </w:r>
+    </w:p>
+    <w:p>
+      <w:pPr>
+        <w:autoSpaceDE w:val="0"/>
+        <w:autoSpaceDN w:val="0"/>
+        <w:adjustRightInd w:val="0"/>
+        <w:ind w:firstLine="993"/>
+        <w:jc w:val="both"/>
         <w:rPr>
           <w:bCs/>
           <w:i/>
           <w:iCs/>
         </w:rPr>
-        <w:t>En igual sentido, la Corte Suprema de Justicia de la Nación en el precedente “Cingolani, Francisco Florencio c/Anses s/Ejecución previsional”, sent. del 10/4/12 revocó una resolución judicial que había limitado el derecho del afiliado a lograr una recomposición de sus haberes previsionales al período dispuesto en la sentencia definitiva, en cuya oportunidad sostuvo que “la limitación temporal de la ejecución vulnera la cosa juzgada, pues la sentencia cuyo cumplimiento procura el actor no sólo establecía una pauta para el cálculo del beneficio, sino que su aplicación permitía determinar el nivel de la prestación para el lapso subsiguiente y hasta tanto fuera incrementado con nuevas disposiciones legales o decisiones judiciales en materia de movilidad” es que señaló que admitir una tesis contraria a la que defiende implicaría un dispendio jurisdiccional obligando al jubilado a iniciar un nuevo juicio de conocimiento a fin de que se le reconozca el monto de su prestación en el periodo descartado.”</w:t>
+      </w:pPr>
+      <w:r>
+        <w:rPr>
+          <w:bCs/>
+        </w:rPr>
+        <w:t>Continuó diciendo: “</w:t>
+      </w:r>
+      <w:r>
+        <w:rPr>
+          <w:bCs/>
+          <w:i/>
+          <w:iCs/>
+        </w:rPr>
+        <w:t xml:space="preserve">En igual sentido, la Corte Suprema de Justicia de la Nación en el precedente “Cingolani, Francisco Florencio c/Anses s/Ejecución previsional”, sent. del 10/4/12 revocó una resolución judicial que había limitado el derecho del afiliado a lograr una recomposición de sus haberes previsionales al período dispuesto en la sentencia definitiva, en cuya oportunidad sostuvo que “la limitación temporal de la ejecución vulnera la cosa juzgada, pues la sentencia cuyo cumplimiento procura el actor no sólo establecía una pauta para el cálculo del beneficio, sino que su aplicación permitía determinar el nivel de la prestación para el lapso subsiguiente y hasta tanto fuera incrementado con nuevas disposiciones legales o decisiones judiciales en materia de movilidad” es que señaló que admitir una tesis contraria a la que defiende implicaría un dispendio </w:t>
+      </w:r>
+      <w:r>
+        <w:rPr>
+          <w:bCs/>
+          <w:i/>
+          <w:iCs/>
+        </w:rPr>
+        <w:lastRenderedPageBreak/>
+        <w:t>jurisdiccional obligando al jubilado a iniciar un nuevo juicio de conocimiento a fin de que se le reconozca el monto de su prestación en el periodo descartado.”</w:t>
       </w:r>
     </w:p>
     <w:p>
@@ -5259,7 +5505,6 @@
         <w:rPr>
           <w:bCs/>
         </w:rPr>
-        <w:lastRenderedPageBreak/>
         <w:t>La Sala II el 14.02.2023</w:t>
       </w:r>
       <w:r>
@@ -5516,7 +5761,7 @@
         </w:rPr>
         <w:lastRenderedPageBreak/>
         <w:drawing>
-          <wp:inline distT="0" distB="0" distL="0" distR="0" wp14:anchorId="124C878E" wp14:editId="04876298">
+          <wp:inline distT="0" distB="0" distL="0" distR="0" wp14:anchorId="124C878E" wp14:editId="0FBB4470">
             <wp:extent cx="3657600" cy="3131820"/>
             <wp:effectExtent l="0" t="0" r="0" b="0"/>
             <wp:docPr id="733785464" name="Imagen 4" descr="Gráfico, Gráfico de barrasDescripción generada automáticamente con confianza media"/>
@@ -5533,7 +5778,7 @@
                     </pic:cNvPicPr>
                   </pic:nvPicPr>
                   <pic:blipFill>
-                    <a:blip r:embed="rId19" cstate="print">
+                    <a:blip r:embed="rId20" cstate="print">
                       <a:extLst>
                         <a:ext uri="{28A0092B-C50C-407E-A947-70E740481C1C}">
                           <a14:useLocalDpi xmlns:a14="http://schemas.microsoft.com/office/drawing/2010/main" val="0"/>
@@ -5629,7 +5874,7 @@
                     </pic:cNvPicPr>
                   </pic:nvPicPr>
                   <pic:blipFill>
-                    <a:blip r:embed="rId23">
+                    <a:blip r:embed="rId24">
                       <a:extLst>
                         <a:ext uri="{28A0092B-C50C-407E-A947-70E740481C1C}">
                           <a14:useLocalDpi xmlns:a14="http://schemas.microsoft.com/office/drawing/2010/main" val="0"/>
@@ -11219,6 +11464,36 @@
   </w:num>
   <w:num w:numId="44" w16cid:durableId="2079748658">
     <w:abstractNumId w:val="7"/>
+  </w:num>
+  <w:num w:numId="45" w16cid:durableId="1762486766">
+    <w:abstractNumId w:val="19"/>
+    <w:lvlOverride w:ilvl="0">
+      <w:startOverride w:val="1"/>
+    </w:lvlOverride>
+    <w:lvlOverride w:ilvl="1">
+      <w:startOverride w:val="1"/>
+    </w:lvlOverride>
+    <w:lvlOverride w:ilvl="2">
+      <w:startOverride w:val="1"/>
+    </w:lvlOverride>
+    <w:lvlOverride w:ilvl="3">
+      <w:startOverride w:val="1"/>
+    </w:lvlOverride>
+    <w:lvlOverride w:ilvl="4">
+      <w:startOverride w:val="1"/>
+    </w:lvlOverride>
+    <w:lvlOverride w:ilvl="5">
+      <w:startOverride w:val="1"/>
+    </w:lvlOverride>
+    <w:lvlOverride w:ilvl="6">
+      <w:startOverride w:val="1"/>
+    </w:lvlOverride>
+    <w:lvlOverride w:ilvl="7">
+      <w:startOverride w:val="1"/>
+    </w:lvlOverride>
+    <w:lvlOverride w:ilvl="8">
+      <w:startOverride w:val="1"/>
+    </w:lvlOverride>
   </w:num>
 </w:numbering>
 </file>

</xml_diff>